<commit_message>
Update Báo cáo Quản lý khu chung cư.docx
</commit_message>
<xml_diff>
--- a/Báo cáo Quản lý khu chung cư.docx
+++ b/Báo cáo Quản lý khu chung cư.docx
@@ -1,6 +1,6 @@
 
 <file path=word/document.xml><?xml version="1.0" encoding="utf-8"?>
-<w:document xmlns:wpc="http://schemas.microsoft.com/office/word/2010/wordprocessingCanvas" xmlns:cx="http://schemas.microsoft.com/office/drawing/2014/chartex" xmlns:cx1="http://schemas.microsoft.com/office/drawing/2015/9/8/chartex" xmlns:mc="http://schemas.openxmlformats.org/markup-compatibility/2006" xmlns:o="urn:schemas-microsoft-com:office:office" xmlns:r="http://schemas.openxmlformats.org/officeDocument/2006/relationships" xmlns:m="http://schemas.openxmlformats.org/officeDocument/2006/math" xmlns:v="urn:schemas-microsoft-com:vml" xmlns:wp14="http://schemas.microsoft.com/office/word/2010/wordprocessingDrawing" xmlns:wp="http://schemas.openxmlformats.org/drawingml/2006/wordprocessingDrawing" xmlns:w10="urn:schemas-microsoft-com:office:word" xmlns:w="http://schemas.openxmlformats.org/wordprocessingml/2006/main" xmlns:w14="http://schemas.microsoft.com/office/word/2010/wordml" xmlns:w15="http://schemas.microsoft.com/office/word/2012/wordml" xmlns:w16se="http://schemas.microsoft.com/office/word/2015/wordml/symex" xmlns:wpg="http://schemas.microsoft.com/office/word/2010/wordprocessingGroup" xmlns:wpi="http://schemas.microsoft.com/office/word/2010/wordprocessingInk" xmlns:wne="http://schemas.microsoft.com/office/word/2006/wordml" xmlns:wps="http://schemas.microsoft.com/office/word/2010/wordprocessingShape" mc:Ignorable="w14 w15 w16se wp14">
+<w:document xmlns:wpc="http://schemas.microsoft.com/office/word/2010/wordprocessingCanvas" xmlns:mc="http://schemas.openxmlformats.org/markup-compatibility/2006" xmlns:o="urn:schemas-microsoft-com:office:office" xmlns:r="http://schemas.openxmlformats.org/officeDocument/2006/relationships" xmlns:m="http://schemas.openxmlformats.org/officeDocument/2006/math" xmlns:v="urn:schemas-microsoft-com:vml" xmlns:wp14="http://schemas.microsoft.com/office/word/2010/wordprocessingDrawing" xmlns:wp="http://schemas.openxmlformats.org/drawingml/2006/wordprocessingDrawing" xmlns:w10="urn:schemas-microsoft-com:office:word" xmlns:w="http://schemas.openxmlformats.org/wordprocessingml/2006/main" xmlns:w14="http://schemas.microsoft.com/office/word/2010/wordml" xmlns:wpg="http://schemas.microsoft.com/office/word/2010/wordprocessingGroup" xmlns:wpi="http://schemas.microsoft.com/office/word/2010/wordprocessingInk" xmlns:wne="http://schemas.microsoft.com/office/word/2006/wordml" xmlns:wps="http://schemas.microsoft.com/office/word/2010/wordprocessingShape" mc:Ignorable="w14 wp14">
   <w:body>
     <w:p>
       <w:pPr>
@@ -98,7 +98,7 @@
               </wp:anchor>
             </w:drawing>
           </mc:Choice>
-          <mc:Fallback>
+          <mc:Fallback xmlns:w16se="http://schemas.microsoft.com/office/word/2015/wordml/symex" xmlns:w15="http://schemas.microsoft.com/office/word/2012/wordml" xmlns:cx1="http://schemas.microsoft.com/office/drawing/2015/9/8/chartex" xmlns:cx="http://schemas.microsoft.com/office/drawing/2014/chartex">
             <w:pict>
               <v:line w14:anchorId="5BF00674" id="Line 57" o:spid="_x0000_s1026" style="position:absolute;z-index:251658752;visibility:visible;mso-wrap-style:square;mso-width-percent:0;mso-height-percent:0;mso-wrap-distance-left:9pt;mso-wrap-distance-top:0;mso-wrap-distance-right:9pt;mso-wrap-distance-bottom:0;mso-position-horizontal:absolute;mso-position-horizontal-relative:text;mso-position-vertical:absolute;mso-position-vertical-relative:text;mso-width-percent:0;mso-height-percent:0;mso-width-relative:page;mso-height-relative:page" from="107.25pt,7.15pt" to="368.25pt,7.15pt" o:gfxdata="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"/>
             </w:pict>
@@ -296,7 +296,24 @@
                                 <w:szCs w:val="40"/>
                               </w:rPr>
                               <w:tab/>
-                              <w:t>:Th.s Vũ Thị Dương</w:t>
+                            </w:r>
+                            <w:proofErr w:type="gramStart"/>
+                            <w:r>
+                              <w:rPr>
+                                <w:b/>
+                                <w:sz w:val="40"/>
+                                <w:szCs w:val="40"/>
+                              </w:rPr>
+                              <w:t>:Th.s</w:t>
+                            </w:r>
+                            <w:proofErr w:type="gramEnd"/>
+                            <w:r>
+                              <w:rPr>
+                                <w:b/>
+                                <w:sz w:val="40"/>
+                                <w:szCs w:val="40"/>
+                              </w:rPr>
+                              <w:t xml:space="preserve"> Vũ Thị Dương</w:t>
                             </w:r>
                           </w:p>
                           <w:p>
@@ -1236,7 +1253,24 @@
                           <w:szCs w:val="40"/>
                         </w:rPr>
                         <w:tab/>
-                        <w:t>:Th.s Vũ Thị Dương</w:t>
+                      </w:r>
+                      <w:proofErr w:type="gramStart"/>
+                      <w:r>
+                        <w:rPr>
+                          <w:b/>
+                          <w:sz w:val="40"/>
+                          <w:szCs w:val="40"/>
+                        </w:rPr>
+                        <w:t>:Th.s</w:t>
+                      </w:r>
+                      <w:proofErr w:type="gramEnd"/>
+                      <w:r>
+                        <w:rPr>
+                          <w:b/>
+                          <w:sz w:val="40"/>
+                          <w:szCs w:val="40"/>
+                        </w:rPr>
+                        <w:t xml:space="preserve"> Vũ Thị Dương</w:t>
                       </w:r>
                     </w:p>
                     <w:p>
@@ -2066,7 +2100,7 @@
                     </pic:cNvPicPr>
                   </pic:nvPicPr>
                   <pic:blipFill>
-                    <a:blip r:embed="rId8" cstate="print">
+                    <a:blip r:embed="rId9" cstate="print">
                       <a:extLst>
                         <a:ext uri="{28A0092B-C50C-407E-A947-70E740481C1C}">
                           <a14:useLocalDpi xmlns:a14="http://schemas.microsoft.com/office/drawing/2010/main" val="0"/>
@@ -2122,8 +2156,8 @@
           <w:szCs w:val="26"/>
         </w:rPr>
         <w:sectPr>
-          <w:footerReference w:type="default" r:id="rId9"/>
-          <w:footerReference w:type="first" r:id="rId10"/>
+          <w:footerReference w:type="default" r:id="rId10"/>
+          <w:footerReference w:type="first" r:id="rId11"/>
           <w:pgSz w:w="11907" w:h="16840" w:code="9"/>
           <w:pgMar w:top="1134" w:right="1134" w:bottom="1134" w:left="1418" w:header="720" w:footer="924" w:gutter="0"/>
           <w:cols w:space="720"/>
@@ -5264,6 +5298,7 @@
           <w:numId w:val="33"/>
         </w:numPr>
         <w:spacing w:after="160" w:line="259" w:lineRule="auto"/>
+        <w:ind w:left="1800"/>
         <w:rPr>
           <w:sz w:val="26"/>
           <w:szCs w:val="26"/>
@@ -5287,6 +5322,7 @@
           <w:numId w:val="33"/>
         </w:numPr>
         <w:spacing w:after="160" w:line="259" w:lineRule="auto"/>
+        <w:ind w:left="1800"/>
         <w:rPr>
           <w:sz w:val="26"/>
           <w:szCs w:val="26"/>
@@ -5310,6 +5346,7 @@
           <w:numId w:val="33"/>
         </w:numPr>
         <w:spacing w:after="160" w:line="259" w:lineRule="auto"/>
+        <w:ind w:left="1800"/>
         <w:rPr>
           <w:sz w:val="26"/>
           <w:szCs w:val="26"/>
@@ -5333,6 +5370,7 @@
           <w:numId w:val="33"/>
         </w:numPr>
         <w:spacing w:after="160" w:line="259" w:lineRule="auto"/>
+        <w:ind w:left="1800"/>
         <w:rPr>
           <w:sz w:val="26"/>
           <w:szCs w:val="26"/>
@@ -5356,6 +5394,7 @@
           <w:numId w:val="33"/>
         </w:numPr>
         <w:spacing w:after="160" w:line="259" w:lineRule="auto"/>
+        <w:ind w:left="1800"/>
         <w:rPr>
           <w:sz w:val="26"/>
           <w:szCs w:val="26"/>
@@ -5379,6 +5418,7 @@
           <w:numId w:val="33"/>
         </w:numPr>
         <w:spacing w:after="160" w:line="259" w:lineRule="auto"/>
+        <w:ind w:left="1800"/>
         <w:rPr>
           <w:sz w:val="26"/>
           <w:szCs w:val="26"/>
@@ -5426,6 +5466,7 @@
           <w:numId w:val="34"/>
         </w:numPr>
         <w:spacing w:after="160" w:line="259" w:lineRule="auto"/>
+        <w:ind w:left="1800"/>
         <w:rPr>
           <w:sz w:val="26"/>
           <w:szCs w:val="26"/>
@@ -5449,6 +5490,7 @@
           <w:numId w:val="34"/>
         </w:numPr>
         <w:spacing w:after="160" w:line="259" w:lineRule="auto"/>
+        <w:ind w:left="1800"/>
         <w:rPr>
           <w:sz w:val="26"/>
           <w:szCs w:val="26"/>
@@ -5472,6 +5514,7 @@
           <w:numId w:val="34"/>
         </w:numPr>
         <w:spacing w:after="160" w:line="259" w:lineRule="auto"/>
+        <w:ind w:left="1800"/>
         <w:rPr>
           <w:sz w:val="26"/>
           <w:szCs w:val="26"/>
@@ -5495,6 +5538,7 @@
           <w:numId w:val="34"/>
         </w:numPr>
         <w:spacing w:after="160" w:line="259" w:lineRule="auto"/>
+        <w:ind w:left="1800"/>
         <w:rPr>
           <w:sz w:val="26"/>
           <w:szCs w:val="26"/>
@@ -5518,6 +5562,7 @@
           <w:numId w:val="34"/>
         </w:numPr>
         <w:spacing w:after="160" w:line="259" w:lineRule="auto"/>
+        <w:ind w:left="1800"/>
         <w:rPr>
           <w:sz w:val="26"/>
           <w:szCs w:val="26"/>
@@ -5541,6 +5586,7 @@
           <w:numId w:val="34"/>
         </w:numPr>
         <w:spacing w:after="160" w:line="259" w:lineRule="auto"/>
+        <w:ind w:left="1800"/>
         <w:rPr>
           <w:sz w:val="26"/>
           <w:szCs w:val="26"/>
@@ -5564,6 +5610,7 @@
           <w:numId w:val="34"/>
         </w:numPr>
         <w:spacing w:after="160" w:line="259" w:lineRule="auto"/>
+        <w:ind w:left="1800"/>
         <w:rPr>
           <w:sz w:val="26"/>
           <w:szCs w:val="26"/>
@@ -5587,6 +5634,7 @@
           <w:numId w:val="34"/>
         </w:numPr>
         <w:spacing w:after="160" w:line="259" w:lineRule="auto"/>
+        <w:ind w:left="1800"/>
         <w:rPr>
           <w:sz w:val="26"/>
           <w:szCs w:val="26"/>
@@ -5650,14 +5698,14 @@
     <w:tbl>
       <w:tblPr>
         <w:tblStyle w:val="PlainTable1"/>
-        <w:tblW w:w="10153" w:type="dxa"/>
+        <w:tblW w:w="9738" w:type="dxa"/>
         <w:tblLook w:val="04A0" w:firstRow="1" w:lastRow="0" w:firstColumn="1" w:lastColumn="0" w:noHBand="0" w:noVBand="1"/>
       </w:tblPr>
       <w:tblGrid>
-        <w:gridCol w:w="3012"/>
-        <w:gridCol w:w="2237"/>
-        <w:gridCol w:w="1376"/>
-        <w:gridCol w:w="3528"/>
+        <w:gridCol w:w="2718"/>
+        <w:gridCol w:w="1710"/>
+        <w:gridCol w:w="1980"/>
+        <w:gridCol w:w="3330"/>
       </w:tblGrid>
       <w:tr>
         <w:trPr>
@@ -5667,7 +5715,7 @@
         <w:tc>
           <w:tcPr>
             <w:cnfStyle w:val="001000000000" w:firstRow="0" w:lastRow="0" w:firstColumn="1" w:lastColumn="0" w:oddVBand="0" w:evenVBand="0" w:oddHBand="0" w:evenHBand="0" w:firstRowFirstColumn="0" w:firstRowLastColumn="0" w:lastRowFirstColumn="0" w:lastRowLastColumn="0"/>
-            <w:tcW w:w="3012" w:type="dxa"/>
+            <w:tcW w:w="2718" w:type="dxa"/>
             <w:vAlign w:val="center"/>
           </w:tcPr>
           <w:p>
@@ -5691,7 +5739,7 @@
         </w:tc>
         <w:tc>
           <w:tcPr>
-            <w:tcW w:w="2237" w:type="dxa"/>
+            <w:tcW w:w="1710" w:type="dxa"/>
             <w:vAlign w:val="center"/>
           </w:tcPr>
           <w:p>
@@ -5716,7 +5764,7 @@
         </w:tc>
         <w:tc>
           <w:tcPr>
-            <w:tcW w:w="1376" w:type="dxa"/>
+            <w:tcW w:w="1980" w:type="dxa"/>
             <w:vAlign w:val="center"/>
           </w:tcPr>
           <w:p>
@@ -5741,7 +5789,7 @@
         </w:tc>
         <w:tc>
           <w:tcPr>
-            <w:tcW w:w="3528" w:type="dxa"/>
+            <w:tcW w:w="3330" w:type="dxa"/>
             <w:vAlign w:val="center"/>
           </w:tcPr>
           <w:p>
@@ -5773,7 +5821,7 @@
         <w:tc>
           <w:tcPr>
             <w:cnfStyle w:val="001000000000" w:firstRow="0" w:lastRow="0" w:firstColumn="1" w:lastColumn="0" w:oddVBand="0" w:evenVBand="0" w:oddHBand="0" w:evenHBand="0" w:firstRowFirstColumn="0" w:firstRowLastColumn="0" w:lastRowFirstColumn="0" w:lastRowLastColumn="0"/>
-            <w:tcW w:w="3012" w:type="dxa"/>
+            <w:tcW w:w="2718" w:type="dxa"/>
             <w:vMerge w:val="restart"/>
             <w:vAlign w:val="center"/>
           </w:tcPr>
@@ -5798,7 +5846,7 @@
         </w:tc>
         <w:tc>
           <w:tcPr>
-            <w:tcW w:w="2237" w:type="dxa"/>
+            <w:tcW w:w="1710" w:type="dxa"/>
           </w:tcPr>
           <w:p>
             <w:pPr>
@@ -5822,7 +5870,7 @@
         </w:tc>
         <w:tc>
           <w:tcPr>
-            <w:tcW w:w="1376" w:type="dxa"/>
+            <w:tcW w:w="1980" w:type="dxa"/>
           </w:tcPr>
           <w:p>
             <w:pPr>
@@ -5842,7 +5890,7 @@
         </w:tc>
         <w:tc>
           <w:tcPr>
-            <w:tcW w:w="3528" w:type="dxa"/>
+            <w:tcW w:w="3330" w:type="dxa"/>
           </w:tcPr>
           <w:p>
             <w:pPr>
@@ -5872,7 +5920,7 @@
         <w:tc>
           <w:tcPr>
             <w:cnfStyle w:val="001000000000" w:firstRow="0" w:lastRow="0" w:firstColumn="1" w:lastColumn="0" w:oddVBand="0" w:evenVBand="0" w:oddHBand="0" w:evenHBand="0" w:firstRowFirstColumn="0" w:firstRowLastColumn="0" w:lastRowFirstColumn="0" w:lastRowLastColumn="0"/>
-            <w:tcW w:w="3012" w:type="dxa"/>
+            <w:tcW w:w="2718" w:type="dxa"/>
             <w:vMerge/>
             <w:vAlign w:val="center"/>
           </w:tcPr>
@@ -5889,7 +5937,7 @@
         </w:tc>
         <w:tc>
           <w:tcPr>
-            <w:tcW w:w="2237" w:type="dxa"/>
+            <w:tcW w:w="1710" w:type="dxa"/>
           </w:tcPr>
           <w:p>
             <w:pPr>
@@ -5913,7 +5961,7 @@
         </w:tc>
         <w:tc>
           <w:tcPr>
-            <w:tcW w:w="1376" w:type="dxa"/>
+            <w:tcW w:w="1980" w:type="dxa"/>
           </w:tcPr>
           <w:p>
             <w:pPr>
@@ -5933,7 +5981,7 @@
         </w:tc>
         <w:tc>
           <w:tcPr>
-            <w:tcW w:w="3528" w:type="dxa"/>
+            <w:tcW w:w="3330" w:type="dxa"/>
           </w:tcPr>
           <w:p>
             <w:pPr>
@@ -5956,7 +6004,7 @@
         <w:tc>
           <w:tcPr>
             <w:cnfStyle w:val="001000000000" w:firstRow="0" w:lastRow="0" w:firstColumn="1" w:lastColumn="0" w:oddVBand="0" w:evenVBand="0" w:oddHBand="0" w:evenHBand="0" w:firstRowFirstColumn="0" w:firstRowLastColumn="0" w:lastRowFirstColumn="0" w:lastRowLastColumn="0"/>
-            <w:tcW w:w="3012" w:type="dxa"/>
+            <w:tcW w:w="2718" w:type="dxa"/>
             <w:vMerge w:val="restart"/>
             <w:vAlign w:val="center"/>
           </w:tcPr>
@@ -5981,7 +6029,7 @@
         </w:tc>
         <w:tc>
           <w:tcPr>
-            <w:tcW w:w="2237" w:type="dxa"/>
+            <w:tcW w:w="1710" w:type="dxa"/>
           </w:tcPr>
           <w:p>
             <w:pPr>
@@ -6005,7 +6053,7 @@
         </w:tc>
         <w:tc>
           <w:tcPr>
-            <w:tcW w:w="1376" w:type="dxa"/>
+            <w:tcW w:w="1980" w:type="dxa"/>
           </w:tcPr>
           <w:p>
             <w:pPr>
@@ -6025,7 +6073,7 @@
         </w:tc>
         <w:tc>
           <w:tcPr>
-            <w:tcW w:w="3528" w:type="dxa"/>
+            <w:tcW w:w="3330" w:type="dxa"/>
           </w:tcPr>
           <w:p>
             <w:pPr>
@@ -6047,7 +6095,7 @@
         <w:tc>
           <w:tcPr>
             <w:cnfStyle w:val="001000000000" w:firstRow="0" w:lastRow="0" w:firstColumn="1" w:lastColumn="0" w:oddVBand="0" w:evenVBand="0" w:oddHBand="0" w:evenHBand="0" w:firstRowFirstColumn="0" w:firstRowLastColumn="0" w:lastRowFirstColumn="0" w:lastRowLastColumn="0"/>
-            <w:tcW w:w="3012" w:type="dxa"/>
+            <w:tcW w:w="2718" w:type="dxa"/>
             <w:vMerge/>
             <w:vAlign w:val="center"/>
           </w:tcPr>
@@ -6064,7 +6112,7 @@
         </w:tc>
         <w:tc>
           <w:tcPr>
-            <w:tcW w:w="2237" w:type="dxa"/>
+            <w:tcW w:w="1710" w:type="dxa"/>
           </w:tcPr>
           <w:p>
             <w:pPr>
@@ -6088,7 +6136,7 @@
         </w:tc>
         <w:tc>
           <w:tcPr>
-            <w:tcW w:w="1376" w:type="dxa"/>
+            <w:tcW w:w="1980" w:type="dxa"/>
           </w:tcPr>
           <w:p>
             <w:pPr>
@@ -6108,7 +6156,7 @@
         </w:tc>
         <w:tc>
           <w:tcPr>
-            <w:tcW w:w="3528" w:type="dxa"/>
+            <w:tcW w:w="3330" w:type="dxa"/>
           </w:tcPr>
           <w:p>
             <w:pPr>
@@ -6131,7 +6179,7 @@
         <w:tc>
           <w:tcPr>
             <w:cnfStyle w:val="001000000000" w:firstRow="0" w:lastRow="0" w:firstColumn="1" w:lastColumn="0" w:oddVBand="0" w:evenVBand="0" w:oddHBand="0" w:evenHBand="0" w:firstRowFirstColumn="0" w:firstRowLastColumn="0" w:lastRowFirstColumn="0" w:lastRowLastColumn="0"/>
-            <w:tcW w:w="3012" w:type="dxa"/>
+            <w:tcW w:w="2718" w:type="dxa"/>
             <w:vMerge w:val="restart"/>
             <w:vAlign w:val="center"/>
           </w:tcPr>
@@ -6150,13 +6198,29 @@
                 <w:sz w:val="26"/>
                 <w:szCs w:val="26"/>
               </w:rPr>
-              <w:t>Hợp đồng,thống kê</w:t>
+              <w:t>Hợp đồng,</w:t>
+            </w:r>
+            <w:r>
+              <w:rPr>
+                <w:rFonts w:cs="Arial"/>
+                <w:sz w:val="26"/>
+                <w:szCs w:val="26"/>
+              </w:rPr>
+              <w:t xml:space="preserve"> </w:t>
+            </w:r>
+            <w:r>
+              <w:rPr>
+                <w:rFonts w:cs="Arial"/>
+                <w:sz w:val="26"/>
+                <w:szCs w:val="26"/>
+              </w:rPr>
+              <w:t>thống kê</w:t>
             </w:r>
           </w:p>
         </w:tc>
         <w:tc>
           <w:tcPr>
-            <w:tcW w:w="2237" w:type="dxa"/>
+            <w:tcW w:w="1710" w:type="dxa"/>
           </w:tcPr>
           <w:p>
             <w:pPr>
@@ -6180,7 +6244,7 @@
         </w:tc>
         <w:tc>
           <w:tcPr>
-            <w:tcW w:w="1376" w:type="dxa"/>
+            <w:tcW w:w="1980" w:type="dxa"/>
           </w:tcPr>
           <w:p>
             <w:pPr>
@@ -6200,7 +6264,7 @@
         </w:tc>
         <w:tc>
           <w:tcPr>
-            <w:tcW w:w="3528" w:type="dxa"/>
+            <w:tcW w:w="3330" w:type="dxa"/>
           </w:tcPr>
           <w:p>
             <w:pPr>
@@ -6222,7 +6286,7 @@
         <w:tc>
           <w:tcPr>
             <w:cnfStyle w:val="001000000000" w:firstRow="0" w:lastRow="0" w:firstColumn="1" w:lastColumn="0" w:oddVBand="0" w:evenVBand="0" w:oddHBand="0" w:evenHBand="0" w:firstRowFirstColumn="0" w:firstRowLastColumn="0" w:lastRowFirstColumn="0" w:lastRowLastColumn="0"/>
-            <w:tcW w:w="3012" w:type="dxa"/>
+            <w:tcW w:w="2718" w:type="dxa"/>
             <w:vMerge/>
             <w:vAlign w:val="center"/>
           </w:tcPr>
@@ -6239,7 +6303,7 @@
         </w:tc>
         <w:tc>
           <w:tcPr>
-            <w:tcW w:w="2237" w:type="dxa"/>
+            <w:tcW w:w="1710" w:type="dxa"/>
           </w:tcPr>
           <w:p>
             <w:pPr>
@@ -6263,7 +6327,7 @@
         </w:tc>
         <w:tc>
           <w:tcPr>
-            <w:tcW w:w="1376" w:type="dxa"/>
+            <w:tcW w:w="1980" w:type="dxa"/>
           </w:tcPr>
           <w:p>
             <w:pPr>
@@ -6283,7 +6347,7 @@
         </w:tc>
         <w:tc>
           <w:tcPr>
-            <w:tcW w:w="3528" w:type="dxa"/>
+            <w:tcW w:w="3330" w:type="dxa"/>
           </w:tcPr>
           <w:p>
             <w:pPr>
@@ -6306,7 +6370,8 @@
         <w:tc>
           <w:tcPr>
             <w:cnfStyle w:val="001000000000" w:firstRow="0" w:lastRow="0" w:firstColumn="1" w:lastColumn="0" w:oddVBand="0" w:evenVBand="0" w:oddHBand="0" w:evenHBand="0" w:firstRowFirstColumn="0" w:firstRowLastColumn="0" w:lastRowFirstColumn="0" w:lastRowLastColumn="0"/>
-            <w:tcW w:w="3012" w:type="dxa"/>
+            <w:tcW w:w="2718" w:type="dxa"/>
+            <w:vMerge w:val="restart"/>
             <w:vAlign w:val="center"/>
           </w:tcPr>
           <w:p>
@@ -6330,7 +6395,7 @@
         </w:tc>
         <w:tc>
           <w:tcPr>
-            <w:tcW w:w="2237" w:type="dxa"/>
+            <w:tcW w:w="1710" w:type="dxa"/>
           </w:tcPr>
           <w:p>
             <w:pPr>
@@ -6354,7 +6419,7 @@
         </w:tc>
         <w:tc>
           <w:tcPr>
-            <w:tcW w:w="1376" w:type="dxa"/>
+            <w:tcW w:w="1980" w:type="dxa"/>
           </w:tcPr>
           <w:p>
             <w:pPr>
@@ -6374,7 +6439,7 @@
         </w:tc>
         <w:tc>
           <w:tcPr>
-            <w:tcW w:w="3528" w:type="dxa"/>
+            <w:tcW w:w="3330" w:type="dxa"/>
           </w:tcPr>
           <w:p>
             <w:pPr>
@@ -6404,7 +6469,8 @@
         <w:tc>
           <w:tcPr>
             <w:cnfStyle w:val="001000000000" w:firstRow="0" w:lastRow="0" w:firstColumn="1" w:lastColumn="0" w:oddVBand="0" w:evenVBand="0" w:oddHBand="0" w:evenHBand="0" w:firstRowFirstColumn="0" w:firstRowLastColumn="0" w:lastRowFirstColumn="0" w:lastRowLastColumn="0"/>
-            <w:tcW w:w="3012" w:type="dxa"/>
+            <w:tcW w:w="2718" w:type="dxa"/>
+            <w:vMerge/>
             <w:vAlign w:val="center"/>
           </w:tcPr>
           <w:p>
@@ -6420,7 +6486,7 @@
         </w:tc>
         <w:tc>
           <w:tcPr>
-            <w:tcW w:w="2237" w:type="dxa"/>
+            <w:tcW w:w="1710" w:type="dxa"/>
           </w:tcPr>
           <w:p>
             <w:pPr>
@@ -6444,7 +6510,7 @@
         </w:tc>
         <w:tc>
           <w:tcPr>
-            <w:tcW w:w="1376" w:type="dxa"/>
+            <w:tcW w:w="1980" w:type="dxa"/>
           </w:tcPr>
           <w:p>
             <w:pPr>
@@ -6464,7 +6530,7 @@
         </w:tc>
         <w:tc>
           <w:tcPr>
-            <w:tcW w:w="3528" w:type="dxa"/>
+            <w:tcW w:w="3330" w:type="dxa"/>
           </w:tcPr>
           <w:p>
             <w:pPr>
@@ -6487,7 +6553,7 @@
         <w:tc>
           <w:tcPr>
             <w:cnfStyle w:val="001000000000" w:firstRow="0" w:lastRow="0" w:firstColumn="1" w:lastColumn="0" w:oddVBand="0" w:evenVBand="0" w:oddHBand="0" w:evenHBand="0" w:firstRowFirstColumn="0" w:firstRowLastColumn="0" w:lastRowFirstColumn="0" w:lastRowLastColumn="0"/>
-            <w:tcW w:w="3012" w:type="dxa"/>
+            <w:tcW w:w="2718" w:type="dxa"/>
             <w:vAlign w:val="center"/>
           </w:tcPr>
           <w:p>
@@ -6511,7 +6577,7 @@
         </w:tc>
         <w:tc>
           <w:tcPr>
-            <w:tcW w:w="2237" w:type="dxa"/>
+            <w:tcW w:w="1710" w:type="dxa"/>
           </w:tcPr>
           <w:p>
             <w:pPr>
@@ -6535,7 +6601,7 @@
         </w:tc>
         <w:tc>
           <w:tcPr>
-            <w:tcW w:w="1376" w:type="dxa"/>
+            <w:tcW w:w="1980" w:type="dxa"/>
           </w:tcPr>
           <w:p>
             <w:pPr>
@@ -6555,7 +6621,7 @@
         </w:tc>
         <w:tc>
           <w:tcPr>
-            <w:tcW w:w="3528" w:type="dxa"/>
+            <w:tcW w:w="3330" w:type="dxa"/>
           </w:tcPr>
           <w:p>
             <w:pPr>
@@ -6585,8 +6651,9 @@
         <w:tc>
           <w:tcPr>
             <w:cnfStyle w:val="001000000000" w:firstRow="0" w:lastRow="0" w:firstColumn="1" w:lastColumn="0" w:oddVBand="0" w:evenVBand="0" w:oddHBand="0" w:evenHBand="0" w:firstRowFirstColumn="0" w:firstRowLastColumn="0" w:lastRowFirstColumn="0" w:lastRowLastColumn="0"/>
-            <w:tcW w:w="3012" w:type="dxa"/>
+            <w:tcW w:w="2718" w:type="dxa"/>
             <w:vMerge w:val="restart"/>
+            <w:shd w:val="clear" w:color="auto" w:fill="F2F2F2" w:themeFill="background1" w:themeFillShade="F2"/>
             <w:vAlign w:val="center"/>
           </w:tcPr>
           <w:p>
@@ -6610,7 +6677,8 @@
         </w:tc>
         <w:tc>
           <w:tcPr>
-            <w:tcW w:w="2237" w:type="dxa"/>
+            <w:tcW w:w="1710" w:type="dxa"/>
+            <w:shd w:val="clear" w:color="auto" w:fill="F2F2F2" w:themeFill="background1" w:themeFillShade="F2"/>
           </w:tcPr>
           <w:p>
             <w:pPr>
@@ -6634,7 +6702,8 @@
         </w:tc>
         <w:tc>
           <w:tcPr>
-            <w:tcW w:w="1376" w:type="dxa"/>
+            <w:tcW w:w="1980" w:type="dxa"/>
+            <w:shd w:val="clear" w:color="auto" w:fill="F2F2F2" w:themeFill="background1" w:themeFillShade="F2"/>
           </w:tcPr>
           <w:p>
             <w:pPr>
@@ -6654,7 +6723,8 @@
         </w:tc>
         <w:tc>
           <w:tcPr>
-            <w:tcW w:w="3528" w:type="dxa"/>
+            <w:tcW w:w="3330" w:type="dxa"/>
+            <w:shd w:val="clear" w:color="auto" w:fill="F2F2F2" w:themeFill="background1" w:themeFillShade="F2"/>
           </w:tcPr>
           <w:p>
             <w:pPr>
@@ -6685,8 +6755,9 @@
         <w:tc>
           <w:tcPr>
             <w:cnfStyle w:val="001000000000" w:firstRow="0" w:lastRow="0" w:firstColumn="1" w:lastColumn="0" w:oddVBand="0" w:evenVBand="0" w:oddHBand="0" w:evenHBand="0" w:firstRowFirstColumn="0" w:firstRowLastColumn="0" w:lastRowFirstColumn="0" w:lastRowLastColumn="0"/>
-            <w:tcW w:w="3012" w:type="dxa"/>
+            <w:tcW w:w="2718" w:type="dxa"/>
             <w:vMerge/>
+            <w:shd w:val="clear" w:color="auto" w:fill="E7E6E6" w:themeFill="background2"/>
             <w:vAlign w:val="center"/>
           </w:tcPr>
           <w:p>
@@ -6702,7 +6773,7 @@
         </w:tc>
         <w:tc>
           <w:tcPr>
-            <w:tcW w:w="2237" w:type="dxa"/>
+            <w:tcW w:w="1710" w:type="dxa"/>
           </w:tcPr>
           <w:p>
             <w:pPr>
@@ -6726,7 +6797,7 @@
         </w:tc>
         <w:tc>
           <w:tcPr>
-            <w:tcW w:w="1376" w:type="dxa"/>
+            <w:tcW w:w="1980" w:type="dxa"/>
           </w:tcPr>
           <w:p>
             <w:pPr>
@@ -6746,7 +6817,7 @@
         </w:tc>
         <w:tc>
           <w:tcPr>
-            <w:tcW w:w="3528" w:type="dxa"/>
+            <w:tcW w:w="3330" w:type="dxa"/>
           </w:tcPr>
           <w:p>
             <w:pPr>
@@ -6768,8 +6839,9 @@
         <w:tc>
           <w:tcPr>
             <w:cnfStyle w:val="001000000000" w:firstRow="0" w:lastRow="0" w:firstColumn="1" w:lastColumn="0" w:oddVBand="0" w:evenVBand="0" w:oddHBand="0" w:evenHBand="0" w:firstRowFirstColumn="0" w:firstRowLastColumn="0" w:lastRowFirstColumn="0" w:lastRowLastColumn="0"/>
-            <w:tcW w:w="3012" w:type="dxa"/>
+            <w:tcW w:w="2718" w:type="dxa"/>
             <w:vMerge/>
+            <w:shd w:val="clear" w:color="auto" w:fill="E7E6E6" w:themeFill="background2"/>
             <w:vAlign w:val="center"/>
           </w:tcPr>
           <w:p>
@@ -6785,7 +6857,7 @@
         </w:tc>
         <w:tc>
           <w:tcPr>
-            <w:tcW w:w="2237" w:type="dxa"/>
+            <w:tcW w:w="1710" w:type="dxa"/>
           </w:tcPr>
           <w:p>
             <w:pPr>
@@ -6809,7 +6881,7 @@
         </w:tc>
         <w:tc>
           <w:tcPr>
-            <w:tcW w:w="1376" w:type="dxa"/>
+            <w:tcW w:w="1980" w:type="dxa"/>
           </w:tcPr>
           <w:p>
             <w:pPr>
@@ -6829,7 +6901,7 @@
         </w:tc>
         <w:tc>
           <w:tcPr>
-            <w:tcW w:w="3528" w:type="dxa"/>
+            <w:tcW w:w="3330" w:type="dxa"/>
           </w:tcPr>
           <w:p>
             <w:pPr>
@@ -6852,7 +6924,7 @@
         <w:tc>
           <w:tcPr>
             <w:cnfStyle w:val="001000000000" w:firstRow="0" w:lastRow="0" w:firstColumn="1" w:lastColumn="0" w:oddVBand="0" w:evenVBand="0" w:oddHBand="0" w:evenHBand="0" w:firstRowFirstColumn="0" w:firstRowLastColumn="0" w:lastRowFirstColumn="0" w:lastRowLastColumn="0"/>
-            <w:tcW w:w="3012" w:type="dxa"/>
+            <w:tcW w:w="2718" w:type="dxa"/>
             <w:vMerge w:val="restart"/>
             <w:vAlign w:val="center"/>
           </w:tcPr>
@@ -6877,7 +6949,7 @@
         </w:tc>
         <w:tc>
           <w:tcPr>
-            <w:tcW w:w="2237" w:type="dxa"/>
+            <w:tcW w:w="1710" w:type="dxa"/>
           </w:tcPr>
           <w:p>
             <w:pPr>
@@ -6901,7 +6973,7 @@
         </w:tc>
         <w:tc>
           <w:tcPr>
-            <w:tcW w:w="1376" w:type="dxa"/>
+            <w:tcW w:w="1980" w:type="dxa"/>
           </w:tcPr>
           <w:p>
             <w:pPr>
@@ -6921,7 +6993,7 @@
         </w:tc>
         <w:tc>
           <w:tcPr>
-            <w:tcW w:w="3528" w:type="dxa"/>
+            <w:tcW w:w="3330" w:type="dxa"/>
           </w:tcPr>
           <w:p>
             <w:pPr>
@@ -6943,7 +7015,7 @@
         <w:tc>
           <w:tcPr>
             <w:cnfStyle w:val="001000000000" w:firstRow="0" w:lastRow="0" w:firstColumn="1" w:lastColumn="0" w:oddVBand="0" w:evenVBand="0" w:oddHBand="0" w:evenHBand="0" w:firstRowFirstColumn="0" w:firstRowLastColumn="0" w:lastRowFirstColumn="0" w:lastRowLastColumn="0"/>
-            <w:tcW w:w="3012" w:type="dxa"/>
+            <w:tcW w:w="2718" w:type="dxa"/>
             <w:vMerge/>
           </w:tcPr>
           <w:p>
@@ -6959,7 +7031,7 @@
         </w:tc>
         <w:tc>
           <w:tcPr>
-            <w:tcW w:w="2237" w:type="dxa"/>
+            <w:tcW w:w="1710" w:type="dxa"/>
           </w:tcPr>
           <w:p>
             <w:pPr>
@@ -6983,7 +7055,7 @@
         </w:tc>
         <w:tc>
           <w:tcPr>
-            <w:tcW w:w="1376" w:type="dxa"/>
+            <w:tcW w:w="1980" w:type="dxa"/>
           </w:tcPr>
           <w:p>
             <w:pPr>
@@ -7003,7 +7075,7 @@
         </w:tc>
         <w:tc>
           <w:tcPr>
-            <w:tcW w:w="3528" w:type="dxa"/>
+            <w:tcW w:w="3330" w:type="dxa"/>
           </w:tcPr>
           <w:p>
             <w:pPr>
@@ -7057,6 +7129,7 @@
           <w:numId w:val="37"/>
         </w:numPr>
         <w:spacing w:after="160" w:line="259" w:lineRule="auto"/>
+        <w:ind w:left="1800"/>
         <w:rPr>
           <w:sz w:val="26"/>
           <w:szCs w:val="26"/>
@@ -7078,6 +7151,7 @@
           <w:numId w:val="39"/>
         </w:numPr>
         <w:spacing w:after="160" w:line="259" w:lineRule="auto"/>
+        <w:ind w:left="2250"/>
         <w:rPr>
           <w:sz w:val="26"/>
           <w:szCs w:val="26"/>
@@ -7099,6 +7173,7 @@
           <w:numId w:val="39"/>
         </w:numPr>
         <w:spacing w:after="160" w:line="259" w:lineRule="auto"/>
+        <w:ind w:left="2250"/>
         <w:rPr>
           <w:sz w:val="26"/>
           <w:szCs w:val="26"/>
@@ -7120,6 +7195,7 @@
           <w:numId w:val="39"/>
         </w:numPr>
         <w:spacing w:after="160" w:line="259" w:lineRule="auto"/>
+        <w:ind w:left="2250"/>
         <w:rPr>
           <w:sz w:val="26"/>
           <w:szCs w:val="26"/>
@@ -7141,6 +7217,7 @@
           <w:numId w:val="39"/>
         </w:numPr>
         <w:spacing w:after="160" w:line="259" w:lineRule="auto"/>
+        <w:ind w:left="2250"/>
         <w:rPr>
           <w:sz w:val="26"/>
           <w:szCs w:val="26"/>
@@ -7162,6 +7239,7 @@
           <w:numId w:val="39"/>
         </w:numPr>
         <w:spacing w:after="160" w:line="259" w:lineRule="auto"/>
+        <w:ind w:left="2250"/>
         <w:rPr>
           <w:sz w:val="26"/>
           <w:szCs w:val="26"/>
@@ -7183,6 +7261,7 @@
           <w:numId w:val="37"/>
         </w:numPr>
         <w:spacing w:after="160" w:line="259" w:lineRule="auto"/>
+        <w:ind w:left="1800"/>
         <w:rPr>
           <w:sz w:val="26"/>
           <w:szCs w:val="26"/>
@@ -7204,6 +7283,7 @@
           <w:numId w:val="40"/>
         </w:numPr>
         <w:spacing w:after="160" w:line="259" w:lineRule="auto"/>
+        <w:ind w:left="2250"/>
         <w:rPr>
           <w:sz w:val="26"/>
           <w:szCs w:val="26"/>
@@ -7225,6 +7305,7 @@
           <w:numId w:val="40"/>
         </w:numPr>
         <w:spacing w:after="160" w:line="259" w:lineRule="auto"/>
+        <w:ind w:left="2250"/>
         <w:rPr>
           <w:sz w:val="26"/>
           <w:szCs w:val="26"/>
@@ -7246,6 +7327,7 @@
           <w:numId w:val="40"/>
         </w:numPr>
         <w:spacing w:after="160" w:line="259" w:lineRule="auto"/>
+        <w:ind w:left="2250"/>
         <w:rPr>
           <w:sz w:val="26"/>
           <w:szCs w:val="26"/>
@@ -7267,6 +7349,7 @@
           <w:numId w:val="40"/>
         </w:numPr>
         <w:spacing w:after="160" w:line="259" w:lineRule="auto"/>
+        <w:ind w:left="2250"/>
         <w:rPr>
           <w:sz w:val="26"/>
           <w:szCs w:val="26"/>
@@ -7288,6 +7371,7 @@
           <w:numId w:val="40"/>
         </w:numPr>
         <w:spacing w:after="160" w:line="259" w:lineRule="auto"/>
+        <w:ind w:left="2250"/>
         <w:rPr>
           <w:sz w:val="26"/>
           <w:szCs w:val="26"/>
@@ -7309,6 +7393,7 @@
           <w:numId w:val="37"/>
         </w:numPr>
         <w:spacing w:after="160" w:line="259" w:lineRule="auto"/>
+        <w:ind w:left="1800"/>
         <w:rPr>
           <w:sz w:val="26"/>
           <w:szCs w:val="26"/>
@@ -7331,6 +7416,7 @@
           <w:numId w:val="38"/>
         </w:numPr>
         <w:spacing w:after="160" w:line="259" w:lineRule="auto"/>
+        <w:ind w:left="2250"/>
         <w:rPr>
           <w:sz w:val="26"/>
           <w:szCs w:val="26"/>
@@ -7352,6 +7438,7 @@
           <w:numId w:val="38"/>
         </w:numPr>
         <w:spacing w:after="160" w:line="259" w:lineRule="auto"/>
+        <w:ind w:left="2250"/>
         <w:rPr>
           <w:sz w:val="26"/>
           <w:szCs w:val="26"/>
@@ -7373,6 +7460,7 @@
           <w:numId w:val="38"/>
         </w:numPr>
         <w:spacing w:after="160" w:line="259" w:lineRule="auto"/>
+        <w:ind w:left="2250"/>
         <w:rPr>
           <w:sz w:val="26"/>
           <w:szCs w:val="26"/>
@@ -7394,6 +7482,7 @@
           <w:numId w:val="38"/>
         </w:numPr>
         <w:spacing w:after="160" w:line="259" w:lineRule="auto"/>
+        <w:ind w:left="2250"/>
         <w:rPr>
           <w:sz w:val="26"/>
           <w:szCs w:val="26"/>
@@ -7446,6 +7535,7 @@
           <w:numId w:val="37"/>
         </w:numPr>
         <w:spacing w:after="160" w:line="259" w:lineRule="auto"/>
+        <w:ind w:left="1800"/>
         <w:rPr>
           <w:sz w:val="26"/>
           <w:szCs w:val="26"/>
@@ -7467,6 +7557,7 @@
           <w:numId w:val="41"/>
         </w:numPr>
         <w:spacing w:after="160" w:line="259" w:lineRule="auto"/>
+        <w:ind w:left="2250"/>
         <w:rPr>
           <w:sz w:val="26"/>
           <w:szCs w:val="26"/>
@@ -7488,6 +7579,7 @@
           <w:numId w:val="41"/>
         </w:numPr>
         <w:spacing w:after="160" w:line="259" w:lineRule="auto"/>
+        <w:ind w:left="2250"/>
         <w:rPr>
           <w:sz w:val="26"/>
           <w:szCs w:val="26"/>
@@ -7509,6 +7601,7 @@
           <w:numId w:val="41"/>
         </w:numPr>
         <w:spacing w:after="160" w:line="259" w:lineRule="auto"/>
+        <w:ind w:left="2250"/>
         <w:rPr>
           <w:sz w:val="26"/>
           <w:szCs w:val="26"/>
@@ -7530,6 +7623,7 @@
           <w:numId w:val="41"/>
         </w:numPr>
         <w:spacing w:after="160" w:line="259" w:lineRule="auto"/>
+        <w:ind w:left="2250"/>
         <w:rPr>
           <w:sz w:val="26"/>
           <w:szCs w:val="26"/>
@@ -7551,6 +7645,7 @@
           <w:numId w:val="41"/>
         </w:numPr>
         <w:spacing w:after="160" w:line="259" w:lineRule="auto"/>
+        <w:ind w:left="2250"/>
         <w:rPr>
           <w:sz w:val="26"/>
           <w:szCs w:val="26"/>
@@ -7572,6 +7667,7 @@
           <w:numId w:val="41"/>
         </w:numPr>
         <w:spacing w:after="160" w:line="259" w:lineRule="auto"/>
+        <w:ind w:left="2250"/>
         <w:rPr>
           <w:sz w:val="26"/>
           <w:szCs w:val="26"/>
@@ -7593,6 +7689,7 @@
           <w:numId w:val="41"/>
         </w:numPr>
         <w:spacing w:after="160" w:line="259" w:lineRule="auto"/>
+        <w:ind w:left="2250"/>
         <w:rPr>
           <w:sz w:val="26"/>
           <w:szCs w:val="26"/>
@@ -7614,6 +7711,7 @@
           <w:numId w:val="37"/>
         </w:numPr>
         <w:spacing w:after="160" w:line="259" w:lineRule="auto"/>
+        <w:ind w:left="1800"/>
         <w:rPr>
           <w:sz w:val="26"/>
           <w:szCs w:val="26"/>
@@ -7635,6 +7733,7 @@
           <w:numId w:val="42"/>
         </w:numPr>
         <w:spacing w:after="160" w:line="259" w:lineRule="auto"/>
+        <w:ind w:left="2250"/>
         <w:rPr>
           <w:sz w:val="26"/>
           <w:szCs w:val="26"/>
@@ -7656,6 +7755,7 @@
           <w:numId w:val="42"/>
         </w:numPr>
         <w:spacing w:after="160" w:line="259" w:lineRule="auto"/>
+        <w:ind w:left="2250"/>
         <w:rPr>
           <w:sz w:val="26"/>
           <w:szCs w:val="26"/>
@@ -7677,6 +7777,7 @@
           <w:numId w:val="42"/>
         </w:numPr>
         <w:spacing w:after="160" w:line="259" w:lineRule="auto"/>
+        <w:ind w:left="2250"/>
         <w:rPr>
           <w:sz w:val="26"/>
           <w:szCs w:val="26"/>
@@ -7698,6 +7799,7 @@
           <w:numId w:val="42"/>
         </w:numPr>
         <w:spacing w:after="160" w:line="259" w:lineRule="auto"/>
+        <w:ind w:left="2250"/>
         <w:rPr>
           <w:sz w:val="26"/>
           <w:szCs w:val="26"/>
@@ -7719,6 +7821,7 @@
           <w:numId w:val="42"/>
         </w:numPr>
         <w:spacing w:after="160" w:line="259" w:lineRule="auto"/>
+        <w:ind w:left="2250"/>
         <w:rPr>
           <w:sz w:val="26"/>
           <w:szCs w:val="26"/>
@@ -7740,6 +7843,7 @@
           <w:numId w:val="37"/>
         </w:numPr>
         <w:spacing w:after="160" w:line="259" w:lineRule="auto"/>
+        <w:ind w:left="1800"/>
         <w:rPr>
           <w:sz w:val="26"/>
           <w:szCs w:val="26"/>
@@ -7761,11 +7865,13 @@
           <w:numId w:val="43"/>
         </w:numPr>
         <w:spacing w:after="160" w:line="259" w:lineRule="auto"/>
-        <w:rPr>
-          <w:sz w:val="26"/>
-          <w:szCs w:val="26"/>
-        </w:rPr>
-      </w:pPr>
+        <w:ind w:left="2250"/>
+        <w:rPr>
+          <w:sz w:val="26"/>
+          <w:szCs w:val="26"/>
+        </w:rPr>
+      </w:pPr>
+      <w:bookmarkStart w:id="11" w:name="_GoBack"/>
       <w:r>
         <w:rPr>
           <w:sz w:val="26"/>
@@ -7782,6 +7888,7 @@
           <w:numId w:val="43"/>
         </w:numPr>
         <w:spacing w:after="160" w:line="259" w:lineRule="auto"/>
+        <w:ind w:left="2250"/>
         <w:rPr>
           <w:sz w:val="26"/>
           <w:szCs w:val="26"/>
@@ -7803,6 +7910,7 @@
           <w:numId w:val="43"/>
         </w:numPr>
         <w:spacing w:after="160" w:line="259" w:lineRule="auto"/>
+        <w:ind w:left="2250"/>
         <w:rPr>
           <w:sz w:val="26"/>
           <w:szCs w:val="26"/>
@@ -7824,6 +7932,7 @@
           <w:numId w:val="43"/>
         </w:numPr>
         <w:spacing w:after="160" w:line="259" w:lineRule="auto"/>
+        <w:ind w:left="2250"/>
         <w:rPr>
           <w:sz w:val="26"/>
           <w:szCs w:val="26"/>
@@ -7836,8 +7945,6 @@
         </w:rPr>
         <w:t>Liên kết : Không</w:t>
       </w:r>
-      <w:bookmarkStart w:id="11" w:name="_GoBack"/>
-      <w:bookmarkEnd w:id="11"/>
     </w:p>
     <w:p>
       <w:pPr>
@@ -7849,6 +7956,7 @@
       </w:pPr>
       <w:bookmarkStart w:id="12" w:name="_Toc4017092"/>
       <w:bookmarkStart w:id="13" w:name="_Toc4067442"/>
+      <w:bookmarkEnd w:id="11"/>
       <w:r>
         <w:rPr>
           <w:sz w:val="26"/>
@@ -9525,7 +9633,7 @@
                     </pic:cNvPicPr>
                   </pic:nvPicPr>
                   <pic:blipFill>
-                    <a:blip r:embed="rId11" cstate="print">
+                    <a:blip r:embed="rId12" cstate="print">
                       <a:extLst>
                         <a:ext uri="{28A0092B-C50C-407E-A947-70E740481C1C}">
                           <a14:useLocalDpi xmlns:a14="http://schemas.microsoft.com/office/drawing/2010/main" val="0"/>
@@ -10100,10 +10208,10 @@
           <w:position w:val="-28"/>
         </w:rPr>
         <w:object w:dxaOrig="2280" w:dyaOrig="660">
-          <v:shape id="_x0000_i1025" type="#_x0000_t75" style="width:114.1pt;height:33.3pt" o:ole="">
-            <v:imagedata r:id="rId12" o:title=""/>
+          <v:shape id="_x0000_i1025" type="#_x0000_t75" style="width:114pt;height:33.25pt" o:ole="">
+            <v:imagedata r:id="rId13" o:title=""/>
           </v:shape>
-          <o:OLEObject Type="Embed" ProgID="Equation.3" ShapeID="_x0000_i1025" DrawAspect="Content" ObjectID="_1614700451" r:id="rId13"/>
+          <o:OLEObject Type="Embed" ProgID="Equation.3" ShapeID="_x0000_i1025" DrawAspect="Content" ObjectID="_1614701039" r:id="rId14"/>
         </w:object>
       </w:r>
     </w:p>
@@ -10427,7 +10535,7 @@
 </file>
 
 <file path=word/endnotes.xml><?xml version="1.0" encoding="utf-8"?>
-<w:endnotes xmlns:wpc="http://schemas.microsoft.com/office/word/2010/wordprocessingCanvas" xmlns:cx="http://schemas.microsoft.com/office/drawing/2014/chartex" xmlns:cx1="http://schemas.microsoft.com/office/drawing/2015/9/8/chartex" xmlns:mc="http://schemas.openxmlformats.org/markup-compatibility/2006" xmlns:o="urn:schemas-microsoft-com:office:office" xmlns:r="http://schemas.openxmlformats.org/officeDocument/2006/relationships" xmlns:m="http://schemas.openxmlformats.org/officeDocument/2006/math" xmlns:v="urn:schemas-microsoft-com:vml" xmlns:wp14="http://schemas.microsoft.com/office/word/2010/wordprocessingDrawing" xmlns:wp="http://schemas.openxmlformats.org/drawingml/2006/wordprocessingDrawing" xmlns:w10="urn:schemas-microsoft-com:office:word" xmlns:w="http://schemas.openxmlformats.org/wordprocessingml/2006/main" xmlns:w14="http://schemas.microsoft.com/office/word/2010/wordml" xmlns:w15="http://schemas.microsoft.com/office/word/2012/wordml" xmlns:w16se="http://schemas.microsoft.com/office/word/2015/wordml/symex" xmlns:wpg="http://schemas.microsoft.com/office/word/2010/wordprocessingGroup" xmlns:wpi="http://schemas.microsoft.com/office/word/2010/wordprocessingInk" xmlns:wne="http://schemas.microsoft.com/office/word/2006/wordml" xmlns:wps="http://schemas.microsoft.com/office/word/2010/wordprocessingShape" mc:Ignorable="w14 w15 w16se wp14">
+<w:endnotes xmlns:wpc="http://schemas.microsoft.com/office/word/2010/wordprocessingCanvas" xmlns:mc="http://schemas.openxmlformats.org/markup-compatibility/2006" xmlns:o="urn:schemas-microsoft-com:office:office" xmlns:r="http://schemas.openxmlformats.org/officeDocument/2006/relationships" xmlns:m="http://schemas.openxmlformats.org/officeDocument/2006/math" xmlns:v="urn:schemas-microsoft-com:vml" xmlns:wp14="http://schemas.microsoft.com/office/word/2010/wordprocessingDrawing" xmlns:wp="http://schemas.openxmlformats.org/drawingml/2006/wordprocessingDrawing" xmlns:w10="urn:schemas-microsoft-com:office:word" xmlns:w="http://schemas.openxmlformats.org/wordprocessingml/2006/main" xmlns:w14="http://schemas.microsoft.com/office/word/2010/wordml" xmlns:wpg="http://schemas.microsoft.com/office/word/2010/wordprocessingGroup" xmlns:wpi="http://schemas.microsoft.com/office/word/2010/wordprocessingInk" xmlns:wne="http://schemas.microsoft.com/office/word/2006/wordml" xmlns:wps="http://schemas.microsoft.com/office/word/2010/wordprocessingShape" mc:Ignorable="w14 wp14">
   <w:endnote w:type="separator" w:id="-1">
     <w:p>
       <w:r>
@@ -10446,7 +10554,7 @@
 </file>
 
 <file path=word/footer1.xml><?xml version="1.0" encoding="utf-8"?>
-<w:ftr xmlns:wpc="http://schemas.microsoft.com/office/word/2010/wordprocessingCanvas" xmlns:cx="http://schemas.microsoft.com/office/drawing/2014/chartex" xmlns:cx1="http://schemas.microsoft.com/office/drawing/2015/9/8/chartex" xmlns:mc="http://schemas.openxmlformats.org/markup-compatibility/2006" xmlns:o="urn:schemas-microsoft-com:office:office" xmlns:r="http://schemas.openxmlformats.org/officeDocument/2006/relationships" xmlns:m="http://schemas.openxmlformats.org/officeDocument/2006/math" xmlns:v="urn:schemas-microsoft-com:vml" xmlns:wp14="http://schemas.microsoft.com/office/word/2010/wordprocessingDrawing" xmlns:wp="http://schemas.openxmlformats.org/drawingml/2006/wordprocessingDrawing" xmlns:w10="urn:schemas-microsoft-com:office:word" xmlns:w="http://schemas.openxmlformats.org/wordprocessingml/2006/main" xmlns:w14="http://schemas.microsoft.com/office/word/2010/wordml" xmlns:w15="http://schemas.microsoft.com/office/word/2012/wordml" xmlns:w16se="http://schemas.microsoft.com/office/word/2015/wordml/symex" xmlns:wpg="http://schemas.microsoft.com/office/word/2010/wordprocessingGroup" xmlns:wpi="http://schemas.microsoft.com/office/word/2010/wordprocessingInk" xmlns:wne="http://schemas.microsoft.com/office/word/2006/wordml" xmlns:wps="http://schemas.microsoft.com/office/word/2010/wordprocessingShape" mc:Ignorable="w14 w15 w16se wp14">
+<w:ftr xmlns:wpc="http://schemas.microsoft.com/office/word/2010/wordprocessingCanvas" xmlns:mc="http://schemas.openxmlformats.org/markup-compatibility/2006" xmlns:o="urn:schemas-microsoft-com:office:office" xmlns:r="http://schemas.openxmlformats.org/officeDocument/2006/relationships" xmlns:m="http://schemas.openxmlformats.org/officeDocument/2006/math" xmlns:v="urn:schemas-microsoft-com:vml" xmlns:wp14="http://schemas.microsoft.com/office/word/2010/wordprocessingDrawing" xmlns:wp="http://schemas.openxmlformats.org/drawingml/2006/wordprocessingDrawing" xmlns:w10="urn:schemas-microsoft-com:office:word" xmlns:w="http://schemas.openxmlformats.org/wordprocessingml/2006/main" xmlns:w14="http://schemas.microsoft.com/office/word/2010/wordml" xmlns:wpg="http://schemas.microsoft.com/office/word/2010/wordprocessingGroup" xmlns:wpi="http://schemas.microsoft.com/office/word/2010/wordprocessingInk" xmlns:wne="http://schemas.microsoft.com/office/word/2006/wordml" xmlns:wps="http://schemas.microsoft.com/office/word/2010/wordprocessingShape" mc:Ignorable="w14 wp14">
   <w:p>
     <w:pPr>
       <w:pStyle w:val="Footer"/>
@@ -10478,7 +10586,7 @@
         <w:rStyle w:val="PageNumber"/>
         <w:noProof/>
       </w:rPr>
-      <w:t>4</w:t>
+      <w:t>5</w:t>
     </w:r>
     <w:r>
       <w:rPr>
@@ -10491,7 +10599,7 @@
 </file>
 
 <file path=word/footer2.xml><?xml version="1.0" encoding="utf-8"?>
-<w:ftr xmlns:wpc="http://schemas.microsoft.com/office/word/2010/wordprocessingCanvas" xmlns:cx="http://schemas.microsoft.com/office/drawing/2014/chartex" xmlns:cx1="http://schemas.microsoft.com/office/drawing/2015/9/8/chartex" xmlns:mc="http://schemas.openxmlformats.org/markup-compatibility/2006" xmlns:o="urn:schemas-microsoft-com:office:office" xmlns:r="http://schemas.openxmlformats.org/officeDocument/2006/relationships" xmlns:m="http://schemas.openxmlformats.org/officeDocument/2006/math" xmlns:v="urn:schemas-microsoft-com:vml" xmlns:wp14="http://schemas.microsoft.com/office/word/2010/wordprocessingDrawing" xmlns:wp="http://schemas.openxmlformats.org/drawingml/2006/wordprocessingDrawing" xmlns:w10="urn:schemas-microsoft-com:office:word" xmlns:w="http://schemas.openxmlformats.org/wordprocessingml/2006/main" xmlns:w14="http://schemas.microsoft.com/office/word/2010/wordml" xmlns:w15="http://schemas.microsoft.com/office/word/2012/wordml" xmlns:w16se="http://schemas.microsoft.com/office/word/2015/wordml/symex" xmlns:wpg="http://schemas.microsoft.com/office/word/2010/wordprocessingGroup" xmlns:wpi="http://schemas.microsoft.com/office/word/2010/wordprocessingInk" xmlns:wne="http://schemas.microsoft.com/office/word/2006/wordml" xmlns:wps="http://schemas.microsoft.com/office/word/2010/wordprocessingShape" mc:Ignorable="w14 w15 w16se wp14">
+<w:ftr xmlns:wpc="http://schemas.microsoft.com/office/word/2010/wordprocessingCanvas" xmlns:mc="http://schemas.openxmlformats.org/markup-compatibility/2006" xmlns:o="urn:schemas-microsoft-com:office:office" xmlns:r="http://schemas.openxmlformats.org/officeDocument/2006/relationships" xmlns:m="http://schemas.openxmlformats.org/officeDocument/2006/math" xmlns:v="urn:schemas-microsoft-com:vml" xmlns:wp14="http://schemas.microsoft.com/office/word/2010/wordprocessingDrawing" xmlns:wp="http://schemas.openxmlformats.org/drawingml/2006/wordprocessingDrawing" xmlns:w10="urn:schemas-microsoft-com:office:word" xmlns:w="http://schemas.openxmlformats.org/wordprocessingml/2006/main" xmlns:w14="http://schemas.microsoft.com/office/word/2010/wordml" xmlns:wpg="http://schemas.microsoft.com/office/word/2010/wordprocessingGroup" xmlns:wpi="http://schemas.microsoft.com/office/word/2010/wordprocessingInk" xmlns:wne="http://schemas.microsoft.com/office/word/2006/wordml" xmlns:wps="http://schemas.microsoft.com/office/word/2010/wordprocessingShape" mc:Ignorable="w14 wp14">
   <w:p>
     <w:pPr>
       <w:pStyle w:val="Footer"/>
@@ -10502,7 +10610,7 @@
 </file>
 
 <file path=word/footnotes.xml><?xml version="1.0" encoding="utf-8"?>
-<w:footnotes xmlns:wpc="http://schemas.microsoft.com/office/word/2010/wordprocessingCanvas" xmlns:cx="http://schemas.microsoft.com/office/drawing/2014/chartex" xmlns:cx1="http://schemas.microsoft.com/office/drawing/2015/9/8/chartex" xmlns:mc="http://schemas.openxmlformats.org/markup-compatibility/2006" xmlns:o="urn:schemas-microsoft-com:office:office" xmlns:r="http://schemas.openxmlformats.org/officeDocument/2006/relationships" xmlns:m="http://schemas.openxmlformats.org/officeDocument/2006/math" xmlns:v="urn:schemas-microsoft-com:vml" xmlns:wp14="http://schemas.microsoft.com/office/word/2010/wordprocessingDrawing" xmlns:wp="http://schemas.openxmlformats.org/drawingml/2006/wordprocessingDrawing" xmlns:w10="urn:schemas-microsoft-com:office:word" xmlns:w="http://schemas.openxmlformats.org/wordprocessingml/2006/main" xmlns:w14="http://schemas.microsoft.com/office/word/2010/wordml" xmlns:w15="http://schemas.microsoft.com/office/word/2012/wordml" xmlns:w16se="http://schemas.microsoft.com/office/word/2015/wordml/symex" xmlns:wpg="http://schemas.microsoft.com/office/word/2010/wordprocessingGroup" xmlns:wpi="http://schemas.microsoft.com/office/word/2010/wordprocessingInk" xmlns:wne="http://schemas.microsoft.com/office/word/2006/wordml" xmlns:wps="http://schemas.microsoft.com/office/word/2010/wordprocessingShape" mc:Ignorable="w14 w15 w16se wp14">
+<w:footnotes xmlns:wpc="http://schemas.microsoft.com/office/word/2010/wordprocessingCanvas" xmlns:mc="http://schemas.openxmlformats.org/markup-compatibility/2006" xmlns:o="urn:schemas-microsoft-com:office:office" xmlns:r="http://schemas.openxmlformats.org/officeDocument/2006/relationships" xmlns:m="http://schemas.openxmlformats.org/officeDocument/2006/math" xmlns:v="urn:schemas-microsoft-com:vml" xmlns:wp14="http://schemas.microsoft.com/office/word/2010/wordprocessingDrawing" xmlns:wp="http://schemas.openxmlformats.org/drawingml/2006/wordprocessingDrawing" xmlns:w10="urn:schemas-microsoft-com:office:word" xmlns:w="http://schemas.openxmlformats.org/wordprocessingml/2006/main" xmlns:w14="http://schemas.microsoft.com/office/word/2010/wordml" xmlns:wpg="http://schemas.microsoft.com/office/word/2010/wordprocessingGroup" xmlns:wpi="http://schemas.microsoft.com/office/word/2010/wordprocessingInk" xmlns:wne="http://schemas.microsoft.com/office/word/2006/wordml" xmlns:wps="http://schemas.microsoft.com/office/word/2010/wordprocessingShape" mc:Ignorable="w14 wp14">
   <w:footnote w:type="separator" w:id="-1">
     <w:p>
       <w:r>
@@ -10521,7 +10629,7 @@
 </file>
 
 <file path=word/numbering.xml><?xml version="1.0" encoding="utf-8"?>
-<w:numbering xmlns:wpc="http://schemas.microsoft.com/office/word/2010/wordprocessingCanvas" xmlns:cx="http://schemas.microsoft.com/office/drawing/2014/chartex" xmlns:cx1="http://schemas.microsoft.com/office/drawing/2015/9/8/chartex" xmlns:mc="http://schemas.openxmlformats.org/markup-compatibility/2006" xmlns:o="urn:schemas-microsoft-com:office:office" xmlns:r="http://schemas.openxmlformats.org/officeDocument/2006/relationships" xmlns:m="http://schemas.openxmlformats.org/officeDocument/2006/math" xmlns:v="urn:schemas-microsoft-com:vml" xmlns:wp14="http://schemas.microsoft.com/office/word/2010/wordprocessingDrawing" xmlns:wp="http://schemas.openxmlformats.org/drawingml/2006/wordprocessingDrawing" xmlns:w10="urn:schemas-microsoft-com:office:word" xmlns:w="http://schemas.openxmlformats.org/wordprocessingml/2006/main" xmlns:w14="http://schemas.microsoft.com/office/word/2010/wordml" xmlns:w15="http://schemas.microsoft.com/office/word/2012/wordml" xmlns:w16se="http://schemas.microsoft.com/office/word/2015/wordml/symex" xmlns:wpg="http://schemas.microsoft.com/office/word/2010/wordprocessingGroup" xmlns:wpi="http://schemas.microsoft.com/office/word/2010/wordprocessingInk" xmlns:wne="http://schemas.microsoft.com/office/word/2006/wordml" xmlns:wps="http://schemas.microsoft.com/office/word/2010/wordprocessingShape" mc:Ignorable="w14 w15 w16se wp14">
+<w:numbering xmlns:wpc="http://schemas.microsoft.com/office/word/2010/wordprocessingCanvas" xmlns:mc="http://schemas.openxmlformats.org/markup-compatibility/2006" xmlns:o="urn:schemas-microsoft-com:office:office" xmlns:r="http://schemas.openxmlformats.org/officeDocument/2006/relationships" xmlns:m="http://schemas.openxmlformats.org/officeDocument/2006/math" xmlns:v="urn:schemas-microsoft-com:vml" xmlns:wp14="http://schemas.microsoft.com/office/word/2010/wordprocessingDrawing" xmlns:wp="http://schemas.openxmlformats.org/drawingml/2006/wordprocessingDrawing" xmlns:w10="urn:schemas-microsoft-com:office:word" xmlns:w="http://schemas.openxmlformats.org/wordprocessingml/2006/main" xmlns:w14="http://schemas.microsoft.com/office/word/2010/wordml" xmlns:wpg="http://schemas.microsoft.com/office/word/2010/wordprocessingGroup" xmlns:wpi="http://schemas.microsoft.com/office/word/2010/wordprocessingInk" xmlns:wne="http://schemas.microsoft.com/office/word/2006/wordml" xmlns:wps="http://schemas.microsoft.com/office/word/2010/wordprocessingShape" mc:Ignorable="w14 wp14">
   <w:numPicBullet w:numPicBulletId="0">
     <w:pict>
       <v:shapetype id="_x0000_t75" coordsize="21600,21600" o:spt="75" o:preferrelative="t" path="m@4@5l@4@11@9@11@9@5xe" filled="f" stroked="f">
@@ -10543,12 +10651,12 @@
         <v:path o:extrusionok="f" gradientshapeok="t" o:connecttype="rect"/>
         <o:lock v:ext="edit" aspectratio="t"/>
       </v:shapetype>
-      <v:shape id="_x0000_i1126" type="#_x0000_t75" style="width:11.55pt;height:11.55pt" o:bullet="t">
+      <v:shape id="_x0000_i1040" type="#_x0000_t75" style="width:11.45pt;height:11.45pt" o:bullet="t">
         <v:imagedata r:id="rId1" o:title="mso78F2"/>
       </v:shape>
     </w:pict>
   </w:numPicBullet>
-  <w:abstractNum w:abstractNumId="0" w15:restartNumberingAfterBreak="0">
+  <w:abstractNum w:abstractNumId="0">
     <w:nsid w:val="006C5456"/>
     <w:multiLevelType w:val="multilevel"/>
     <w:tmpl w:val="2CE008CA"/>
@@ -10697,7 +10805,7 @@
       </w:rPr>
     </w:lvl>
   </w:abstractNum>
-  <w:abstractNum w:abstractNumId="1" w15:restartNumberingAfterBreak="0">
+  <w:abstractNum w:abstractNumId="1">
     <w:nsid w:val="01653218"/>
     <w:multiLevelType w:val="hybridMultilevel"/>
     <w:tmpl w:val="F84ACFF2"/>
@@ -10809,7 +10917,7 @@
       </w:rPr>
     </w:lvl>
   </w:abstractNum>
-  <w:abstractNum w:abstractNumId="2" w15:restartNumberingAfterBreak="0">
+  <w:abstractNum w:abstractNumId="2">
     <w:nsid w:val="027A2C79"/>
     <w:multiLevelType w:val="hybridMultilevel"/>
     <w:tmpl w:val="C4266DC8"/>
@@ -10922,7 +11030,7 @@
       </w:rPr>
     </w:lvl>
   </w:abstractNum>
-  <w:abstractNum w:abstractNumId="3" w15:restartNumberingAfterBreak="0">
+  <w:abstractNum w:abstractNumId="3">
     <w:nsid w:val="04751C5F"/>
     <w:multiLevelType w:val="hybridMultilevel"/>
     <w:tmpl w:val="F7E0D5B4"/>
@@ -11034,7 +11142,7 @@
       </w:rPr>
     </w:lvl>
   </w:abstractNum>
-  <w:abstractNum w:abstractNumId="4" w15:restartNumberingAfterBreak="0">
+  <w:abstractNum w:abstractNumId="4">
     <w:nsid w:val="04D4559B"/>
     <w:multiLevelType w:val="multilevel"/>
     <w:tmpl w:val="BEC04316"/>
@@ -11147,7 +11255,7 @@
       </w:pPr>
     </w:lvl>
   </w:abstractNum>
-  <w:abstractNum w:abstractNumId="5" w15:restartNumberingAfterBreak="0">
+  <w:abstractNum w:abstractNumId="5">
     <w:nsid w:val="0C136DC9"/>
     <w:multiLevelType w:val="hybridMultilevel"/>
     <w:tmpl w:val="03205366"/>
@@ -11287,7 +11395,7 @@
       </w:rPr>
     </w:lvl>
   </w:abstractNum>
-  <w:abstractNum w:abstractNumId="6" w15:restartNumberingAfterBreak="0">
+  <w:abstractNum w:abstractNumId="6">
     <w:nsid w:val="0C2812C8"/>
     <w:multiLevelType w:val="hybridMultilevel"/>
     <w:tmpl w:val="803C26F2"/>
@@ -11401,7 +11509,7 @@
       </w:rPr>
     </w:lvl>
   </w:abstractNum>
-  <w:abstractNum w:abstractNumId="7" w15:restartNumberingAfterBreak="0">
+  <w:abstractNum w:abstractNumId="7">
     <w:nsid w:val="191F60EA"/>
     <w:multiLevelType w:val="hybridMultilevel"/>
     <w:tmpl w:val="AD8C8A3E"/>
@@ -11514,7 +11622,7 @@
       </w:rPr>
     </w:lvl>
   </w:abstractNum>
-  <w:abstractNum w:abstractNumId="8" w15:restartNumberingAfterBreak="0">
+  <w:abstractNum w:abstractNumId="8">
     <w:nsid w:val="1A723C98"/>
     <w:multiLevelType w:val="hybridMultilevel"/>
     <w:tmpl w:val="A67087B0"/>
@@ -11654,7 +11762,7 @@
       </w:rPr>
     </w:lvl>
   </w:abstractNum>
-  <w:abstractNum w:abstractNumId="9" w15:restartNumberingAfterBreak="0">
+  <w:abstractNum w:abstractNumId="9">
     <w:nsid w:val="1C070132"/>
     <w:multiLevelType w:val="hybridMultilevel"/>
     <w:tmpl w:val="28301F6E"/>
@@ -11768,7 +11876,7 @@
       </w:rPr>
     </w:lvl>
   </w:abstractNum>
-  <w:abstractNum w:abstractNumId="10" w15:restartNumberingAfterBreak="0">
+  <w:abstractNum w:abstractNumId="10">
     <w:nsid w:val="1E2A6DDA"/>
     <w:multiLevelType w:val="hybridMultilevel"/>
     <w:tmpl w:val="ED7C4B2C"/>
@@ -11884,7 +11992,7 @@
       </w:pPr>
     </w:lvl>
   </w:abstractNum>
-  <w:abstractNum w:abstractNumId="11" w15:restartNumberingAfterBreak="0">
+  <w:abstractNum w:abstractNumId="11">
     <w:nsid w:val="222F2F3D"/>
     <w:multiLevelType w:val="hybridMultilevel"/>
     <w:tmpl w:val="CB3C7056"/>
@@ -11997,7 +12105,7 @@
       </w:rPr>
     </w:lvl>
   </w:abstractNum>
-  <w:abstractNum w:abstractNumId="12" w15:restartNumberingAfterBreak="0">
+  <w:abstractNum w:abstractNumId="12">
     <w:nsid w:val="23DE3B8B"/>
     <w:multiLevelType w:val="hybridMultilevel"/>
     <w:tmpl w:val="FD066240"/>
@@ -12111,7 +12219,7 @@
       </w:rPr>
     </w:lvl>
   </w:abstractNum>
-  <w:abstractNum w:abstractNumId="13" w15:restartNumberingAfterBreak="0">
+  <w:abstractNum w:abstractNumId="13">
     <w:nsid w:val="26960FA7"/>
     <w:multiLevelType w:val="multilevel"/>
     <w:tmpl w:val="4B5A4142"/>
@@ -12260,7 +12368,7 @@
       </w:rPr>
     </w:lvl>
   </w:abstractNum>
-  <w:abstractNum w:abstractNumId="14" w15:restartNumberingAfterBreak="0">
+  <w:abstractNum w:abstractNumId="14">
     <w:nsid w:val="2C3A5702"/>
     <w:multiLevelType w:val="multilevel"/>
     <w:tmpl w:val="784C75DE"/>
@@ -12409,7 +12517,7 @@
       </w:rPr>
     </w:lvl>
   </w:abstractNum>
-  <w:abstractNum w:abstractNumId="15" w15:restartNumberingAfterBreak="0">
+  <w:abstractNum w:abstractNumId="15">
     <w:nsid w:val="38D047B2"/>
     <w:multiLevelType w:val="multilevel"/>
     <w:tmpl w:val="74044DDE"/>
@@ -12522,7 +12630,7 @@
       </w:pPr>
     </w:lvl>
   </w:abstractNum>
-  <w:abstractNum w:abstractNumId="16" w15:restartNumberingAfterBreak="0">
+  <w:abstractNum w:abstractNumId="16">
     <w:nsid w:val="3C9C796F"/>
     <w:multiLevelType w:val="multilevel"/>
     <w:tmpl w:val="C5526AF4"/>
@@ -12635,7 +12743,7 @@
       </w:pPr>
     </w:lvl>
   </w:abstractNum>
-  <w:abstractNum w:abstractNumId="17" w15:restartNumberingAfterBreak="0">
+  <w:abstractNum w:abstractNumId="17">
     <w:nsid w:val="3C9D222F"/>
     <w:multiLevelType w:val="hybridMultilevel"/>
     <w:tmpl w:val="2F4CF336"/>
@@ -12724,7 +12832,7 @@
       </w:pPr>
     </w:lvl>
   </w:abstractNum>
-  <w:abstractNum w:abstractNumId="18" w15:restartNumberingAfterBreak="0">
+  <w:abstractNum w:abstractNumId="18">
     <w:nsid w:val="425C7AA9"/>
     <w:multiLevelType w:val="multilevel"/>
     <w:tmpl w:val="FACAB428"/>
@@ -12873,7 +12981,7 @@
       </w:rPr>
     </w:lvl>
   </w:abstractNum>
-  <w:abstractNum w:abstractNumId="19" w15:restartNumberingAfterBreak="0">
+  <w:abstractNum w:abstractNumId="19">
     <w:nsid w:val="42FC0969"/>
     <w:multiLevelType w:val="multilevel"/>
     <w:tmpl w:val="5C2C91F4"/>
@@ -12986,7 +13094,7 @@
       </w:pPr>
     </w:lvl>
   </w:abstractNum>
-  <w:abstractNum w:abstractNumId="20" w15:restartNumberingAfterBreak="0">
+  <w:abstractNum w:abstractNumId="20">
     <w:nsid w:val="43706143"/>
     <w:multiLevelType w:val="multilevel"/>
     <w:tmpl w:val="12D03A22"/>
@@ -13135,7 +13243,7 @@
       </w:rPr>
     </w:lvl>
   </w:abstractNum>
-  <w:abstractNum w:abstractNumId="21" w15:restartNumberingAfterBreak="0">
+  <w:abstractNum w:abstractNumId="21">
     <w:nsid w:val="454F2BF8"/>
     <w:multiLevelType w:val="hybridMultilevel"/>
     <w:tmpl w:val="120EE2D6"/>
@@ -13249,7 +13357,7 @@
       </w:rPr>
     </w:lvl>
   </w:abstractNum>
-  <w:abstractNum w:abstractNumId="22" w15:restartNumberingAfterBreak="0">
+  <w:abstractNum w:abstractNumId="22">
     <w:nsid w:val="45A4616E"/>
     <w:multiLevelType w:val="hybridMultilevel"/>
     <w:tmpl w:val="0246AF82"/>
@@ -13362,7 +13470,7 @@
       </w:rPr>
     </w:lvl>
   </w:abstractNum>
-  <w:abstractNum w:abstractNumId="23" w15:restartNumberingAfterBreak="0">
+  <w:abstractNum w:abstractNumId="23">
     <w:nsid w:val="477C2CC0"/>
     <w:multiLevelType w:val="multilevel"/>
     <w:tmpl w:val="E4029C70"/>
@@ -13511,7 +13619,7 @@
       </w:rPr>
     </w:lvl>
   </w:abstractNum>
-  <w:abstractNum w:abstractNumId="24" w15:restartNumberingAfterBreak="0">
+  <w:abstractNum w:abstractNumId="24">
     <w:nsid w:val="47BD6F55"/>
     <w:multiLevelType w:val="multilevel"/>
     <w:tmpl w:val="A5203E76"/>
@@ -13624,7 +13732,7 @@
       </w:pPr>
     </w:lvl>
   </w:abstractNum>
-  <w:abstractNum w:abstractNumId="25" w15:restartNumberingAfterBreak="0">
+  <w:abstractNum w:abstractNumId="25">
     <w:nsid w:val="482F7D35"/>
     <w:multiLevelType w:val="multilevel"/>
     <w:tmpl w:val="6C9AADB6"/>
@@ -13773,7 +13881,7 @@
       </w:rPr>
     </w:lvl>
   </w:abstractNum>
-  <w:abstractNum w:abstractNumId="26" w15:restartNumberingAfterBreak="0">
+  <w:abstractNum w:abstractNumId="26">
     <w:nsid w:val="4EC071F9"/>
     <w:multiLevelType w:val="multilevel"/>
     <w:tmpl w:val="75DACB96"/>
@@ -13922,7 +14030,7 @@
       </w:rPr>
     </w:lvl>
   </w:abstractNum>
-  <w:abstractNum w:abstractNumId="27" w15:restartNumberingAfterBreak="0">
+  <w:abstractNum w:abstractNumId="27">
     <w:nsid w:val="56A77D4D"/>
     <w:multiLevelType w:val="hybridMultilevel"/>
     <w:tmpl w:val="6D5617C0"/>
@@ -14036,7 +14144,7 @@
       </w:rPr>
     </w:lvl>
   </w:abstractNum>
-  <w:abstractNum w:abstractNumId="28" w15:restartNumberingAfterBreak="0">
+  <w:abstractNum w:abstractNumId="28">
     <w:nsid w:val="57D66783"/>
     <w:multiLevelType w:val="hybridMultilevel"/>
     <w:tmpl w:val="2C60C706"/>
@@ -14149,7 +14257,7 @@
       </w:rPr>
     </w:lvl>
   </w:abstractNum>
-  <w:abstractNum w:abstractNumId="29" w15:restartNumberingAfterBreak="0">
+  <w:abstractNum w:abstractNumId="29">
     <w:nsid w:val="63341AA8"/>
     <w:multiLevelType w:val="multilevel"/>
     <w:tmpl w:val="8D766472"/>
@@ -14262,7 +14370,7 @@
       </w:pPr>
     </w:lvl>
   </w:abstractNum>
-  <w:abstractNum w:abstractNumId="30" w15:restartNumberingAfterBreak="0">
+  <w:abstractNum w:abstractNumId="30">
     <w:nsid w:val="657759F9"/>
     <w:multiLevelType w:val="hybridMultilevel"/>
     <w:tmpl w:val="C1A2FCD8"/>
@@ -14375,7 +14483,7 @@
       </w:rPr>
     </w:lvl>
   </w:abstractNum>
-  <w:abstractNum w:abstractNumId="31" w15:restartNumberingAfterBreak="0">
+  <w:abstractNum w:abstractNumId="31">
     <w:nsid w:val="672831B0"/>
     <w:multiLevelType w:val="hybridMultilevel"/>
     <w:tmpl w:val="07CEC80C"/>
@@ -14514,7 +14622,7 @@
       </w:rPr>
     </w:lvl>
   </w:abstractNum>
-  <w:abstractNum w:abstractNumId="32" w15:restartNumberingAfterBreak="0">
+  <w:abstractNum w:abstractNumId="32">
     <w:nsid w:val="6D594C26"/>
     <w:multiLevelType w:val="multilevel"/>
     <w:tmpl w:val="39FAA7C4"/>
@@ -14627,7 +14735,7 @@
       </w:pPr>
     </w:lvl>
   </w:abstractNum>
-  <w:abstractNum w:abstractNumId="33" w15:restartNumberingAfterBreak="0">
+  <w:abstractNum w:abstractNumId="33">
     <w:nsid w:val="6E201C56"/>
     <w:multiLevelType w:val="hybridMultilevel"/>
     <w:tmpl w:val="9C24B702"/>
@@ -14741,7 +14849,7 @@
       </w:rPr>
     </w:lvl>
   </w:abstractNum>
-  <w:abstractNum w:abstractNumId="34" w15:restartNumberingAfterBreak="0">
+  <w:abstractNum w:abstractNumId="34">
     <w:nsid w:val="6FDA51D8"/>
     <w:multiLevelType w:val="multilevel"/>
     <w:tmpl w:val="1160FFE4"/>
@@ -14890,7 +14998,7 @@
       </w:rPr>
     </w:lvl>
   </w:abstractNum>
-  <w:abstractNum w:abstractNumId="35" w15:restartNumberingAfterBreak="0">
+  <w:abstractNum w:abstractNumId="35">
     <w:nsid w:val="72B67CAB"/>
     <w:multiLevelType w:val="hybridMultilevel"/>
     <w:tmpl w:val="05921860"/>
@@ -14979,7 +15087,7 @@
       </w:pPr>
     </w:lvl>
   </w:abstractNum>
-  <w:abstractNum w:abstractNumId="36" w15:restartNumberingAfterBreak="0">
+  <w:abstractNum w:abstractNumId="36">
     <w:nsid w:val="75C72E23"/>
     <w:multiLevelType w:val="multilevel"/>
     <w:tmpl w:val="7EC6EA7E"/>
@@ -15092,7 +15200,7 @@
       </w:pPr>
     </w:lvl>
   </w:abstractNum>
-  <w:abstractNum w:abstractNumId="37" w15:restartNumberingAfterBreak="0">
+  <w:abstractNum w:abstractNumId="37">
     <w:nsid w:val="7B901DE2"/>
     <w:multiLevelType w:val="hybridMultilevel"/>
     <w:tmpl w:val="174C089E"/>
@@ -15232,7 +15340,7 @@
       </w:rPr>
     </w:lvl>
   </w:abstractNum>
-  <w:abstractNum w:abstractNumId="38" w15:restartNumberingAfterBreak="0">
+  <w:abstractNum w:abstractNumId="38">
     <w:nsid w:val="7D980AF1"/>
     <w:multiLevelType w:val="multilevel"/>
     <w:tmpl w:val="DBE80782"/>
@@ -15381,7 +15489,7 @@
       </w:rPr>
     </w:lvl>
   </w:abstractNum>
-  <w:abstractNum w:abstractNumId="39" w15:restartNumberingAfterBreak="0">
+  <w:abstractNum w:abstractNumId="39">
     <w:nsid w:val="7E500DEC"/>
     <w:multiLevelType w:val="multilevel"/>
     <w:tmpl w:val="2FA65B1C"/>
@@ -15521,7 +15629,7 @@
       </w:rPr>
     </w:lvl>
   </w:abstractNum>
-  <w:abstractNum w:abstractNumId="40" w15:restartNumberingAfterBreak="0">
+  <w:abstractNum w:abstractNumId="40">
     <w:nsid w:val="7FE01720"/>
     <w:multiLevelType w:val="multilevel"/>
     <w:tmpl w:val="9C6A0072"/>
@@ -15830,7 +15938,7 @@
 </file>
 
 <file path=word/styles.xml><?xml version="1.0" encoding="utf-8"?>
-<w:styles xmlns:mc="http://schemas.openxmlformats.org/markup-compatibility/2006" xmlns:r="http://schemas.openxmlformats.org/officeDocument/2006/relationships" xmlns:w="http://schemas.openxmlformats.org/wordprocessingml/2006/main" xmlns:w14="http://schemas.microsoft.com/office/word/2010/wordml" xmlns:w15="http://schemas.microsoft.com/office/word/2012/wordml" xmlns:w16se="http://schemas.microsoft.com/office/word/2015/wordml/symex" mc:Ignorable="w14 w15 w16se">
+<w:styles xmlns:mc="http://schemas.openxmlformats.org/markup-compatibility/2006" xmlns:r="http://schemas.openxmlformats.org/officeDocument/2006/relationships" xmlns:w="http://schemas.openxmlformats.org/wordprocessingml/2006/main" xmlns:w14="http://schemas.microsoft.com/office/word/2010/wordml" mc:Ignorable="w14">
   <w:docDefaults>
     <w:rPrDefault>
       <w:rPr>
@@ -15840,371 +15948,144 @@
     </w:rPrDefault>
     <w:pPrDefault/>
   </w:docDefaults>
-  <w:latentStyles w:defLockedState="0" w:defUIPriority="0" w:defSemiHidden="0" w:defUnhideWhenUsed="0" w:defQFormat="0" w:count="371">
-    <w:lsdException w:name="Normal" w:qFormat="1"/>
-    <w:lsdException w:name="heading 1" w:qFormat="1"/>
-    <w:lsdException w:name="heading 2" w:qFormat="1"/>
-    <w:lsdException w:name="heading 3" w:qFormat="1"/>
-    <w:lsdException w:name="heading 4" w:qFormat="1"/>
-    <w:lsdException w:name="heading 5" w:qFormat="1"/>
-    <w:lsdException w:name="heading 6" w:qFormat="1"/>
-    <w:lsdException w:name="heading 7" w:semiHidden="1" w:unhideWhenUsed="1" w:qFormat="1"/>
-    <w:lsdException w:name="heading 8" w:semiHidden="1" w:unhideWhenUsed="1" w:qFormat="1"/>
-    <w:lsdException w:name="heading 9" w:semiHidden="1" w:unhideWhenUsed="1" w:qFormat="1"/>
-    <w:lsdException w:name="index 1" w:semiHidden="1" w:unhideWhenUsed="1"/>
-    <w:lsdException w:name="index 2" w:semiHidden="1" w:unhideWhenUsed="1"/>
-    <w:lsdException w:name="index 3" w:semiHidden="1" w:unhideWhenUsed="1"/>
-    <w:lsdException w:name="index 4" w:semiHidden="1" w:unhideWhenUsed="1"/>
-    <w:lsdException w:name="index 5" w:semiHidden="1" w:unhideWhenUsed="1"/>
-    <w:lsdException w:name="index 6" w:semiHidden="1" w:unhideWhenUsed="1"/>
-    <w:lsdException w:name="index 7" w:semiHidden="1" w:unhideWhenUsed="1"/>
-    <w:lsdException w:name="index 8" w:semiHidden="1" w:unhideWhenUsed="1"/>
-    <w:lsdException w:name="index 9" w:semiHidden="1" w:unhideWhenUsed="1"/>
-    <w:lsdException w:name="toc 1" w:semiHidden="1" w:uiPriority="39" w:unhideWhenUsed="1"/>
-    <w:lsdException w:name="toc 2" w:semiHidden="1" w:uiPriority="39" w:unhideWhenUsed="1"/>
-    <w:lsdException w:name="toc 3" w:semiHidden="1" w:uiPriority="39" w:unhideWhenUsed="1"/>
-    <w:lsdException w:name="toc 4" w:semiHidden="1" w:unhideWhenUsed="1"/>
-    <w:lsdException w:name="toc 5" w:semiHidden="1" w:unhideWhenUsed="1"/>
-    <w:lsdException w:name="toc 6" w:semiHidden="1" w:unhideWhenUsed="1"/>
-    <w:lsdException w:name="toc 7" w:semiHidden="1" w:unhideWhenUsed="1"/>
-    <w:lsdException w:name="toc 8" w:semiHidden="1" w:unhideWhenUsed="1"/>
-    <w:lsdException w:name="toc 9" w:semiHidden="1" w:unhideWhenUsed="1"/>
-    <w:lsdException w:name="Normal Indent" w:semiHidden="1" w:unhideWhenUsed="1"/>
-    <w:lsdException w:name="footnote text" w:semiHidden="1" w:unhideWhenUsed="1"/>
-    <w:lsdException w:name="annotation text" w:semiHidden="1" w:unhideWhenUsed="1"/>
-    <w:lsdException w:name="header" w:semiHidden="1" w:unhideWhenUsed="1"/>
-    <w:lsdException w:name="footer" w:semiHidden="1" w:unhideWhenUsed="1"/>
-    <w:lsdException w:name="index heading" w:semiHidden="1" w:unhideWhenUsed="1"/>
-    <w:lsdException w:name="caption" w:semiHidden="1" w:unhideWhenUsed="1" w:qFormat="1"/>
-    <w:lsdException w:name="table of figures" w:semiHidden="1" w:unhideWhenUsed="1"/>
-    <w:lsdException w:name="envelope address" w:semiHidden="1" w:unhideWhenUsed="1"/>
-    <w:lsdException w:name="envelope return" w:semiHidden="1" w:unhideWhenUsed="1"/>
-    <w:lsdException w:name="footnote reference" w:semiHidden="1" w:unhideWhenUsed="1"/>
-    <w:lsdException w:name="annotation reference" w:semiHidden="1" w:unhideWhenUsed="1"/>
-    <w:lsdException w:name="line number" w:semiHidden="1" w:unhideWhenUsed="1"/>
-    <w:lsdException w:name="page number" w:semiHidden="1" w:unhideWhenUsed="1"/>
-    <w:lsdException w:name="endnote reference" w:semiHidden="1" w:unhideWhenUsed="1"/>
-    <w:lsdException w:name="endnote text" w:semiHidden="1" w:unhideWhenUsed="1"/>
-    <w:lsdException w:name="table of authorities" w:semiHidden="1" w:unhideWhenUsed="1"/>
-    <w:lsdException w:name="macro" w:semiHidden="1" w:unhideWhenUsed="1"/>
-    <w:lsdException w:name="toa heading" w:semiHidden="1" w:unhideWhenUsed="1"/>
-    <w:lsdException w:name="List" w:semiHidden="1" w:unhideWhenUsed="1"/>
-    <w:lsdException w:name="List Bullet" w:semiHidden="1" w:unhideWhenUsed="1"/>
-    <w:lsdException w:name="List 2" w:semiHidden="1" w:unhideWhenUsed="1"/>
-    <w:lsdException w:name="List 3" w:semiHidden="1" w:unhideWhenUsed="1"/>
-    <w:lsdException w:name="List Bullet 2" w:semiHidden="1" w:unhideWhenUsed="1"/>
-    <w:lsdException w:name="List Bullet 3" w:semiHidden="1" w:unhideWhenUsed="1"/>
-    <w:lsdException w:name="List Bullet 4" w:semiHidden="1" w:unhideWhenUsed="1"/>
-    <w:lsdException w:name="List Bullet 5" w:semiHidden="1" w:unhideWhenUsed="1"/>
-    <w:lsdException w:name="List Number 2" w:semiHidden="1" w:unhideWhenUsed="1"/>
-    <w:lsdException w:name="List Number 3" w:semiHidden="1" w:unhideWhenUsed="1"/>
-    <w:lsdException w:name="List Number 4" w:semiHidden="1" w:unhideWhenUsed="1"/>
-    <w:lsdException w:name="List Number 5" w:semiHidden="1" w:unhideWhenUsed="1"/>
-    <w:lsdException w:name="Title" w:qFormat="1"/>
-    <w:lsdException w:name="Closing" w:semiHidden="1" w:unhideWhenUsed="1"/>
-    <w:lsdException w:name="Signature" w:semiHidden="1" w:unhideWhenUsed="1"/>
-    <w:lsdException w:name="Default Paragraph Font" w:semiHidden="1" w:unhideWhenUsed="1"/>
-    <w:lsdException w:name="Body Text" w:semiHidden="1" w:unhideWhenUsed="1"/>
-    <w:lsdException w:name="Body Text Indent" w:semiHidden="1" w:unhideWhenUsed="1"/>
-    <w:lsdException w:name="List Continue" w:semiHidden="1" w:unhideWhenUsed="1"/>
-    <w:lsdException w:name="List Continue 2" w:semiHidden="1" w:unhideWhenUsed="1"/>
-    <w:lsdException w:name="List Continue 3" w:semiHidden="1" w:unhideWhenUsed="1"/>
-    <w:lsdException w:name="List Continue 4" w:semiHidden="1" w:unhideWhenUsed="1"/>
-    <w:lsdException w:name="List Continue 5" w:semiHidden="1" w:unhideWhenUsed="1"/>
-    <w:lsdException w:name="Message Header" w:semiHidden="1" w:unhideWhenUsed="1"/>
-    <w:lsdException w:name="Subtitle" w:qFormat="1"/>
-    <w:lsdException w:name="Body Text First Indent 2" w:semiHidden="1" w:unhideWhenUsed="1"/>
-    <w:lsdException w:name="Note Heading" w:semiHidden="1" w:unhideWhenUsed="1"/>
-    <w:lsdException w:name="Body Text 2" w:semiHidden="1" w:unhideWhenUsed="1"/>
-    <w:lsdException w:name="Body Text 3" w:semiHidden="1" w:unhideWhenUsed="1"/>
-    <w:lsdException w:name="Body Text Indent 2" w:semiHidden="1" w:unhideWhenUsed="1"/>
-    <w:lsdException w:name="Body Text Indent 3" w:semiHidden="1" w:unhideWhenUsed="1"/>
-    <w:lsdException w:name="Block Text" w:semiHidden="1" w:unhideWhenUsed="1"/>
-    <w:lsdException w:name="Hyperlink" w:semiHidden="1" w:uiPriority="99" w:unhideWhenUsed="1"/>
-    <w:lsdException w:name="FollowedHyperlink" w:semiHidden="1" w:unhideWhenUsed="1"/>
-    <w:lsdException w:name="Strong" w:qFormat="1"/>
-    <w:lsdException w:name="Emphasis" w:qFormat="1"/>
-    <w:lsdException w:name="Document Map" w:semiHidden="1" w:unhideWhenUsed="1"/>
-    <w:lsdException w:name="Plain Text" w:semiHidden="1" w:unhideWhenUsed="1"/>
-    <w:lsdException w:name="E-mail Signature" w:semiHidden="1" w:unhideWhenUsed="1"/>
-    <w:lsdException w:name="HTML Top of Form" w:semiHidden="1" w:unhideWhenUsed="1"/>
-    <w:lsdException w:name="HTML Bottom of Form" w:semiHidden="1" w:unhideWhenUsed="1"/>
-    <w:lsdException w:name="Normal (Web)" w:semiHidden="1" w:unhideWhenUsed="1"/>
-    <w:lsdException w:name="HTML Acronym" w:semiHidden="1" w:unhideWhenUsed="1"/>
-    <w:lsdException w:name="HTML Address" w:semiHidden="1" w:unhideWhenUsed="1"/>
-    <w:lsdException w:name="HTML Cite" w:semiHidden="1" w:unhideWhenUsed="1"/>
-    <w:lsdException w:name="HTML Code" w:semiHidden="1" w:unhideWhenUsed="1"/>
-    <w:lsdException w:name="HTML Definition" w:semiHidden="1" w:unhideWhenUsed="1"/>
-    <w:lsdException w:name="HTML Keyboard" w:semiHidden="1" w:unhideWhenUsed="1"/>
-    <w:lsdException w:name="HTML Preformatted" w:semiHidden="1" w:unhideWhenUsed="1"/>
-    <w:lsdException w:name="HTML Sample" w:semiHidden="1" w:unhideWhenUsed="1"/>
-    <w:lsdException w:name="HTML Typewriter" w:semiHidden="1" w:unhideWhenUsed="1"/>
-    <w:lsdException w:name="HTML Variable" w:semiHidden="1" w:unhideWhenUsed="1"/>
-    <w:lsdException w:name="Normal Table" w:semiHidden="1" w:unhideWhenUsed="1"/>
-    <w:lsdException w:name="annotation subject" w:semiHidden="1" w:unhideWhenUsed="1"/>
-    <w:lsdException w:name="No List" w:semiHidden="1" w:unhideWhenUsed="1"/>
-    <w:lsdException w:name="Outline List 1" w:semiHidden="1" w:unhideWhenUsed="1"/>
-    <w:lsdException w:name="Outline List 2" w:semiHidden="1" w:unhideWhenUsed="1"/>
-    <w:lsdException w:name="Outline List 3" w:semiHidden="1" w:unhideWhenUsed="1"/>
-    <w:lsdException w:name="Table Simple 1" w:semiHidden="1" w:unhideWhenUsed="1"/>
-    <w:lsdException w:name="Table Simple 2" w:semiHidden="1" w:unhideWhenUsed="1"/>
-    <w:lsdException w:name="Table Simple 3" w:semiHidden="1" w:unhideWhenUsed="1"/>
-    <w:lsdException w:name="Table Classic 1" w:semiHidden="1" w:unhideWhenUsed="1"/>
-    <w:lsdException w:name="Table Classic 2" w:semiHidden="1" w:unhideWhenUsed="1"/>
-    <w:lsdException w:name="Table Classic 3" w:semiHidden="1" w:unhideWhenUsed="1"/>
-    <w:lsdException w:name="Table Classic 4" w:semiHidden="1" w:unhideWhenUsed="1"/>
-    <w:lsdException w:name="Table Colorful 1" w:semiHidden="1" w:unhideWhenUsed="1"/>
-    <w:lsdException w:name="Table Colorful 2" w:semiHidden="1" w:unhideWhenUsed="1"/>
-    <w:lsdException w:name="Table Colorful 3" w:semiHidden="1" w:unhideWhenUsed="1"/>
-    <w:lsdException w:name="Table Columns 1" w:semiHidden="1" w:unhideWhenUsed="1"/>
-    <w:lsdException w:name="Table Columns 2" w:semiHidden="1" w:unhideWhenUsed="1"/>
-    <w:lsdException w:name="Table Columns 3" w:semiHidden="1" w:unhideWhenUsed="1"/>
-    <w:lsdException w:name="Table Columns 4" w:semiHidden="1" w:unhideWhenUsed="1"/>
-    <w:lsdException w:name="Table Columns 5" w:semiHidden="1" w:unhideWhenUsed="1"/>
-    <w:lsdException w:name="Table Grid 1" w:semiHidden="1" w:unhideWhenUsed="1"/>
-    <w:lsdException w:name="Table Grid 2" w:semiHidden="1" w:unhideWhenUsed="1"/>
-    <w:lsdException w:name="Table Grid 3" w:semiHidden="1" w:unhideWhenUsed="1"/>
-    <w:lsdException w:name="Table Grid 4" w:semiHidden="1" w:unhideWhenUsed="1"/>
-    <w:lsdException w:name="Table Grid 5" w:semiHidden="1" w:unhideWhenUsed="1"/>
-    <w:lsdException w:name="Table Grid 6" w:semiHidden="1" w:unhideWhenUsed="1"/>
-    <w:lsdException w:name="Table Grid 7" w:semiHidden="1" w:unhideWhenUsed="1"/>
-    <w:lsdException w:name="Table Grid 8" w:semiHidden="1" w:unhideWhenUsed="1"/>
-    <w:lsdException w:name="Table List 1" w:semiHidden="1" w:unhideWhenUsed="1"/>
-    <w:lsdException w:name="Table List 2" w:semiHidden="1" w:unhideWhenUsed="1"/>
-    <w:lsdException w:name="Table List 3" w:semiHidden="1" w:unhideWhenUsed="1"/>
-    <w:lsdException w:name="Table List 4" w:semiHidden="1" w:unhideWhenUsed="1"/>
-    <w:lsdException w:name="Table List 5" w:semiHidden="1" w:unhideWhenUsed="1"/>
-    <w:lsdException w:name="Table List 6" w:semiHidden="1" w:unhideWhenUsed="1"/>
-    <w:lsdException w:name="Table List 7" w:semiHidden="1" w:unhideWhenUsed="1"/>
-    <w:lsdException w:name="Table List 8" w:semiHidden="1" w:unhideWhenUsed="1"/>
-    <w:lsdException w:name="Table 3D effects 1" w:semiHidden="1" w:unhideWhenUsed="1"/>
-    <w:lsdException w:name="Table 3D effects 2" w:semiHidden="1" w:unhideWhenUsed="1"/>
-    <w:lsdException w:name="Table 3D effects 3" w:semiHidden="1" w:unhideWhenUsed="1"/>
-    <w:lsdException w:name="Table Contemporary" w:semiHidden="1" w:unhideWhenUsed="1"/>
-    <w:lsdException w:name="Table Elegant" w:semiHidden="1" w:unhideWhenUsed="1"/>
-    <w:lsdException w:name="Table Professional" w:semiHidden="1" w:unhideWhenUsed="1"/>
-    <w:lsdException w:name="Table Subtle 1" w:semiHidden="1" w:unhideWhenUsed="1"/>
-    <w:lsdException w:name="Table Subtle 2" w:semiHidden="1" w:unhideWhenUsed="1"/>
-    <w:lsdException w:name="Table Web 1" w:semiHidden="1" w:unhideWhenUsed="1"/>
-    <w:lsdException w:name="Table Web 2" w:semiHidden="1" w:unhideWhenUsed="1"/>
-    <w:lsdException w:name="Table Web 3" w:semiHidden="1" w:unhideWhenUsed="1"/>
-    <w:lsdException w:name="Balloon Text" w:semiHidden="1" w:unhideWhenUsed="1"/>
-    <w:lsdException w:name="Table Theme" w:semiHidden="1" w:unhideWhenUsed="1"/>
-    <w:lsdException w:name="Placeholder Text" w:semiHidden="1" w:uiPriority="99"/>
-    <w:lsdException w:name="No Spacing" w:uiPriority="1" w:qFormat="1"/>
-    <w:lsdException w:name="Light Shading" w:uiPriority="60"/>
-    <w:lsdException w:name="Light List" w:uiPriority="61"/>
-    <w:lsdException w:name="Light Grid" w:uiPriority="62"/>
-    <w:lsdException w:name="Medium Shading 1" w:uiPriority="63"/>
-    <w:lsdException w:name="Medium Shading 2" w:uiPriority="64"/>
-    <w:lsdException w:name="Medium List 1" w:uiPriority="65"/>
-    <w:lsdException w:name="Medium List 2" w:uiPriority="66"/>
-    <w:lsdException w:name="Medium Grid 1" w:uiPriority="67"/>
-    <w:lsdException w:name="Medium Grid 2" w:uiPriority="68"/>
-    <w:lsdException w:name="Medium Grid 3" w:uiPriority="69"/>
-    <w:lsdException w:name="Dark List" w:uiPriority="70"/>
-    <w:lsdException w:name="Colorful Shading" w:uiPriority="71"/>
-    <w:lsdException w:name="Colorful List" w:uiPriority="72"/>
-    <w:lsdException w:name="Colorful Grid" w:uiPriority="73"/>
-    <w:lsdException w:name="Light Shading Accent 1" w:uiPriority="60"/>
-    <w:lsdException w:name="Light List Accent 1" w:uiPriority="61"/>
-    <w:lsdException w:name="Light Grid Accent 1" w:uiPriority="62"/>
-    <w:lsdException w:name="Medium Shading 1 Accent 1" w:uiPriority="63"/>
-    <w:lsdException w:name="Medium Shading 2 Accent 1" w:uiPriority="64"/>
-    <w:lsdException w:name="Medium List 1 Accent 1" w:uiPriority="65"/>
-    <w:lsdException w:name="Revision" w:semiHidden="1" w:uiPriority="99"/>
-    <w:lsdException w:name="List Paragraph" w:uiPriority="34" w:qFormat="1"/>
-    <w:lsdException w:name="Quote" w:uiPriority="29" w:qFormat="1"/>
-    <w:lsdException w:name="Intense Quote" w:uiPriority="30" w:qFormat="1"/>
-    <w:lsdException w:name="Medium List 2 Accent 1" w:uiPriority="66"/>
-    <w:lsdException w:name="Medium Grid 1 Accent 1" w:uiPriority="67"/>
-    <w:lsdException w:name="Medium Grid 2 Accent 1" w:uiPriority="68"/>
-    <w:lsdException w:name="Medium Grid 3 Accent 1" w:uiPriority="69"/>
-    <w:lsdException w:name="Dark List Accent 1" w:uiPriority="70"/>
-    <w:lsdException w:name="Colorful Shading Accent 1" w:uiPriority="71"/>
-    <w:lsdException w:name="Colorful List Accent 1" w:uiPriority="72"/>
-    <w:lsdException w:name="Colorful Grid Accent 1" w:uiPriority="73"/>
-    <w:lsdException w:name="Light Shading Accent 2" w:uiPriority="60"/>
-    <w:lsdException w:name="Light List Accent 2" w:uiPriority="61"/>
-    <w:lsdException w:name="Light Grid Accent 2" w:uiPriority="62"/>
-    <w:lsdException w:name="Medium Shading 1 Accent 2" w:uiPriority="63"/>
-    <w:lsdException w:name="Medium Shading 2 Accent 2" w:uiPriority="64"/>
-    <w:lsdException w:name="Medium List 1 Accent 2" w:uiPriority="65"/>
-    <w:lsdException w:name="Medium List 2 Accent 2" w:uiPriority="66"/>
-    <w:lsdException w:name="Medium Grid 1 Accent 2" w:uiPriority="67"/>
-    <w:lsdException w:name="Medium Grid 2 Accent 2" w:uiPriority="68"/>
-    <w:lsdException w:name="Medium Grid 3 Accent 2" w:uiPriority="69"/>
-    <w:lsdException w:name="Dark List Accent 2" w:uiPriority="70"/>
-    <w:lsdException w:name="Colorful Shading Accent 2" w:uiPriority="71"/>
-    <w:lsdException w:name="Colorful List Accent 2" w:uiPriority="72"/>
-    <w:lsdException w:name="Colorful Grid Accent 2" w:uiPriority="73"/>
-    <w:lsdException w:name="Light Shading Accent 3" w:uiPriority="60"/>
-    <w:lsdException w:name="Light List Accent 3" w:uiPriority="61"/>
-    <w:lsdException w:name="Light Grid Accent 3" w:uiPriority="62"/>
-    <w:lsdException w:name="Medium Shading 1 Accent 3" w:uiPriority="63"/>
-    <w:lsdException w:name="Medium Shading 2 Accent 3" w:uiPriority="64"/>
-    <w:lsdException w:name="Medium List 1 Accent 3" w:uiPriority="65"/>
-    <w:lsdException w:name="Medium List 2 Accent 3" w:uiPriority="66"/>
-    <w:lsdException w:name="Medium Grid 1 Accent 3" w:uiPriority="67"/>
-    <w:lsdException w:name="Medium Grid 2 Accent 3" w:uiPriority="68"/>
-    <w:lsdException w:name="Medium Grid 3 Accent 3" w:uiPriority="69"/>
-    <w:lsdException w:name="Dark List Accent 3" w:uiPriority="70"/>
-    <w:lsdException w:name="Colorful Shading Accent 3" w:uiPriority="71"/>
-    <w:lsdException w:name="Colorful List Accent 3" w:uiPriority="72"/>
-    <w:lsdException w:name="Colorful Grid Accent 3" w:uiPriority="73"/>
-    <w:lsdException w:name="Light Shading Accent 4" w:uiPriority="60"/>
-    <w:lsdException w:name="Light List Accent 4" w:uiPriority="61"/>
-    <w:lsdException w:name="Light Grid Accent 4" w:uiPriority="62"/>
-    <w:lsdException w:name="Medium Shading 1 Accent 4" w:uiPriority="63"/>
-    <w:lsdException w:name="Medium Shading 2 Accent 4" w:uiPriority="64"/>
-    <w:lsdException w:name="Medium List 1 Accent 4" w:uiPriority="65"/>
-    <w:lsdException w:name="Medium List 2 Accent 4" w:uiPriority="66"/>
-    <w:lsdException w:name="Medium Grid 1 Accent 4" w:uiPriority="67"/>
-    <w:lsdException w:name="Medium Grid 2 Accent 4" w:uiPriority="68"/>
-    <w:lsdException w:name="Medium Grid 3 Accent 4" w:uiPriority="69"/>
-    <w:lsdException w:name="Dark List Accent 4" w:uiPriority="70"/>
-    <w:lsdException w:name="Colorful Shading Accent 4" w:uiPriority="71"/>
-    <w:lsdException w:name="Colorful List Accent 4" w:uiPriority="72"/>
-    <w:lsdException w:name="Colorful Grid Accent 4" w:uiPriority="73"/>
-    <w:lsdException w:name="Light Shading Accent 5" w:uiPriority="60"/>
-    <w:lsdException w:name="Light List Accent 5" w:uiPriority="61"/>
-    <w:lsdException w:name="Light Grid Accent 5" w:uiPriority="62"/>
-    <w:lsdException w:name="Medium Shading 1 Accent 5" w:uiPriority="63"/>
-    <w:lsdException w:name="Medium Shading 2 Accent 5" w:uiPriority="64"/>
-    <w:lsdException w:name="Medium List 1 Accent 5" w:uiPriority="65"/>
-    <w:lsdException w:name="Medium List 2 Accent 5" w:uiPriority="66"/>
-    <w:lsdException w:name="Medium Grid 1 Accent 5" w:uiPriority="67"/>
-    <w:lsdException w:name="Medium Grid 2 Accent 5" w:uiPriority="68"/>
-    <w:lsdException w:name="Medium Grid 3 Accent 5" w:uiPriority="69"/>
-    <w:lsdException w:name="Dark List Accent 5" w:uiPriority="70"/>
-    <w:lsdException w:name="Colorful Shading Accent 5" w:uiPriority="71"/>
-    <w:lsdException w:name="Colorful List Accent 5" w:uiPriority="72"/>
-    <w:lsdException w:name="Colorful Grid Accent 5" w:uiPriority="73"/>
-    <w:lsdException w:name="Light Shading Accent 6" w:uiPriority="60"/>
-    <w:lsdException w:name="Light List Accent 6" w:uiPriority="61"/>
-    <w:lsdException w:name="Light Grid Accent 6" w:uiPriority="62"/>
-    <w:lsdException w:name="Medium Shading 1 Accent 6" w:uiPriority="63"/>
-    <w:lsdException w:name="Medium Shading 2 Accent 6" w:uiPriority="64"/>
-    <w:lsdException w:name="Medium List 1 Accent 6" w:uiPriority="65"/>
-    <w:lsdException w:name="Medium List 2 Accent 6" w:uiPriority="66"/>
-    <w:lsdException w:name="Medium Grid 1 Accent 6" w:uiPriority="67"/>
-    <w:lsdException w:name="Medium Grid 2 Accent 6" w:uiPriority="68"/>
-    <w:lsdException w:name="Medium Grid 3 Accent 6" w:uiPriority="69"/>
-    <w:lsdException w:name="Dark List Accent 6" w:uiPriority="70"/>
-    <w:lsdException w:name="Colorful Shading Accent 6" w:uiPriority="71"/>
-    <w:lsdException w:name="Colorful List Accent 6" w:uiPriority="72"/>
-    <w:lsdException w:name="Colorful Grid Accent 6" w:uiPriority="73"/>
-    <w:lsdException w:name="Subtle Emphasis" w:uiPriority="19" w:qFormat="1"/>
-    <w:lsdException w:name="Intense Emphasis" w:uiPriority="21" w:qFormat="1"/>
-    <w:lsdException w:name="Subtle Reference" w:uiPriority="31" w:qFormat="1"/>
-    <w:lsdException w:name="Intense Reference" w:uiPriority="32" w:qFormat="1"/>
-    <w:lsdException w:name="Book Title" w:uiPriority="33" w:qFormat="1"/>
-    <w:lsdException w:name="Bibliography" w:semiHidden="1" w:uiPriority="37" w:unhideWhenUsed="1"/>
-    <w:lsdException w:name="TOC Heading" w:semiHidden="1" w:uiPriority="39" w:unhideWhenUsed="1" w:qFormat="1"/>
-    <w:lsdException w:name="Plain Table 1" w:uiPriority="41"/>
-    <w:lsdException w:name="Plain Table 2" w:uiPriority="42"/>
-    <w:lsdException w:name="Plain Table 3" w:uiPriority="43"/>
-    <w:lsdException w:name="Plain Table 4" w:uiPriority="44"/>
-    <w:lsdException w:name="Plain Table 5" w:uiPriority="45"/>
-    <w:lsdException w:name="Grid Table Light" w:uiPriority="40"/>
-    <w:lsdException w:name="Grid Table 1 Light" w:uiPriority="46"/>
-    <w:lsdException w:name="Grid Table 2" w:uiPriority="47"/>
-    <w:lsdException w:name="Grid Table 3" w:uiPriority="48"/>
-    <w:lsdException w:name="Grid Table 4" w:uiPriority="49"/>
-    <w:lsdException w:name="Grid Table 5 Dark" w:uiPriority="50"/>
-    <w:lsdException w:name="Grid Table 6 Colorful" w:uiPriority="51"/>
-    <w:lsdException w:name="Grid Table 7 Colorful" w:uiPriority="52"/>
-    <w:lsdException w:name="Grid Table 1 Light Accent 1" w:uiPriority="46"/>
-    <w:lsdException w:name="Grid Table 2 Accent 1" w:uiPriority="47"/>
-    <w:lsdException w:name="Grid Table 3 Accent 1" w:uiPriority="48"/>
-    <w:lsdException w:name="Grid Table 4 Accent 1" w:uiPriority="49"/>
-    <w:lsdException w:name="Grid Table 5 Dark Accent 1" w:uiPriority="50"/>
-    <w:lsdException w:name="Grid Table 6 Colorful Accent 1" w:uiPriority="51"/>
-    <w:lsdException w:name="Grid Table 7 Colorful Accent 1" w:uiPriority="52"/>
-    <w:lsdException w:name="Grid Table 1 Light Accent 2" w:uiPriority="46"/>
-    <w:lsdException w:name="Grid Table 2 Accent 2" w:uiPriority="47"/>
-    <w:lsdException w:name="Grid Table 3 Accent 2" w:uiPriority="48"/>
-    <w:lsdException w:name="Grid Table 4 Accent 2" w:uiPriority="49"/>
-    <w:lsdException w:name="Grid Table 5 Dark Accent 2" w:uiPriority="50"/>
-    <w:lsdException w:name="Grid Table 6 Colorful Accent 2" w:uiPriority="51"/>
-    <w:lsdException w:name="Grid Table 7 Colorful Accent 2" w:uiPriority="52"/>
-    <w:lsdException w:name="Grid Table 1 Light Accent 3" w:uiPriority="46"/>
-    <w:lsdException w:name="Grid Table 2 Accent 3" w:uiPriority="47"/>
-    <w:lsdException w:name="Grid Table 3 Accent 3" w:uiPriority="48"/>
-    <w:lsdException w:name="Grid Table 4 Accent 3" w:uiPriority="49"/>
-    <w:lsdException w:name="Grid Table 5 Dark Accent 3" w:uiPriority="50"/>
-    <w:lsdException w:name="Grid Table 6 Colorful Accent 3" w:uiPriority="51"/>
-    <w:lsdException w:name="Grid Table 7 Colorful Accent 3" w:uiPriority="52"/>
-    <w:lsdException w:name="Grid Table 1 Light Accent 4" w:uiPriority="46"/>
-    <w:lsdException w:name="Grid Table 2 Accent 4" w:uiPriority="47"/>
-    <w:lsdException w:name="Grid Table 3 Accent 4" w:uiPriority="48"/>
-    <w:lsdException w:name="Grid Table 4 Accent 4" w:uiPriority="49"/>
-    <w:lsdException w:name="Grid Table 5 Dark Accent 4" w:uiPriority="50"/>
-    <w:lsdException w:name="Grid Table 6 Colorful Accent 4" w:uiPriority="51"/>
-    <w:lsdException w:name="Grid Table 7 Colorful Accent 4" w:uiPriority="52"/>
-    <w:lsdException w:name="Grid Table 1 Light Accent 5" w:uiPriority="46"/>
-    <w:lsdException w:name="Grid Table 2 Accent 5" w:uiPriority="47"/>
-    <w:lsdException w:name="Grid Table 3 Accent 5" w:uiPriority="48"/>
-    <w:lsdException w:name="Grid Table 4 Accent 5" w:uiPriority="49"/>
-    <w:lsdException w:name="Grid Table 5 Dark Accent 5" w:uiPriority="50"/>
-    <w:lsdException w:name="Grid Table 6 Colorful Accent 5" w:uiPriority="51"/>
-    <w:lsdException w:name="Grid Table 7 Colorful Accent 5" w:uiPriority="52"/>
-    <w:lsdException w:name="Grid Table 1 Light Accent 6" w:uiPriority="46"/>
-    <w:lsdException w:name="Grid Table 2 Accent 6" w:uiPriority="47"/>
-    <w:lsdException w:name="Grid Table 3 Accent 6" w:uiPriority="48"/>
-    <w:lsdException w:name="Grid Table 4 Accent 6" w:uiPriority="49"/>
-    <w:lsdException w:name="Grid Table 5 Dark Accent 6" w:uiPriority="50"/>
-    <w:lsdException w:name="Grid Table 6 Colorful Accent 6" w:uiPriority="51"/>
-    <w:lsdException w:name="Grid Table 7 Colorful Accent 6" w:uiPriority="52"/>
-    <w:lsdException w:name="List Table 1 Light" w:uiPriority="46"/>
-    <w:lsdException w:name="List Table 2" w:uiPriority="47"/>
-    <w:lsdException w:name="List Table 3" w:uiPriority="48"/>
-    <w:lsdException w:name="List Table 4" w:uiPriority="49"/>
-    <w:lsdException w:name="List Table 5 Dark" w:uiPriority="50"/>
-    <w:lsdException w:name="List Table 6 Colorful" w:uiPriority="51"/>
-    <w:lsdException w:name="List Table 7 Colorful" w:uiPriority="52"/>
-    <w:lsdException w:name="List Table 1 Light Accent 1" w:uiPriority="46"/>
-    <w:lsdException w:name="List Table 2 Accent 1" w:uiPriority="47"/>
-    <w:lsdException w:name="List Table 3 Accent 1" w:uiPriority="48"/>
-    <w:lsdException w:name="List Table 4 Accent 1" w:uiPriority="49"/>
-    <w:lsdException w:name="List Table 5 Dark Accent 1" w:uiPriority="50"/>
-    <w:lsdException w:name="List Table 6 Colorful Accent 1" w:uiPriority="51"/>
-    <w:lsdException w:name="List Table 7 Colorful Accent 1" w:uiPriority="52"/>
-    <w:lsdException w:name="List Table 1 Light Accent 2" w:uiPriority="46"/>
-    <w:lsdException w:name="List Table 2 Accent 2" w:uiPriority="47"/>
-    <w:lsdException w:name="List Table 3 Accent 2" w:uiPriority="48"/>
-    <w:lsdException w:name="List Table 4 Accent 2" w:uiPriority="49"/>
-    <w:lsdException w:name="List Table 5 Dark Accent 2" w:uiPriority="50"/>
-    <w:lsdException w:name="List Table 6 Colorful Accent 2" w:uiPriority="51"/>
-    <w:lsdException w:name="List Table 7 Colorful Accent 2" w:uiPriority="52"/>
-    <w:lsdException w:name="List Table 1 Light Accent 3" w:uiPriority="46"/>
-    <w:lsdException w:name="List Table 2 Accent 3" w:uiPriority="47"/>
-    <w:lsdException w:name="List Table 3 Accent 3" w:uiPriority="48"/>
-    <w:lsdException w:name="List Table 4 Accent 3" w:uiPriority="49"/>
-    <w:lsdException w:name="List Table 5 Dark Accent 3" w:uiPriority="50"/>
-    <w:lsdException w:name="List Table 6 Colorful Accent 3" w:uiPriority="51"/>
-    <w:lsdException w:name="List Table 7 Colorful Accent 3" w:uiPriority="52"/>
-    <w:lsdException w:name="List Table 1 Light Accent 4" w:uiPriority="46"/>
-    <w:lsdException w:name="List Table 2 Accent 4" w:uiPriority="47"/>
-    <w:lsdException w:name="List Table 3 Accent 4" w:uiPriority="48"/>
-    <w:lsdException w:name="List Table 4 Accent 4" w:uiPriority="49"/>
-    <w:lsdException w:name="List Table 5 Dark Accent 4" w:uiPriority="50"/>
-    <w:lsdException w:name="List Table 6 Colorful Accent 4" w:uiPriority="51"/>
-    <w:lsdException w:name="List Table 7 Colorful Accent 4" w:uiPriority="52"/>
-    <w:lsdException w:name="List Table 1 Light Accent 5" w:uiPriority="46"/>
-    <w:lsdException w:name="List Table 2 Accent 5" w:uiPriority="47"/>
-    <w:lsdException w:name="List Table 3 Accent 5" w:uiPriority="48"/>
-    <w:lsdException w:name="List Table 4 Accent 5" w:uiPriority="49"/>
-    <w:lsdException w:name="List Table 5 Dark Accent 5" w:uiPriority="50"/>
-    <w:lsdException w:name="List Table 6 Colorful Accent 5" w:uiPriority="51"/>
-    <w:lsdException w:name="List Table 7 Colorful Accent 5" w:uiPriority="52"/>
-    <w:lsdException w:name="List Table 1 Light Accent 6" w:uiPriority="46"/>
-    <w:lsdException w:name="List Table 2 Accent 6" w:uiPriority="47"/>
-    <w:lsdException w:name="List Table 3 Accent 6" w:uiPriority="48"/>
-    <w:lsdException w:name="List Table 4 Accent 6" w:uiPriority="49"/>
-    <w:lsdException w:name="List Table 5 Dark Accent 6" w:uiPriority="50"/>
-    <w:lsdException w:name="List Table 6 Colorful Accent 6" w:uiPriority="51"/>
-    <w:lsdException w:name="List Table 7 Colorful Accent 6" w:uiPriority="52"/>
+  <w:latentStyles w:defLockedState="0" w:defUIPriority="0" w:defSemiHidden="1" w:defUnhideWhenUsed="1" w:defQFormat="0" w:count="267">
+    <w:lsdException w:name="Normal" w:semiHidden="0" w:unhideWhenUsed="0" w:qFormat="1"/>
+    <w:lsdException w:name="heading 1" w:semiHidden="0" w:unhideWhenUsed="0" w:qFormat="1"/>
+    <w:lsdException w:name="heading 2" w:semiHidden="0" w:unhideWhenUsed="0" w:qFormat="1"/>
+    <w:lsdException w:name="heading 3" w:semiHidden="0" w:unhideWhenUsed="0" w:qFormat="1"/>
+    <w:lsdException w:name="heading 4" w:semiHidden="0" w:unhideWhenUsed="0" w:qFormat="1"/>
+    <w:lsdException w:name="heading 5" w:semiHidden="0" w:unhideWhenUsed="0" w:qFormat="1"/>
+    <w:lsdException w:name="heading 6" w:semiHidden="0" w:unhideWhenUsed="0" w:qFormat="1"/>
+    <w:lsdException w:name="heading 7" w:qFormat="1"/>
+    <w:lsdException w:name="heading 8" w:qFormat="1"/>
+    <w:lsdException w:name="heading 9" w:qFormat="1"/>
+    <w:lsdException w:name="toc 1" w:uiPriority="39"/>
+    <w:lsdException w:name="toc 2" w:uiPriority="39"/>
+    <w:lsdException w:name="toc 3" w:uiPriority="39"/>
+    <w:lsdException w:name="caption" w:qFormat="1"/>
+    <w:lsdException w:name="List Number" w:semiHidden="0" w:unhideWhenUsed="0"/>
+    <w:lsdException w:name="List 4" w:semiHidden="0" w:unhideWhenUsed="0"/>
+    <w:lsdException w:name="List 5" w:semiHidden="0" w:unhideWhenUsed="0"/>
+    <w:lsdException w:name="Title" w:semiHidden="0" w:unhideWhenUsed="0" w:qFormat="1"/>
+    <w:lsdException w:name="Subtitle" w:semiHidden="0" w:unhideWhenUsed="0" w:qFormat="1"/>
+    <w:lsdException w:name="Salutation" w:semiHidden="0" w:unhideWhenUsed="0"/>
+    <w:lsdException w:name="Date" w:semiHidden="0" w:unhideWhenUsed="0"/>
+    <w:lsdException w:name="Body Text First Indent" w:semiHidden="0" w:unhideWhenUsed="0"/>
+    <w:lsdException w:name="Hyperlink" w:uiPriority="99"/>
+    <w:lsdException w:name="Strong" w:semiHidden="0" w:unhideWhenUsed="0" w:qFormat="1"/>
+    <w:lsdException w:name="Emphasis" w:semiHidden="0" w:unhideWhenUsed="0" w:qFormat="1"/>
+    <w:lsdException w:name="Table Grid" w:semiHidden="0" w:unhideWhenUsed="0"/>
+    <w:lsdException w:name="Placeholder Text" w:uiPriority="99" w:unhideWhenUsed="0"/>
+    <w:lsdException w:name="No Spacing" w:semiHidden="0" w:uiPriority="1" w:unhideWhenUsed="0" w:qFormat="1"/>
+    <w:lsdException w:name="Light Shading" w:semiHidden="0" w:uiPriority="60" w:unhideWhenUsed="0"/>
+    <w:lsdException w:name="Light List" w:semiHidden="0" w:uiPriority="61" w:unhideWhenUsed="0"/>
+    <w:lsdException w:name="Light Grid" w:semiHidden="0" w:uiPriority="62" w:unhideWhenUsed="0"/>
+    <w:lsdException w:name="Medium Shading 1" w:semiHidden="0" w:uiPriority="63" w:unhideWhenUsed="0"/>
+    <w:lsdException w:name="Medium Shading 2" w:semiHidden="0" w:uiPriority="64" w:unhideWhenUsed="0"/>
+    <w:lsdException w:name="Medium List 1" w:semiHidden="0" w:uiPriority="65" w:unhideWhenUsed="0"/>
+    <w:lsdException w:name="Medium List 2" w:semiHidden="0" w:uiPriority="66" w:unhideWhenUsed="0"/>
+    <w:lsdException w:name="Medium Grid 1" w:semiHidden="0" w:uiPriority="67" w:unhideWhenUsed="0"/>
+    <w:lsdException w:name="Medium Grid 2" w:semiHidden="0" w:uiPriority="68" w:unhideWhenUsed="0"/>
+    <w:lsdException w:name="Medium Grid 3" w:semiHidden="0" w:uiPriority="69" w:unhideWhenUsed="0"/>
+    <w:lsdException w:name="Dark List" w:semiHidden="0" w:uiPriority="70" w:unhideWhenUsed="0"/>
+    <w:lsdException w:name="Colorful Shading" w:semiHidden="0" w:uiPriority="71" w:unhideWhenUsed="0"/>
+    <w:lsdException w:name="Colorful List" w:semiHidden="0" w:uiPriority="72" w:unhideWhenUsed="0"/>
+    <w:lsdException w:name="Colorful Grid" w:semiHidden="0" w:uiPriority="73" w:unhideWhenUsed="0"/>
+    <w:lsdException w:name="Light Shading Accent 1" w:semiHidden="0" w:uiPriority="60" w:unhideWhenUsed="0"/>
+    <w:lsdException w:name="Light List Accent 1" w:semiHidden="0" w:uiPriority="61" w:unhideWhenUsed="0"/>
+    <w:lsdException w:name="Light Grid Accent 1" w:semiHidden="0" w:uiPriority="62" w:unhideWhenUsed="0"/>
+    <w:lsdException w:name="Medium Shading 1 Accent 1" w:semiHidden="0" w:uiPriority="63" w:unhideWhenUsed="0"/>
+    <w:lsdException w:name="Medium Shading 2 Accent 1" w:semiHidden="0" w:uiPriority="64" w:unhideWhenUsed="0"/>
+    <w:lsdException w:name="Medium List 1 Accent 1" w:semiHidden="0" w:uiPriority="65" w:unhideWhenUsed="0"/>
+    <w:lsdException w:name="Revision" w:uiPriority="99" w:unhideWhenUsed="0"/>
+    <w:lsdException w:name="List Paragraph" w:semiHidden="0" w:uiPriority="34" w:unhideWhenUsed="0" w:qFormat="1"/>
+    <w:lsdException w:name="Quote" w:semiHidden="0" w:uiPriority="29" w:unhideWhenUsed="0" w:qFormat="1"/>
+    <w:lsdException w:name="Intense Quote" w:semiHidden="0" w:uiPriority="30" w:unhideWhenUsed="0" w:qFormat="1"/>
+    <w:lsdException w:name="Medium List 2 Accent 1" w:semiHidden="0" w:uiPriority="66" w:unhideWhenUsed="0"/>
+    <w:lsdException w:name="Medium Grid 1 Accent 1" w:semiHidden="0" w:uiPriority="67" w:unhideWhenUsed="0"/>
+    <w:lsdException w:name="Medium Grid 2 Accent 1" w:semiHidden="0" w:uiPriority="68" w:unhideWhenUsed="0"/>
+    <w:lsdException w:name="Medium Grid 3 Accent 1" w:semiHidden="0" w:uiPriority="69" w:unhideWhenUsed="0"/>
+    <w:lsdException w:name="Dark List Accent 1" w:semiHidden="0" w:uiPriority="70" w:unhideWhenUsed="0"/>
+    <w:lsdException w:name="Colorful Shading Accent 1" w:semiHidden="0" w:uiPriority="71" w:unhideWhenUsed="0"/>
+    <w:lsdException w:name="Colorful List Accent 1" w:semiHidden="0" w:uiPriority="72" w:unhideWhenUsed="0"/>
+    <w:lsdException w:name="Colorful Grid Accent 1" w:semiHidden="0" w:uiPriority="73" w:unhideWhenUsed="0"/>
+    <w:lsdException w:name="Light Shading Accent 2" w:semiHidden="0" w:uiPriority="60" w:unhideWhenUsed="0"/>
+    <w:lsdException w:name="Light List Accent 2" w:semiHidden="0" w:uiPriority="61" w:unhideWhenUsed="0"/>
+    <w:lsdException w:name="Light Grid Accent 2" w:semiHidden="0" w:uiPriority="62" w:unhideWhenUsed="0"/>
+    <w:lsdException w:name="Medium Shading 1 Accent 2" w:semiHidden="0" w:uiPriority="63" w:unhideWhenUsed="0"/>
+    <w:lsdException w:name="Medium Shading 2 Accent 2" w:semiHidden="0" w:uiPriority="64" w:unhideWhenUsed="0"/>
+    <w:lsdException w:name="Medium List 1 Accent 2" w:semiHidden="0" w:uiPriority="65" w:unhideWhenUsed="0"/>
+    <w:lsdException w:name="Medium List 2 Accent 2" w:semiHidden="0" w:uiPriority="66" w:unhideWhenUsed="0"/>
+    <w:lsdException w:name="Medium Grid 1 Accent 2" w:semiHidden="0" w:uiPriority="67" w:unhideWhenUsed="0"/>
+    <w:lsdException w:name="Medium Grid 2 Accent 2" w:semiHidden="0" w:uiPriority="68" w:unhideWhenUsed="0"/>
+    <w:lsdException w:name="Medium Grid 3 Accent 2" w:semiHidden="0" w:uiPriority="69" w:unhideWhenUsed="0"/>
+    <w:lsdException w:name="Dark List Accent 2" w:semiHidden="0" w:uiPriority="70" w:unhideWhenUsed="0"/>
+    <w:lsdException w:name="Colorful Shading Accent 2" w:semiHidden="0" w:uiPriority="71" w:unhideWhenUsed="0"/>
+    <w:lsdException w:name="Colorful List Accent 2" w:semiHidden="0" w:uiPriority="72" w:unhideWhenUsed="0"/>
+    <w:lsdException w:name="Colorful Grid Accent 2" w:semiHidden="0" w:uiPriority="73" w:unhideWhenUsed="0"/>
+    <w:lsdException w:name="Light Shading Accent 3" w:semiHidden="0" w:uiPriority="60" w:unhideWhenUsed="0"/>
+    <w:lsdException w:name="Light List Accent 3" w:semiHidden="0" w:uiPriority="61" w:unhideWhenUsed="0"/>
+    <w:lsdException w:name="Light Grid Accent 3" w:semiHidden="0" w:uiPriority="62" w:unhideWhenUsed="0"/>
+    <w:lsdException w:name="Medium Shading 1 Accent 3" w:semiHidden="0" w:uiPriority="63" w:unhideWhenUsed="0"/>
+    <w:lsdException w:name="Medium Shading 2 Accent 3" w:semiHidden="0" w:uiPriority="64" w:unhideWhenUsed="0"/>
+    <w:lsdException w:name="Medium List 1 Accent 3" w:semiHidden="0" w:uiPriority="65" w:unhideWhenUsed="0"/>
+    <w:lsdException w:name="Medium List 2 Accent 3" w:semiHidden="0" w:uiPriority="66" w:unhideWhenUsed="0"/>
+    <w:lsdException w:name="Medium Grid 1 Accent 3" w:semiHidden="0" w:uiPriority="67" w:unhideWhenUsed="0"/>
+    <w:lsdException w:name="Medium Grid 2 Accent 3" w:semiHidden="0" w:uiPriority="68" w:unhideWhenUsed="0"/>
+    <w:lsdException w:name="Medium Grid 3 Accent 3" w:semiHidden="0" w:uiPriority="69" w:unhideWhenUsed="0"/>
+    <w:lsdException w:name="Dark List Accent 3" w:semiHidden="0" w:uiPriority="70" w:unhideWhenUsed="0"/>
+    <w:lsdException w:name="Colorful Shading Accent 3" w:semiHidden="0" w:uiPriority="71" w:unhideWhenUsed="0"/>
+    <w:lsdException w:name="Colorful List Accent 3" w:semiHidden="0" w:uiPriority="72" w:unhideWhenUsed="0"/>
+    <w:lsdException w:name="Colorful Grid Accent 3" w:semiHidden="0" w:uiPriority="73" w:unhideWhenUsed="0"/>
+    <w:lsdException w:name="Light Shading Accent 4" w:semiHidden="0" w:uiPriority="60" w:unhideWhenUsed="0"/>
+    <w:lsdException w:name="Light List Accent 4" w:semiHidden="0" w:uiPriority="61" w:unhideWhenUsed="0"/>
+    <w:lsdException w:name="Light Grid Accent 4" w:semiHidden="0" w:uiPriority="62" w:unhideWhenUsed="0"/>
+    <w:lsdException w:name="Medium Shading 1 Accent 4" w:semiHidden="0" w:uiPriority="63" w:unhideWhenUsed="0"/>
+    <w:lsdException w:name="Medium Shading 2 Accent 4" w:semiHidden="0" w:uiPriority="64" w:unhideWhenUsed="0"/>
+    <w:lsdException w:name="Medium List 1 Accent 4" w:semiHidden="0" w:uiPriority="65" w:unhideWhenUsed="0"/>
+    <w:lsdException w:name="Medium List 2 Accent 4" w:semiHidden="0" w:uiPriority="66" w:unhideWhenUsed="0"/>
+    <w:lsdException w:name="Medium Grid 1 Accent 4" w:semiHidden="0" w:uiPriority="67" w:unhideWhenUsed="0"/>
+    <w:lsdException w:name="Medium Grid 2 Accent 4" w:semiHidden="0" w:uiPriority="68" w:unhideWhenUsed="0"/>
+    <w:lsdException w:name="Medium Grid 3 Accent 4" w:semiHidden="0" w:uiPriority="69" w:unhideWhenUsed="0"/>
+    <w:lsdException w:name="Dark List Accent 4" w:semiHidden="0" w:uiPriority="70" w:unhideWhenUsed="0"/>
+    <w:lsdException w:name="Colorful Shading Accent 4" w:semiHidden="0" w:uiPriority="71" w:unhideWhenUsed="0"/>
+    <w:lsdException w:name="Colorful List Accent 4" w:semiHidden="0" w:uiPriority="72" w:unhideWhenUsed="0"/>
+    <w:lsdException w:name="Colorful Grid Accent 4" w:semiHidden="0" w:uiPriority="73" w:unhideWhenUsed="0"/>
+    <w:lsdException w:name="Light Shading Accent 5" w:semiHidden="0" w:uiPriority="60" w:unhideWhenUsed="0"/>
+    <w:lsdException w:name="Light List Accent 5" w:semiHidden="0" w:uiPriority="61" w:unhideWhenUsed="0"/>
+    <w:lsdException w:name="Light Grid Accent 5" w:semiHidden="0" w:uiPriority="62" w:unhideWhenUsed="0"/>
+    <w:lsdException w:name="Medium Shading 1 Accent 5" w:semiHidden="0" w:uiPriority="63" w:unhideWhenUsed="0"/>
+    <w:lsdException w:name="Medium Shading 2 Accent 5" w:semiHidden="0" w:uiPriority="64" w:unhideWhenUsed="0"/>
+    <w:lsdException w:name="Medium List 1 Accent 5" w:semiHidden="0" w:uiPriority="65" w:unhideWhenUsed="0"/>
+    <w:lsdException w:name="Medium List 2 Accent 5" w:semiHidden="0" w:uiPriority="66" w:unhideWhenUsed="0"/>
+    <w:lsdException w:name="Medium Grid 1 Accent 5" w:semiHidden="0" w:uiPriority="67" w:unhideWhenUsed="0"/>
+    <w:lsdException w:name="Medium Grid 2 Accent 5" w:semiHidden="0" w:uiPriority="68" w:unhideWhenUsed="0"/>
+    <w:lsdException w:name="Medium Grid 3 Accent 5" w:semiHidden="0" w:uiPriority="69" w:unhideWhenUsed="0"/>
+    <w:lsdException w:name="Dark List Accent 5" w:semiHidden="0" w:uiPriority="70" w:unhideWhenUsed="0"/>
+    <w:lsdException w:name="Colorful Shading Accent 5" w:semiHidden="0" w:uiPriority="71" w:unhideWhenUsed="0"/>
+    <w:lsdException w:name="Colorful List Accent 5" w:semiHidden="0" w:uiPriority="72" w:unhideWhenUsed="0"/>
+    <w:lsdException w:name="Colorful Grid Accent 5" w:semiHidden="0" w:uiPriority="73" w:unhideWhenUsed="0"/>
+    <w:lsdException w:name="Light Shading Accent 6" w:semiHidden="0" w:uiPriority="60" w:unhideWhenUsed="0"/>
+    <w:lsdException w:name="Light List Accent 6" w:semiHidden="0" w:uiPriority="61" w:unhideWhenUsed="0"/>
+    <w:lsdException w:name="Light Grid Accent 6" w:semiHidden="0" w:uiPriority="62" w:unhideWhenUsed="0"/>
+    <w:lsdException w:name="Medium Shading 1 Accent 6" w:semiHidden="0" w:uiPriority="63" w:unhideWhenUsed="0"/>
+    <w:lsdException w:name="Medium Shading 2 Accent 6" w:semiHidden="0" w:uiPriority="64" w:unhideWhenUsed="0"/>
+    <w:lsdException w:name="Medium List 1 Accent 6" w:semiHidden="0" w:uiPriority="65" w:unhideWhenUsed="0"/>
+    <w:lsdException w:name="Medium List 2 Accent 6" w:semiHidden="0" w:uiPriority="66" w:unhideWhenUsed="0"/>
+    <w:lsdException w:name="Medium Grid 1 Accent 6" w:semiHidden="0" w:uiPriority="67" w:unhideWhenUsed="0"/>
+    <w:lsdException w:name="Medium Grid 2 Accent 6" w:semiHidden="0" w:uiPriority="68" w:unhideWhenUsed="0"/>
+    <w:lsdException w:name="Medium Grid 3 Accent 6" w:semiHidden="0" w:uiPriority="69" w:unhideWhenUsed="0"/>
+    <w:lsdException w:name="Dark List Accent 6" w:semiHidden="0" w:uiPriority="70" w:unhideWhenUsed="0"/>
+    <w:lsdException w:name="Colorful Shading Accent 6" w:semiHidden="0" w:uiPriority="71" w:unhideWhenUsed="0"/>
+    <w:lsdException w:name="Colorful List Accent 6" w:semiHidden="0" w:uiPriority="72" w:unhideWhenUsed="0"/>
+    <w:lsdException w:name="Colorful Grid Accent 6" w:semiHidden="0" w:uiPriority="73" w:unhideWhenUsed="0"/>
+    <w:lsdException w:name="Subtle Emphasis" w:semiHidden="0" w:uiPriority="19" w:unhideWhenUsed="0" w:qFormat="1"/>
+    <w:lsdException w:name="Intense Emphasis" w:semiHidden="0" w:uiPriority="21" w:unhideWhenUsed="0" w:qFormat="1"/>
+    <w:lsdException w:name="Subtle Reference" w:semiHidden="0" w:uiPriority="31" w:unhideWhenUsed="0" w:qFormat="1"/>
+    <w:lsdException w:name="Intense Reference" w:semiHidden="0" w:uiPriority="32" w:unhideWhenUsed="0" w:qFormat="1"/>
+    <w:lsdException w:name="Book Title" w:semiHidden="0" w:uiPriority="33" w:unhideWhenUsed="0" w:qFormat="1"/>
+    <w:lsdException w:name="Bibliography" w:uiPriority="37"/>
+    <w:lsdException w:name="TOC Heading" w:uiPriority="39" w:qFormat="1"/>
   </w:latentStyles>
   <w:style w:type="paragraph" w:default="1" w:styleId="Normal">
     <w:name w:val="Normal"/>
@@ -16694,7 +16575,713 @@
       <w:contextualSpacing/>
     </w:pPr>
   </w:style>
-  <w:style w:type="table" w:styleId="PlainTable1">
+  <w:style w:type="table" w:customStyle="1" w:styleId="PlainTable1">
+    <w:name w:val="Plain Table 1"/>
+    <w:basedOn w:val="TableNormal"/>
+    <w:uiPriority w:val="41"/>
+    <w:rsid w:val="007221E8"/>
+    <w:rPr>
+      <w:rFonts w:asciiTheme="minorHAnsi" w:eastAsiaTheme="minorHAnsi" w:hAnsiTheme="minorHAnsi" w:cstheme="minorBidi"/>
+      <w:sz w:val="22"/>
+      <w:szCs w:val="22"/>
+    </w:rPr>
+    <w:tblPr>
+      <w:tblStyleRowBandSize w:val="1"/>
+      <w:tblStyleColBandSize w:val="1"/>
+      <w:tblBorders>
+        <w:top w:val="single" w:sz="4" w:space="0" w:color="BFBFBF" w:themeColor="background1" w:themeShade="BF"/>
+        <w:left w:val="single" w:sz="4" w:space="0" w:color="BFBFBF" w:themeColor="background1" w:themeShade="BF"/>
+        <w:bottom w:val="single" w:sz="4" w:space="0" w:color="BFBFBF" w:themeColor="background1" w:themeShade="BF"/>
+        <w:right w:val="single" w:sz="4" w:space="0" w:color="BFBFBF" w:themeColor="background1" w:themeShade="BF"/>
+        <w:insideH w:val="single" w:sz="4" w:space="0" w:color="BFBFBF" w:themeColor="background1" w:themeShade="BF"/>
+        <w:insideV w:val="single" w:sz="4" w:space="0" w:color="BFBFBF" w:themeColor="background1" w:themeShade="BF"/>
+      </w:tblBorders>
+    </w:tblPr>
+    <w:tblStylePr w:type="firstRow">
+      <w:rPr>
+        <w:b/>
+        <w:bCs/>
+      </w:rPr>
+    </w:tblStylePr>
+    <w:tblStylePr w:type="lastRow">
+      <w:rPr>
+        <w:b/>
+        <w:bCs/>
+      </w:rPr>
+      <w:tblPr/>
+      <w:tcPr>
+        <w:tcBorders>
+          <w:top w:val="double" w:sz="4" w:space="0" w:color="BFBFBF" w:themeColor="background1" w:themeShade="BF"/>
+        </w:tcBorders>
+      </w:tcPr>
+    </w:tblStylePr>
+    <w:tblStylePr w:type="firstCol">
+      <w:rPr>
+        <w:b/>
+        <w:bCs/>
+      </w:rPr>
+    </w:tblStylePr>
+    <w:tblStylePr w:type="lastCol">
+      <w:rPr>
+        <w:b/>
+        <w:bCs/>
+      </w:rPr>
+    </w:tblStylePr>
+    <w:tblStylePr w:type="band1Vert">
+      <w:tblPr/>
+      <w:tcPr>
+        <w:shd w:val="clear" w:color="auto" w:fill="F2F2F2" w:themeFill="background1" w:themeFillShade="F2"/>
+      </w:tcPr>
+    </w:tblStylePr>
+    <w:tblStylePr w:type="band1Horz">
+      <w:tblPr/>
+      <w:tcPr>
+        <w:shd w:val="clear" w:color="auto" w:fill="F2F2F2" w:themeFill="background1" w:themeFillShade="F2"/>
+      </w:tcPr>
+    </w:tblStylePr>
+  </w:style>
+</w:styles>
+</file>
+
+<file path=word/stylesWithEffects.xml><?xml version="1.0" encoding="utf-8"?>
+<w:styles xmlns:wpc="http://schemas.microsoft.com/office/word/2010/wordprocessingCanvas" xmlns:mc="http://schemas.openxmlformats.org/markup-compatibility/2006" xmlns:o="urn:schemas-microsoft-com:office:office" xmlns:r="http://schemas.openxmlformats.org/officeDocument/2006/relationships" xmlns:m="http://schemas.openxmlformats.org/officeDocument/2006/math" xmlns:v="urn:schemas-microsoft-com:vml" xmlns:wp14="http://schemas.microsoft.com/office/word/2010/wordprocessingDrawing" xmlns:wp="http://schemas.openxmlformats.org/drawingml/2006/wordprocessingDrawing" xmlns:w10="urn:schemas-microsoft-com:office:word" xmlns:w="http://schemas.openxmlformats.org/wordprocessingml/2006/main" xmlns:w14="http://schemas.microsoft.com/office/word/2010/wordml" xmlns:wpg="http://schemas.microsoft.com/office/word/2010/wordprocessingGroup" xmlns:wpi="http://schemas.microsoft.com/office/word/2010/wordprocessingInk" xmlns:wne="http://schemas.microsoft.com/office/word/2006/wordml" xmlns:wps="http://schemas.microsoft.com/office/word/2010/wordprocessingShape" mc:Ignorable="w14 wp14">
+  <w:docDefaults>
+    <w:rPrDefault>
+      <w:rPr>
+        <w:rFonts w:ascii="Times New Roman" w:eastAsia="Times New Roman" w:hAnsi="Times New Roman" w:cs="Times New Roman"/>
+        <w:lang w:val="en-US" w:eastAsia="en-US" w:bidi="ar-SA"/>
+      </w:rPr>
+    </w:rPrDefault>
+    <w:pPrDefault/>
+  </w:docDefaults>
+  <w:latentStyles w:defLockedState="0" w:defUIPriority="0" w:defSemiHidden="1" w:defUnhideWhenUsed="1" w:defQFormat="0" w:count="267">
+    <w:lsdException w:name="Normal" w:semiHidden="0" w:unhideWhenUsed="0" w:qFormat="1"/>
+    <w:lsdException w:name="heading 1" w:semiHidden="0" w:unhideWhenUsed="0" w:qFormat="1"/>
+    <w:lsdException w:name="heading 2" w:semiHidden="0" w:unhideWhenUsed="0" w:qFormat="1"/>
+    <w:lsdException w:name="heading 3" w:semiHidden="0" w:unhideWhenUsed="0" w:qFormat="1"/>
+    <w:lsdException w:name="heading 4" w:semiHidden="0" w:unhideWhenUsed="0" w:qFormat="1"/>
+    <w:lsdException w:name="heading 5" w:semiHidden="0" w:unhideWhenUsed="0" w:qFormat="1"/>
+    <w:lsdException w:name="heading 6" w:semiHidden="0" w:unhideWhenUsed="0" w:qFormat="1"/>
+    <w:lsdException w:name="heading 7" w:qFormat="1"/>
+    <w:lsdException w:name="heading 8" w:qFormat="1"/>
+    <w:lsdException w:name="heading 9" w:qFormat="1"/>
+    <w:lsdException w:name="toc 1" w:uiPriority="39"/>
+    <w:lsdException w:name="toc 2" w:uiPriority="39"/>
+    <w:lsdException w:name="toc 3" w:uiPriority="39"/>
+    <w:lsdException w:name="caption" w:qFormat="1"/>
+    <w:lsdException w:name="List Number" w:semiHidden="0" w:unhideWhenUsed="0"/>
+    <w:lsdException w:name="List 4" w:semiHidden="0" w:unhideWhenUsed="0"/>
+    <w:lsdException w:name="List 5" w:semiHidden="0" w:unhideWhenUsed="0"/>
+    <w:lsdException w:name="Title" w:semiHidden="0" w:unhideWhenUsed="0" w:qFormat="1"/>
+    <w:lsdException w:name="Subtitle" w:semiHidden="0" w:unhideWhenUsed="0" w:qFormat="1"/>
+    <w:lsdException w:name="Salutation" w:semiHidden="0" w:unhideWhenUsed="0"/>
+    <w:lsdException w:name="Date" w:semiHidden="0" w:unhideWhenUsed="0"/>
+    <w:lsdException w:name="Body Text First Indent" w:semiHidden="0" w:unhideWhenUsed="0"/>
+    <w:lsdException w:name="Hyperlink" w:uiPriority="99"/>
+    <w:lsdException w:name="Strong" w:semiHidden="0" w:unhideWhenUsed="0" w:qFormat="1"/>
+    <w:lsdException w:name="Emphasis" w:semiHidden="0" w:unhideWhenUsed="0" w:qFormat="1"/>
+    <w:lsdException w:name="Table Grid" w:semiHidden="0" w:unhideWhenUsed="0"/>
+    <w:lsdException w:name="Placeholder Text" w:uiPriority="99" w:unhideWhenUsed="0"/>
+    <w:lsdException w:name="No Spacing" w:semiHidden="0" w:uiPriority="1" w:unhideWhenUsed="0" w:qFormat="1"/>
+    <w:lsdException w:name="Light Shading" w:semiHidden="0" w:uiPriority="60" w:unhideWhenUsed="0"/>
+    <w:lsdException w:name="Light List" w:semiHidden="0" w:uiPriority="61" w:unhideWhenUsed="0"/>
+    <w:lsdException w:name="Light Grid" w:semiHidden="0" w:uiPriority="62" w:unhideWhenUsed="0"/>
+    <w:lsdException w:name="Medium Shading 1" w:semiHidden="0" w:uiPriority="63" w:unhideWhenUsed="0"/>
+    <w:lsdException w:name="Medium Shading 2" w:semiHidden="0" w:uiPriority="64" w:unhideWhenUsed="0"/>
+    <w:lsdException w:name="Medium List 1" w:semiHidden="0" w:uiPriority="65" w:unhideWhenUsed="0"/>
+    <w:lsdException w:name="Medium List 2" w:semiHidden="0" w:uiPriority="66" w:unhideWhenUsed="0"/>
+    <w:lsdException w:name="Medium Grid 1" w:semiHidden="0" w:uiPriority="67" w:unhideWhenUsed="0"/>
+    <w:lsdException w:name="Medium Grid 2" w:semiHidden="0" w:uiPriority="68" w:unhideWhenUsed="0"/>
+    <w:lsdException w:name="Medium Grid 3" w:semiHidden="0" w:uiPriority="69" w:unhideWhenUsed="0"/>
+    <w:lsdException w:name="Dark List" w:semiHidden="0" w:uiPriority="70" w:unhideWhenUsed="0"/>
+    <w:lsdException w:name="Colorful Shading" w:semiHidden="0" w:uiPriority="71" w:unhideWhenUsed="0"/>
+    <w:lsdException w:name="Colorful List" w:semiHidden="0" w:uiPriority="72" w:unhideWhenUsed="0"/>
+    <w:lsdException w:name="Colorful Grid" w:semiHidden="0" w:uiPriority="73" w:unhideWhenUsed="0"/>
+    <w:lsdException w:name="Light Shading Accent 1" w:semiHidden="0" w:uiPriority="60" w:unhideWhenUsed="0"/>
+    <w:lsdException w:name="Light List Accent 1" w:semiHidden="0" w:uiPriority="61" w:unhideWhenUsed="0"/>
+    <w:lsdException w:name="Light Grid Accent 1" w:semiHidden="0" w:uiPriority="62" w:unhideWhenUsed="0"/>
+    <w:lsdException w:name="Medium Shading 1 Accent 1" w:semiHidden="0" w:uiPriority="63" w:unhideWhenUsed="0"/>
+    <w:lsdException w:name="Medium Shading 2 Accent 1" w:semiHidden="0" w:uiPriority="64" w:unhideWhenUsed="0"/>
+    <w:lsdException w:name="Medium List 1 Accent 1" w:semiHidden="0" w:uiPriority="65" w:unhideWhenUsed="0"/>
+    <w:lsdException w:name="Revision" w:uiPriority="99" w:unhideWhenUsed="0"/>
+    <w:lsdException w:name="List Paragraph" w:semiHidden="0" w:uiPriority="34" w:unhideWhenUsed="0" w:qFormat="1"/>
+    <w:lsdException w:name="Quote" w:semiHidden="0" w:uiPriority="29" w:unhideWhenUsed="0" w:qFormat="1"/>
+    <w:lsdException w:name="Intense Quote" w:semiHidden="0" w:uiPriority="30" w:unhideWhenUsed="0" w:qFormat="1"/>
+    <w:lsdException w:name="Medium List 2 Accent 1" w:semiHidden="0" w:uiPriority="66" w:unhideWhenUsed="0"/>
+    <w:lsdException w:name="Medium Grid 1 Accent 1" w:semiHidden="0" w:uiPriority="67" w:unhideWhenUsed="0"/>
+    <w:lsdException w:name="Medium Grid 2 Accent 1" w:semiHidden="0" w:uiPriority="68" w:unhideWhenUsed="0"/>
+    <w:lsdException w:name="Medium Grid 3 Accent 1" w:semiHidden="0" w:uiPriority="69" w:unhideWhenUsed="0"/>
+    <w:lsdException w:name="Dark List Accent 1" w:semiHidden="0" w:uiPriority="70" w:unhideWhenUsed="0"/>
+    <w:lsdException w:name="Colorful Shading Accent 1" w:semiHidden="0" w:uiPriority="71" w:unhideWhenUsed="0"/>
+    <w:lsdException w:name="Colorful List Accent 1" w:semiHidden="0" w:uiPriority="72" w:unhideWhenUsed="0"/>
+    <w:lsdException w:name="Colorful Grid Accent 1" w:semiHidden="0" w:uiPriority="73" w:unhideWhenUsed="0"/>
+    <w:lsdException w:name="Light Shading Accent 2" w:semiHidden="0" w:uiPriority="60" w:unhideWhenUsed="0"/>
+    <w:lsdException w:name="Light List Accent 2" w:semiHidden="0" w:uiPriority="61" w:unhideWhenUsed="0"/>
+    <w:lsdException w:name="Light Grid Accent 2" w:semiHidden="0" w:uiPriority="62" w:unhideWhenUsed="0"/>
+    <w:lsdException w:name="Medium Shading 1 Accent 2" w:semiHidden="0" w:uiPriority="63" w:unhideWhenUsed="0"/>
+    <w:lsdException w:name="Medium Shading 2 Accent 2" w:semiHidden="0" w:uiPriority="64" w:unhideWhenUsed="0"/>
+    <w:lsdException w:name="Medium List 1 Accent 2" w:semiHidden="0" w:uiPriority="65" w:unhideWhenUsed="0"/>
+    <w:lsdException w:name="Medium List 2 Accent 2" w:semiHidden="0" w:uiPriority="66" w:unhideWhenUsed="0"/>
+    <w:lsdException w:name="Medium Grid 1 Accent 2" w:semiHidden="0" w:uiPriority="67" w:unhideWhenUsed="0"/>
+    <w:lsdException w:name="Medium Grid 2 Accent 2" w:semiHidden="0" w:uiPriority="68" w:unhideWhenUsed="0"/>
+    <w:lsdException w:name="Medium Grid 3 Accent 2" w:semiHidden="0" w:uiPriority="69" w:unhideWhenUsed="0"/>
+    <w:lsdException w:name="Dark List Accent 2" w:semiHidden="0" w:uiPriority="70" w:unhideWhenUsed="0"/>
+    <w:lsdException w:name="Colorful Shading Accent 2" w:semiHidden="0" w:uiPriority="71" w:unhideWhenUsed="0"/>
+    <w:lsdException w:name="Colorful List Accent 2" w:semiHidden="0" w:uiPriority="72" w:unhideWhenUsed="0"/>
+    <w:lsdException w:name="Colorful Grid Accent 2" w:semiHidden="0" w:uiPriority="73" w:unhideWhenUsed="0"/>
+    <w:lsdException w:name="Light Shading Accent 3" w:semiHidden="0" w:uiPriority="60" w:unhideWhenUsed="0"/>
+    <w:lsdException w:name="Light List Accent 3" w:semiHidden="0" w:uiPriority="61" w:unhideWhenUsed="0"/>
+    <w:lsdException w:name="Light Grid Accent 3" w:semiHidden="0" w:uiPriority="62" w:unhideWhenUsed="0"/>
+    <w:lsdException w:name="Medium Shading 1 Accent 3" w:semiHidden="0" w:uiPriority="63" w:unhideWhenUsed="0"/>
+    <w:lsdException w:name="Medium Shading 2 Accent 3" w:semiHidden="0" w:uiPriority="64" w:unhideWhenUsed="0"/>
+    <w:lsdException w:name="Medium List 1 Accent 3" w:semiHidden="0" w:uiPriority="65" w:unhideWhenUsed="0"/>
+    <w:lsdException w:name="Medium List 2 Accent 3" w:semiHidden="0" w:uiPriority="66" w:unhideWhenUsed="0"/>
+    <w:lsdException w:name="Medium Grid 1 Accent 3" w:semiHidden="0" w:uiPriority="67" w:unhideWhenUsed="0"/>
+    <w:lsdException w:name="Medium Grid 2 Accent 3" w:semiHidden="0" w:uiPriority="68" w:unhideWhenUsed="0"/>
+    <w:lsdException w:name="Medium Grid 3 Accent 3" w:semiHidden="0" w:uiPriority="69" w:unhideWhenUsed="0"/>
+    <w:lsdException w:name="Dark List Accent 3" w:semiHidden="0" w:uiPriority="70" w:unhideWhenUsed="0"/>
+    <w:lsdException w:name="Colorful Shading Accent 3" w:semiHidden="0" w:uiPriority="71" w:unhideWhenUsed="0"/>
+    <w:lsdException w:name="Colorful List Accent 3" w:semiHidden="0" w:uiPriority="72" w:unhideWhenUsed="0"/>
+    <w:lsdException w:name="Colorful Grid Accent 3" w:semiHidden="0" w:uiPriority="73" w:unhideWhenUsed="0"/>
+    <w:lsdException w:name="Light Shading Accent 4" w:semiHidden="0" w:uiPriority="60" w:unhideWhenUsed="0"/>
+    <w:lsdException w:name="Light List Accent 4" w:semiHidden="0" w:uiPriority="61" w:unhideWhenUsed="0"/>
+    <w:lsdException w:name="Light Grid Accent 4" w:semiHidden="0" w:uiPriority="62" w:unhideWhenUsed="0"/>
+    <w:lsdException w:name="Medium Shading 1 Accent 4" w:semiHidden="0" w:uiPriority="63" w:unhideWhenUsed="0"/>
+    <w:lsdException w:name="Medium Shading 2 Accent 4" w:semiHidden="0" w:uiPriority="64" w:unhideWhenUsed="0"/>
+    <w:lsdException w:name="Medium List 1 Accent 4" w:semiHidden="0" w:uiPriority="65" w:unhideWhenUsed="0"/>
+    <w:lsdException w:name="Medium List 2 Accent 4" w:semiHidden="0" w:uiPriority="66" w:unhideWhenUsed="0"/>
+    <w:lsdException w:name="Medium Grid 1 Accent 4" w:semiHidden="0" w:uiPriority="67" w:unhideWhenUsed="0"/>
+    <w:lsdException w:name="Medium Grid 2 Accent 4" w:semiHidden="0" w:uiPriority="68" w:unhideWhenUsed="0"/>
+    <w:lsdException w:name="Medium Grid 3 Accent 4" w:semiHidden="0" w:uiPriority="69" w:unhideWhenUsed="0"/>
+    <w:lsdException w:name="Dark List Accent 4" w:semiHidden="0" w:uiPriority="70" w:unhideWhenUsed="0"/>
+    <w:lsdException w:name="Colorful Shading Accent 4" w:semiHidden="0" w:uiPriority="71" w:unhideWhenUsed="0"/>
+    <w:lsdException w:name="Colorful List Accent 4" w:semiHidden="0" w:uiPriority="72" w:unhideWhenUsed="0"/>
+    <w:lsdException w:name="Colorful Grid Accent 4" w:semiHidden="0" w:uiPriority="73" w:unhideWhenUsed="0"/>
+    <w:lsdException w:name="Light Shading Accent 5" w:semiHidden="0" w:uiPriority="60" w:unhideWhenUsed="0"/>
+    <w:lsdException w:name="Light List Accent 5" w:semiHidden="0" w:uiPriority="61" w:unhideWhenUsed="0"/>
+    <w:lsdException w:name="Light Grid Accent 5" w:semiHidden="0" w:uiPriority="62" w:unhideWhenUsed="0"/>
+    <w:lsdException w:name="Medium Shading 1 Accent 5" w:semiHidden="0" w:uiPriority="63" w:unhideWhenUsed="0"/>
+    <w:lsdException w:name="Medium Shading 2 Accent 5" w:semiHidden="0" w:uiPriority="64" w:unhideWhenUsed="0"/>
+    <w:lsdException w:name="Medium List 1 Accent 5" w:semiHidden="0" w:uiPriority="65" w:unhideWhenUsed="0"/>
+    <w:lsdException w:name="Medium List 2 Accent 5" w:semiHidden="0" w:uiPriority="66" w:unhideWhenUsed="0"/>
+    <w:lsdException w:name="Medium Grid 1 Accent 5" w:semiHidden="0" w:uiPriority="67" w:unhideWhenUsed="0"/>
+    <w:lsdException w:name="Medium Grid 2 Accent 5" w:semiHidden="0" w:uiPriority="68" w:unhideWhenUsed="0"/>
+    <w:lsdException w:name="Medium Grid 3 Accent 5" w:semiHidden="0" w:uiPriority="69" w:unhideWhenUsed="0"/>
+    <w:lsdException w:name="Dark List Accent 5" w:semiHidden="0" w:uiPriority="70" w:unhideWhenUsed="0"/>
+    <w:lsdException w:name="Colorful Shading Accent 5" w:semiHidden="0" w:uiPriority="71" w:unhideWhenUsed="0"/>
+    <w:lsdException w:name="Colorful List Accent 5" w:semiHidden="0" w:uiPriority="72" w:unhideWhenUsed="0"/>
+    <w:lsdException w:name="Colorful Grid Accent 5" w:semiHidden="0" w:uiPriority="73" w:unhideWhenUsed="0"/>
+    <w:lsdException w:name="Light Shading Accent 6" w:semiHidden="0" w:uiPriority="60" w:unhideWhenUsed="0"/>
+    <w:lsdException w:name="Light List Accent 6" w:semiHidden="0" w:uiPriority="61" w:unhideWhenUsed="0"/>
+    <w:lsdException w:name="Light Grid Accent 6" w:semiHidden="0" w:uiPriority="62" w:unhideWhenUsed="0"/>
+    <w:lsdException w:name="Medium Shading 1 Accent 6" w:semiHidden="0" w:uiPriority="63" w:unhideWhenUsed="0"/>
+    <w:lsdException w:name="Medium Shading 2 Accent 6" w:semiHidden="0" w:uiPriority="64" w:unhideWhenUsed="0"/>
+    <w:lsdException w:name="Medium List 1 Accent 6" w:semiHidden="0" w:uiPriority="65" w:unhideWhenUsed="0"/>
+    <w:lsdException w:name="Medium List 2 Accent 6" w:semiHidden="0" w:uiPriority="66" w:unhideWhenUsed="0"/>
+    <w:lsdException w:name="Medium Grid 1 Accent 6" w:semiHidden="0" w:uiPriority="67" w:unhideWhenUsed="0"/>
+    <w:lsdException w:name="Medium Grid 2 Accent 6" w:semiHidden="0" w:uiPriority="68" w:unhideWhenUsed="0"/>
+    <w:lsdException w:name="Medium Grid 3 Accent 6" w:semiHidden="0" w:uiPriority="69" w:unhideWhenUsed="0"/>
+    <w:lsdException w:name="Dark List Accent 6" w:semiHidden="0" w:uiPriority="70" w:unhideWhenUsed="0"/>
+    <w:lsdException w:name="Colorful Shading Accent 6" w:semiHidden="0" w:uiPriority="71" w:unhideWhenUsed="0"/>
+    <w:lsdException w:name="Colorful List Accent 6" w:semiHidden="0" w:uiPriority="72" w:unhideWhenUsed="0"/>
+    <w:lsdException w:name="Colorful Grid Accent 6" w:semiHidden="0" w:uiPriority="73" w:unhideWhenUsed="0"/>
+    <w:lsdException w:name="Subtle Emphasis" w:semiHidden="0" w:uiPriority="19" w:unhideWhenUsed="0" w:qFormat="1"/>
+    <w:lsdException w:name="Intense Emphasis" w:semiHidden="0" w:uiPriority="21" w:unhideWhenUsed="0" w:qFormat="1"/>
+    <w:lsdException w:name="Subtle Reference" w:semiHidden="0" w:uiPriority="31" w:unhideWhenUsed="0" w:qFormat="1"/>
+    <w:lsdException w:name="Intense Reference" w:semiHidden="0" w:uiPriority="32" w:unhideWhenUsed="0" w:qFormat="1"/>
+    <w:lsdException w:name="Book Title" w:semiHidden="0" w:uiPriority="33" w:unhideWhenUsed="0" w:qFormat="1"/>
+    <w:lsdException w:name="Bibliography" w:uiPriority="37"/>
+    <w:lsdException w:name="TOC Heading" w:uiPriority="39" w:qFormat="1"/>
+  </w:latentStyles>
+  <w:style w:type="paragraph" w:default="1" w:styleId="Normal">
+    <w:name w:val="Normal"/>
+    <w:qFormat/>
+    <w:rPr>
+      <w:sz w:val="24"/>
+      <w:szCs w:val="24"/>
+    </w:rPr>
+  </w:style>
+  <w:style w:type="paragraph" w:styleId="Heading1">
+    <w:name w:val="heading 1"/>
+    <w:basedOn w:val="Normal"/>
+    <w:next w:val="Normal"/>
+    <w:qFormat/>
+    <w:rsid w:val="00091D16"/>
+    <w:pPr>
+      <w:keepNext/>
+      <w:numPr>
+        <w:numId w:val="3"/>
+      </w:numPr>
+      <w:spacing w:before="240" w:after="60"/>
+      <w:jc w:val="both"/>
+      <w:outlineLvl w:val="0"/>
+    </w:pPr>
+    <w:rPr>
+      <w:b/>
+      <w:kern w:val="28"/>
+      <w:sz w:val="36"/>
+      <w:szCs w:val="20"/>
+      <w:lang w:val="fr-FR" w:eastAsia="fr-FR"/>
+    </w:rPr>
+  </w:style>
+  <w:style w:type="paragraph" w:styleId="Heading2">
+    <w:name w:val="heading 2"/>
+    <w:basedOn w:val="Normal"/>
+    <w:next w:val="Normal"/>
+    <w:qFormat/>
+    <w:rsid w:val="00091D16"/>
+    <w:pPr>
+      <w:keepNext/>
+      <w:numPr>
+        <w:ilvl w:val="1"/>
+        <w:numId w:val="3"/>
+      </w:numPr>
+      <w:tabs>
+        <w:tab w:val="clear" w:pos="1143"/>
+        <w:tab w:val="num" w:pos="860"/>
+      </w:tabs>
+      <w:spacing w:before="240" w:after="60"/>
+      <w:ind w:left="860"/>
+      <w:jc w:val="both"/>
+      <w:outlineLvl w:val="1"/>
+    </w:pPr>
+    <w:rPr>
+      <w:rFonts w:ascii="Arial" w:hAnsi="Arial"/>
+      <w:b/>
+      <w:szCs w:val="20"/>
+      <w:lang w:val="fr-FR" w:eastAsia="fr-FR"/>
+    </w:rPr>
+  </w:style>
+  <w:style w:type="paragraph" w:styleId="Heading3">
+    <w:name w:val="heading 3"/>
+    <w:basedOn w:val="Normal"/>
+    <w:next w:val="Normal"/>
+    <w:qFormat/>
+    <w:rsid w:val="00091D16"/>
+    <w:pPr>
+      <w:keepNext/>
+      <w:numPr>
+        <w:ilvl w:val="2"/>
+        <w:numId w:val="3"/>
+      </w:numPr>
+      <w:tabs>
+        <w:tab w:val="left" w:pos="6946"/>
+      </w:tabs>
+      <w:spacing w:before="120" w:after="120"/>
+      <w:outlineLvl w:val="2"/>
+    </w:pPr>
+    <w:rPr>
+      <w:b/>
+      <w:szCs w:val="20"/>
+      <w:u w:val="single"/>
+      <w:lang w:val="fr-FR" w:eastAsia="fr-FR"/>
+    </w:rPr>
+  </w:style>
+  <w:style w:type="paragraph" w:styleId="Heading4">
+    <w:name w:val="heading 4"/>
+    <w:basedOn w:val="Normal"/>
+    <w:next w:val="Normal"/>
+    <w:qFormat/>
+    <w:rsid w:val="00091D16"/>
+    <w:pPr>
+      <w:keepNext/>
+      <w:numPr>
+        <w:ilvl w:val="3"/>
+        <w:numId w:val="3"/>
+      </w:numPr>
+      <w:spacing w:before="120" w:after="120"/>
+      <w:outlineLvl w:val="3"/>
+    </w:pPr>
+    <w:rPr>
+      <w:rFonts w:ascii="Arial" w:hAnsi="Arial"/>
+      <w:b/>
+      <w:sz w:val="22"/>
+      <w:szCs w:val="20"/>
+      <w:lang w:val="fr-FR" w:eastAsia="fr-FR"/>
+    </w:rPr>
+  </w:style>
+  <w:style w:type="paragraph" w:styleId="Heading5">
+    <w:name w:val="heading 5"/>
+    <w:basedOn w:val="Normal"/>
+    <w:next w:val="Normal"/>
+    <w:qFormat/>
+    <w:rsid w:val="00091D16"/>
+    <w:pPr>
+      <w:keepNext/>
+      <w:numPr>
+        <w:ilvl w:val="4"/>
+        <w:numId w:val="3"/>
+      </w:numPr>
+      <w:spacing w:before="120" w:after="120"/>
+      <w:outlineLvl w:val="4"/>
+    </w:pPr>
+    <w:rPr>
+      <w:rFonts w:ascii="Arial" w:hAnsi="Arial"/>
+      <w:b/>
+      <w:sz w:val="20"/>
+      <w:szCs w:val="20"/>
+      <w:lang w:val="fr-FR" w:eastAsia="fr-FR"/>
+    </w:rPr>
+  </w:style>
+  <w:style w:type="paragraph" w:styleId="Heading6">
+    <w:name w:val="heading 6"/>
+    <w:basedOn w:val="Normal"/>
+    <w:next w:val="Normal"/>
+    <w:qFormat/>
+    <w:rsid w:val="00091D16"/>
+    <w:pPr>
+      <w:keepNext/>
+      <w:numPr>
+        <w:ilvl w:val="5"/>
+        <w:numId w:val="3"/>
+      </w:numPr>
+      <w:spacing w:before="120" w:after="120"/>
+      <w:outlineLvl w:val="5"/>
+    </w:pPr>
+    <w:rPr>
+      <w:rFonts w:ascii="Times" w:hAnsi="Times"/>
+      <w:sz w:val="20"/>
+      <w:szCs w:val="20"/>
+      <w:lang w:val="fr-FR" w:eastAsia="fr-FR"/>
+    </w:rPr>
+  </w:style>
+  <w:style w:type="paragraph" w:styleId="Heading7">
+    <w:name w:val="heading 7"/>
+    <w:basedOn w:val="Normal"/>
+    <w:next w:val="Normal"/>
+    <w:qFormat/>
+    <w:rsid w:val="00091D16"/>
+    <w:pPr>
+      <w:keepNext/>
+      <w:numPr>
+        <w:ilvl w:val="6"/>
+        <w:numId w:val="3"/>
+      </w:numPr>
+      <w:jc w:val="both"/>
+      <w:outlineLvl w:val="6"/>
+    </w:pPr>
+    <w:rPr>
+      <w:rFonts w:ascii="Tahoma" w:hAnsi="Tahoma"/>
+      <w:b/>
+      <w:sz w:val="22"/>
+      <w:szCs w:val="20"/>
+      <w:lang w:val="fr-FR" w:eastAsia="fr-FR"/>
+    </w:rPr>
+  </w:style>
+  <w:style w:type="paragraph" w:styleId="Heading8">
+    <w:name w:val="heading 8"/>
+    <w:basedOn w:val="Normal"/>
+    <w:next w:val="Normal"/>
+    <w:qFormat/>
+    <w:rsid w:val="00091D16"/>
+    <w:pPr>
+      <w:keepNext/>
+      <w:numPr>
+        <w:ilvl w:val="7"/>
+        <w:numId w:val="3"/>
+      </w:numPr>
+      <w:pBdr>
+        <w:top w:val="single" w:sz="18" w:space="1" w:color="auto"/>
+        <w:left w:val="single" w:sz="18" w:space="1" w:color="auto"/>
+        <w:bottom w:val="single" w:sz="18" w:space="1" w:color="auto"/>
+        <w:right w:val="single" w:sz="18" w:space="1" w:color="auto"/>
+      </w:pBdr>
+      <w:shd w:val="pct5" w:color="auto" w:fill="auto"/>
+      <w:jc w:val="center"/>
+      <w:outlineLvl w:val="7"/>
+    </w:pPr>
+    <w:rPr>
+      <w:rFonts w:ascii="Tahoma" w:hAnsi="Tahoma"/>
+      <w:b/>
+      <w:szCs w:val="20"/>
+      <w:lang w:val="fr-FR" w:eastAsia="fr-FR"/>
+    </w:rPr>
+  </w:style>
+  <w:style w:type="paragraph" w:styleId="Heading9">
+    <w:name w:val="heading 9"/>
+    <w:basedOn w:val="Normal"/>
+    <w:next w:val="Normal"/>
+    <w:qFormat/>
+    <w:rsid w:val="00091D16"/>
+    <w:pPr>
+      <w:keepNext/>
+      <w:numPr>
+        <w:ilvl w:val="8"/>
+        <w:numId w:val="3"/>
+      </w:numPr>
+      <w:pBdr>
+        <w:top w:val="single" w:sz="18" w:space="1" w:color="auto"/>
+        <w:left w:val="single" w:sz="18" w:space="1" w:color="auto"/>
+        <w:bottom w:val="single" w:sz="18" w:space="1" w:color="auto"/>
+        <w:right w:val="single" w:sz="18" w:space="1" w:color="auto"/>
+      </w:pBdr>
+      <w:shd w:val="pct5" w:color="auto" w:fill="auto"/>
+      <w:jc w:val="both"/>
+      <w:outlineLvl w:val="8"/>
+    </w:pPr>
+    <w:rPr>
+      <w:b/>
+      <w:sz w:val="22"/>
+      <w:szCs w:val="20"/>
+      <w:lang w:val="fr-FR" w:eastAsia="fr-FR"/>
+    </w:rPr>
+  </w:style>
+  <w:style w:type="character" w:default="1" w:styleId="DefaultParagraphFont">
+    <w:name w:val="Default Paragraph Font"/>
+    <w:uiPriority w:val="1"/>
+    <w:semiHidden/>
+    <w:unhideWhenUsed/>
+  </w:style>
+  <w:style w:type="table" w:default="1" w:styleId="TableNormal">
+    <w:name w:val="Normal Table"/>
+    <w:uiPriority w:val="99"/>
+    <w:semiHidden/>
+    <w:unhideWhenUsed/>
+    <w:tblPr>
+      <w:tblInd w:w="0" w:type="dxa"/>
+      <w:tblCellMar>
+        <w:top w:w="0" w:type="dxa"/>
+        <w:left w:w="108" w:type="dxa"/>
+        <w:bottom w:w="0" w:type="dxa"/>
+        <w:right w:w="108" w:type="dxa"/>
+      </w:tblCellMar>
+    </w:tblPr>
+  </w:style>
+  <w:style w:type="numbering" w:default="1" w:styleId="NoList">
+    <w:name w:val="No List"/>
+    <w:uiPriority w:val="99"/>
+    <w:semiHidden/>
+    <w:unhideWhenUsed/>
+  </w:style>
+  <w:style w:type="table" w:styleId="TableGrid">
+    <w:name w:val="Table Grid"/>
+    <w:basedOn w:val="TableNormal"/>
+    <w:rsid w:val="0014697C"/>
+    <w:tblPr>
+      <w:tblBorders>
+        <w:top w:val="single" w:sz="4" w:space="0" w:color="auto"/>
+        <w:left w:val="single" w:sz="4" w:space="0" w:color="auto"/>
+        <w:bottom w:val="single" w:sz="4" w:space="0" w:color="auto"/>
+        <w:right w:val="single" w:sz="4" w:space="0" w:color="auto"/>
+        <w:insideH w:val="single" w:sz="4" w:space="0" w:color="auto"/>
+        <w:insideV w:val="single" w:sz="4" w:space="0" w:color="auto"/>
+      </w:tblBorders>
+    </w:tblPr>
+  </w:style>
+  <w:style w:type="paragraph" w:styleId="Header">
+    <w:name w:val="header"/>
+    <w:basedOn w:val="Normal"/>
+    <w:rsid w:val="00091D16"/>
+    <w:pPr>
+      <w:tabs>
+        <w:tab w:val="center" w:pos="4536"/>
+        <w:tab w:val="right" w:pos="9072"/>
+      </w:tabs>
+      <w:jc w:val="both"/>
+    </w:pPr>
+    <w:rPr>
+      <w:szCs w:val="20"/>
+      <w:lang w:val="fr-FR" w:eastAsia="fr-FR"/>
+    </w:rPr>
+  </w:style>
+  <w:style w:type="paragraph" w:styleId="Footer">
+    <w:name w:val="footer"/>
+    <w:basedOn w:val="Normal"/>
+    <w:rsid w:val="00091D16"/>
+    <w:pPr>
+      <w:tabs>
+        <w:tab w:val="center" w:pos="4536"/>
+        <w:tab w:val="right" w:pos="9072"/>
+      </w:tabs>
+      <w:jc w:val="both"/>
+    </w:pPr>
+    <w:rPr>
+      <w:szCs w:val="20"/>
+      <w:lang w:val="fr-FR" w:eastAsia="fr-FR"/>
+    </w:rPr>
+  </w:style>
+  <w:style w:type="paragraph" w:styleId="TOC1">
+    <w:name w:val="toc 1"/>
+    <w:basedOn w:val="Normal"/>
+    <w:next w:val="Normal"/>
+    <w:autoRedefine/>
+    <w:uiPriority w:val="39"/>
+    <w:rsid w:val="00091D16"/>
+    <w:pPr>
+      <w:spacing w:before="120" w:after="120"/>
+    </w:pPr>
+    <w:rPr>
+      <w:b/>
+      <w:szCs w:val="20"/>
+      <w:lang w:val="fr-FR" w:eastAsia="fr-FR"/>
+    </w:rPr>
+  </w:style>
+  <w:style w:type="paragraph" w:styleId="TOC2">
+    <w:name w:val="toc 2"/>
+    <w:basedOn w:val="Normal"/>
+    <w:next w:val="Normal"/>
+    <w:autoRedefine/>
+    <w:uiPriority w:val="39"/>
+    <w:rsid w:val="00091D16"/>
+    <w:pPr>
+      <w:ind w:left="240"/>
+    </w:pPr>
+    <w:rPr>
+      <w:sz w:val="22"/>
+      <w:szCs w:val="22"/>
+      <w:lang w:val="fr-FR" w:eastAsia="fr-FR"/>
+    </w:rPr>
+  </w:style>
+  <w:style w:type="paragraph" w:styleId="TOC3">
+    <w:name w:val="toc 3"/>
+    <w:basedOn w:val="Normal"/>
+    <w:next w:val="Normal"/>
+    <w:autoRedefine/>
+    <w:uiPriority w:val="39"/>
+    <w:rsid w:val="00091D16"/>
+    <w:pPr>
+      <w:ind w:left="480"/>
+    </w:pPr>
+    <w:rPr>
+      <w:i/>
+      <w:sz w:val="20"/>
+      <w:szCs w:val="20"/>
+      <w:lang w:val="fr-FR" w:eastAsia="fr-FR"/>
+    </w:rPr>
+  </w:style>
+  <w:style w:type="paragraph" w:customStyle="1" w:styleId="StyleTitre3Arial">
+    <w:name w:val="Style Titre 3 + Arial"/>
+    <w:basedOn w:val="Heading3"/>
+    <w:autoRedefine/>
+    <w:rsid w:val="0057027A"/>
+    <w:rPr>
+      <w:bCs/>
+      <w:sz w:val="26"/>
+      <w:u w:val="none"/>
+    </w:rPr>
+  </w:style>
+  <w:style w:type="character" w:styleId="PageNumber">
+    <w:name w:val="page number"/>
+    <w:basedOn w:val="DefaultParagraphFont"/>
+    <w:rsid w:val="00091D16"/>
+  </w:style>
+  <w:style w:type="paragraph" w:customStyle="1" w:styleId="bib">
+    <w:name w:val="bib"/>
+    <w:basedOn w:val="Normal"/>
+    <w:rsid w:val="00091D16"/>
+    <w:pPr>
+      <w:keepLines/>
+      <w:spacing w:after="240"/>
+      <w:ind w:left="1134" w:hanging="1134"/>
+    </w:pPr>
+    <w:rPr>
+      <w:sz w:val="20"/>
+      <w:szCs w:val="20"/>
+      <w:lang w:val="fr-FR" w:eastAsia="fr-FR"/>
+    </w:rPr>
+  </w:style>
+  <w:style w:type="paragraph" w:styleId="Caption">
+    <w:name w:val="caption"/>
+    <w:basedOn w:val="Normal"/>
+    <w:next w:val="Normal"/>
+    <w:qFormat/>
+    <w:rsid w:val="00091D16"/>
+    <w:pPr>
+      <w:jc w:val="center"/>
+    </w:pPr>
+    <w:rPr>
+      <w:bCs/>
+      <w:i/>
+      <w:sz w:val="22"/>
+      <w:szCs w:val="20"/>
+      <w:lang w:val="fr-FR" w:eastAsia="fr-FR"/>
+    </w:rPr>
+  </w:style>
+  <w:style w:type="paragraph" w:styleId="BodyText">
+    <w:name w:val="Body Text"/>
+    <w:basedOn w:val="Normal"/>
+    <w:rsid w:val="00EE3531"/>
+    <w:pPr>
+      <w:jc w:val="both"/>
+    </w:pPr>
+    <w:rPr>
+      <w:sz w:val="26"/>
+      <w:szCs w:val="26"/>
+    </w:rPr>
+  </w:style>
+  <w:style w:type="paragraph" w:styleId="BalloonText">
+    <w:name w:val="Balloon Text"/>
+    <w:basedOn w:val="Normal"/>
+    <w:link w:val="BalloonTextChar"/>
+    <w:rsid w:val="009E23AF"/>
+    <w:rPr>
+      <w:rFonts w:ascii="Segoe UI" w:hAnsi="Segoe UI" w:cs="Segoe UI"/>
+      <w:sz w:val="18"/>
+      <w:szCs w:val="18"/>
+    </w:rPr>
+  </w:style>
+  <w:style w:type="character" w:customStyle="1" w:styleId="BalloonTextChar">
+    <w:name w:val="Balloon Text Char"/>
+    <w:basedOn w:val="DefaultParagraphFont"/>
+    <w:link w:val="BalloonText"/>
+    <w:rsid w:val="009E23AF"/>
+    <w:rPr>
+      <w:rFonts w:ascii="Segoe UI" w:hAnsi="Segoe UI" w:cs="Segoe UI"/>
+      <w:sz w:val="18"/>
+      <w:szCs w:val="18"/>
+    </w:rPr>
+  </w:style>
+  <w:style w:type="paragraph" w:styleId="TOCHeading">
+    <w:name w:val="TOC Heading"/>
+    <w:basedOn w:val="Heading1"/>
+    <w:next w:val="Normal"/>
+    <w:uiPriority w:val="39"/>
+    <w:semiHidden/>
+    <w:unhideWhenUsed/>
+    <w:qFormat/>
+    <w:rsid w:val="00FE54C2"/>
+    <w:pPr>
+      <w:keepLines/>
+      <w:numPr>
+        <w:numId w:val="0"/>
+      </w:numPr>
+      <w:spacing w:before="480" w:after="0" w:line="276" w:lineRule="auto"/>
+      <w:jc w:val="left"/>
+      <w:outlineLvl w:val="9"/>
+    </w:pPr>
+    <w:rPr>
+      <w:rFonts w:asciiTheme="majorHAnsi" w:eastAsiaTheme="majorEastAsia" w:hAnsiTheme="majorHAnsi" w:cstheme="majorBidi"/>
+      <w:bCs/>
+      <w:color w:val="2E74B5" w:themeColor="accent1" w:themeShade="BF"/>
+      <w:kern w:val="0"/>
+      <w:sz w:val="28"/>
+      <w:szCs w:val="28"/>
+      <w:lang w:val="en-US" w:eastAsia="ja-JP"/>
+    </w:rPr>
+  </w:style>
+  <w:style w:type="character" w:styleId="Hyperlink">
+    <w:name w:val="Hyperlink"/>
+    <w:basedOn w:val="DefaultParagraphFont"/>
+    <w:uiPriority w:val="99"/>
+    <w:unhideWhenUsed/>
+    <w:rsid w:val="00FE54C2"/>
+    <w:rPr>
+      <w:color w:val="0563C1" w:themeColor="hyperlink"/>
+      <w:u w:val="single"/>
+    </w:rPr>
+  </w:style>
+  <w:style w:type="paragraph" w:styleId="ListParagraph">
+    <w:name w:val="List Paragraph"/>
+    <w:basedOn w:val="Normal"/>
+    <w:uiPriority w:val="34"/>
+    <w:qFormat/>
+    <w:rsid w:val="004F3E54"/>
+    <w:pPr>
+      <w:ind w:left="720"/>
+      <w:contextualSpacing/>
+    </w:pPr>
+  </w:style>
+  <w:style w:type="table" w:customStyle="1" w:styleId="PlainTable1">
     <w:name w:val="Plain Table 1"/>
     <w:basedOn w:val="TableNormal"/>
     <w:uiPriority w:val="41"/>
@@ -17017,7 +17604,7 @@
   <a:extraClrSchemeLst/>
   <a:extLst>
     <a:ext uri="{05A4C25C-085E-4340-85A3-A5531E510DB2}">
-      <thm15:themeFamily xmlns:thm15="http://schemas.microsoft.com/office/thememl/2012/main" name="Office Theme" id="{62F939B6-93AF-4DB8-9C6B-D6C7DFDC589F}" vid="{4A3C46E8-61CC-4603-A589-7422A47A8E4A}"/>
+      <thm15:themeFamily xmlns:thm15="http://schemas.microsoft.com/office/thememl/2012/main" xmlns="" name="Office Theme" id="{62F939B6-93AF-4DB8-9C6B-D6C7DFDC589F}" vid="{4A3C46E8-61CC-4603-A589-7422A47A8E4A}"/>
     </a:ext>
   </a:extLst>
 </a:theme>
@@ -17028,7 +17615,7 @@
 </file>
 
 <file path=customXml/itemProps1.xml><?xml version="1.0" encoding="utf-8"?>
-<ds:datastoreItem xmlns:ds="http://schemas.openxmlformats.org/officeDocument/2006/customXml" ds:itemID="{301E3D26-C2CE-4208-9ABC-9E63DF509BEC}">
+<ds:datastoreItem xmlns:ds="http://schemas.openxmlformats.org/officeDocument/2006/customXml" ds:itemID="{3C6FE413-87F1-4B92-A373-4750B78CBD77}">
   <ds:schemaRefs>
     <ds:schemaRef ds:uri="http://schemas.openxmlformats.org/officeDocument/2006/bibliography"/>
   </ds:schemaRefs>

</xml_diff>

<commit_message>
Upload báo cáo quản lý khu chung cư
</commit_message>
<xml_diff>
--- a/Báo cáo Quản lý khu chung cư.docx
+++ b/Báo cáo Quản lý khu chung cư.docx
@@ -2069,7 +2069,6 @@
           <w:docPartUnique/>
         </w:docPartObj>
       </w:sdtPr>
-      <w:sdtEndPr/>
       <w:sdtContent>
         <w:p>
           <w:pPr>
@@ -9553,6 +9552,62 @@
     </w:p>
     <w:p>
       <w:pPr>
+        <w:ind w:firstLine="576"/>
+        <w:jc w:val="both"/>
+        <w:rPr>
+          <w:rStyle w:val="Strong"/>
+          <w:b w:val="0"/>
+          <w:color w:val="2F2F2F"/>
+          <w:sz w:val="26"/>
+          <w:szCs w:val="26"/>
+          <w:bdr w:val="none" w:sz="0" w:space="0" w:color="auto" w:frame="1"/>
+          <w:shd w:val="clear" w:color="auto" w:fill="FFFFFF"/>
+        </w:rPr>
+      </w:pPr>
+      <w:r>
+        <w:rPr>
+          <w:rStyle w:val="Strong"/>
+          <w:b w:val="0"/>
+          <w:color w:val="2F2F2F"/>
+          <w:sz w:val="26"/>
+          <w:szCs w:val="26"/>
+          <w:bdr w:val="none" w:sz="0" w:space="0" w:color="auto" w:frame="1"/>
+          <w:shd w:val="clear" w:color="auto" w:fill="FFFFFF"/>
+        </w:rPr>
+        <w:t xml:space="preserve">Class Diagram là một trong những bản vẽ quan trọng nhất của thiết kế phần mềm, nó cho thấy cấu trúc và quan hệ giữa các thành phần tạo nên phần mềm. Trong quá trình xây dựng Class Diagram chúng ta sẽ phải quyết định rất nhiều yếu tố về thiết kế nên nó là bản vẽ khó xây dựng nhất. </w:t>
+      </w:r>
+      <w:proofErr w:type="gramStart"/>
+      <w:r>
+        <w:rPr>
+          <w:rStyle w:val="Strong"/>
+          <w:b w:val="0"/>
+          <w:color w:val="2F2F2F"/>
+          <w:sz w:val="26"/>
+          <w:szCs w:val="26"/>
+          <w:bdr w:val="none" w:sz="0" w:space="0" w:color="auto" w:frame="1"/>
+          <w:shd w:val="clear" w:color="auto" w:fill="FFFFFF"/>
+        </w:rPr>
+        <w:t>Bản vẽ này sẽ cho thấy cấu trúc tĩnh của phần mềm, tương tự như bản vẽ mặt bằng trong thiết kế của ngành xây dựng.</w:t>
+      </w:r>
+      <w:proofErr w:type="gramEnd"/>
+    </w:p>
+    <w:p>
+      <w:pPr>
+        <w:ind w:firstLine="576"/>
+        <w:jc w:val="both"/>
+        <w:rPr>
+          <w:rStyle w:val="Strong"/>
+          <w:b w:val="0"/>
+          <w:color w:val="2F2F2F"/>
+          <w:sz w:val="26"/>
+          <w:szCs w:val="26"/>
+          <w:bdr w:val="none" w:sz="0" w:space="0" w:color="auto" w:frame="1"/>
+          <w:shd w:val="clear" w:color="auto" w:fill="FFFFFF"/>
+        </w:rPr>
+      </w:pPr>
+    </w:p>
+    <w:p>
+      <w:pPr>
         <w:pStyle w:val="ListParagraph"/>
         <w:numPr>
           <w:ilvl w:val="0"/>
@@ -9560,14 +9615,1328 @@
         </w:numPr>
         <w:jc w:val="both"/>
         <w:rPr>
+          <w:rStyle w:val="Strong"/>
+          <w:color w:val="2F2F2F"/>
+          <w:sz w:val="26"/>
+          <w:szCs w:val="26"/>
+          <w:bdr w:val="none" w:sz="0" w:space="0" w:color="auto" w:frame="1"/>
+          <w:shd w:val="clear" w:color="auto" w:fill="FFFFFF"/>
+        </w:rPr>
+      </w:pPr>
+      <w:r>
+        <w:rPr>
+          <w:rStyle w:val="Strong"/>
+          <w:color w:val="2F2F2F"/>
+          <w:sz w:val="26"/>
+          <w:szCs w:val="26"/>
+          <w:bdr w:val="none" w:sz="0" w:space="0" w:color="auto" w:frame="1"/>
+          <w:shd w:val="clear" w:color="auto" w:fill="FFFFFF"/>
+        </w:rPr>
+        <w:t>Các thành phần trong bản vẽ Class.</w:t>
+      </w:r>
+    </w:p>
+    <w:p>
+      <w:pPr>
+        <w:pStyle w:val="ListParagraph"/>
+        <w:jc w:val="both"/>
+        <w:rPr>
+          <w:rStyle w:val="Strong"/>
+          <w:color w:val="2F2F2F"/>
+          <w:sz w:val="26"/>
+          <w:szCs w:val="26"/>
+          <w:bdr w:val="none" w:sz="0" w:space="0" w:color="auto" w:frame="1"/>
+          <w:shd w:val="clear" w:color="auto" w:fill="FFFFFF"/>
+        </w:rPr>
+      </w:pPr>
+    </w:p>
+    <w:p>
+      <w:pPr>
+        <w:pStyle w:val="ListParagraph"/>
+        <w:numPr>
+          <w:ilvl w:val="0"/>
+          <w:numId w:val="32"/>
+        </w:numPr>
+        <w:rPr>
+          <w:sz w:val="26"/>
+          <w:szCs w:val="26"/>
+        </w:rPr>
+      </w:pPr>
+      <w:r>
+        <w:rPr>
+          <w:sz w:val="26"/>
+          <w:szCs w:val="26"/>
+        </w:rPr>
+        <w:t>Classes (Các lớp)</w:t>
+      </w:r>
+    </w:p>
+    <w:p>
+      <w:pPr>
+        <w:ind w:firstLine="576"/>
+        <w:rPr>
+          <w:sz w:val="26"/>
+          <w:szCs w:val="26"/>
+        </w:rPr>
+      </w:pPr>
+    </w:p>
+    <w:p>
+      <w:pPr>
+        <w:ind w:firstLine="576"/>
+        <w:jc w:val="both"/>
+        <w:rPr>
+          <w:color w:val="2F2F2F"/>
+          <w:sz w:val="26"/>
+          <w:szCs w:val="26"/>
+          <w:shd w:val="clear" w:color="auto" w:fill="FFFFFF"/>
+        </w:rPr>
+      </w:pPr>
+      <w:proofErr w:type="gramStart"/>
+      <w:r>
+        <w:rPr>
+          <w:color w:val="2F2F2F"/>
+          <w:sz w:val="26"/>
+          <w:szCs w:val="26"/>
+          <w:shd w:val="clear" w:color="auto" w:fill="FFFFFF"/>
+        </w:rPr>
+        <w:t>Class là thành phần chính của bản vẽ Class Diagram.</w:t>
+      </w:r>
+      <w:proofErr w:type="gramEnd"/>
+      <w:r>
+        <w:rPr>
+          <w:color w:val="2F2F2F"/>
+          <w:sz w:val="26"/>
+          <w:szCs w:val="26"/>
+          <w:shd w:val="clear" w:color="auto" w:fill="FFFFFF"/>
+        </w:rPr>
+        <w:t xml:space="preserve"> </w:t>
+      </w:r>
+      <w:proofErr w:type="gramStart"/>
+      <w:r>
+        <w:rPr>
+          <w:color w:val="2F2F2F"/>
+          <w:sz w:val="26"/>
+          <w:szCs w:val="26"/>
+          <w:shd w:val="clear" w:color="auto" w:fill="FFFFFF"/>
+        </w:rPr>
+        <w:t>Class mô tả về một nhóm đối tượng có cùng tính chất, hành động trong hệ thống.</w:t>
+      </w:r>
+      <w:proofErr w:type="gramEnd"/>
+      <w:r>
+        <w:rPr>
+          <w:color w:val="2F2F2F"/>
+          <w:sz w:val="26"/>
+          <w:szCs w:val="26"/>
+          <w:shd w:val="clear" w:color="auto" w:fill="FFFFFF"/>
+        </w:rPr>
+        <w:t xml:space="preserve"> </w:t>
+      </w:r>
+    </w:p>
+    <w:p>
+      <w:pPr>
+        <w:ind w:firstLine="576"/>
+        <w:jc w:val="both"/>
+        <w:rPr>
+          <w:color w:val="2F2F2F"/>
+          <w:sz w:val="26"/>
+          <w:szCs w:val="26"/>
+          <w:shd w:val="clear" w:color="auto" w:fill="FFFFFF"/>
+        </w:rPr>
+      </w:pPr>
+      <w:proofErr w:type="gramStart"/>
+      <w:r>
+        <w:rPr>
+          <w:color w:val="2F2F2F"/>
+          <w:sz w:val="26"/>
+          <w:szCs w:val="26"/>
+          <w:shd w:val="clear" w:color="auto" w:fill="FFFFFF"/>
+        </w:rPr>
+        <w:t>Ví dụ mô tả về khách hàng chúng ta dùng lớp “Customer”.</w:t>
+      </w:r>
+      <w:proofErr w:type="gramEnd"/>
+      <w:r>
+        <w:rPr>
+          <w:color w:val="2F2F2F"/>
+          <w:sz w:val="26"/>
+          <w:szCs w:val="26"/>
+          <w:shd w:val="clear" w:color="auto" w:fill="FFFFFF"/>
+        </w:rPr>
+        <w:t xml:space="preserve"> Class được mô tả gồm</w:t>
+      </w:r>
+      <w:proofErr w:type="gramStart"/>
+      <w:r>
+        <w:rPr>
+          <w:color w:val="2F2F2F"/>
+          <w:sz w:val="26"/>
+          <w:szCs w:val="26"/>
+          <w:shd w:val="clear" w:color="auto" w:fill="FFFFFF"/>
+        </w:rPr>
+        <w:t>  tên</w:t>
+      </w:r>
+      <w:proofErr w:type="gramEnd"/>
+      <w:r>
+        <w:rPr>
+          <w:color w:val="2F2F2F"/>
+          <w:sz w:val="26"/>
+          <w:szCs w:val="26"/>
+          <w:shd w:val="clear" w:color="auto" w:fill="FFFFFF"/>
+        </w:rPr>
+        <w:t xml:space="preserve"> Class, thuộc tính và phương thức.</w:t>
+      </w:r>
+    </w:p>
+    <w:p>
+      <w:pPr>
+        <w:ind w:firstLine="576"/>
+        <w:jc w:val="both"/>
+        <w:rPr>
+          <w:color w:val="2F2F2F"/>
+          <w:sz w:val="26"/>
+          <w:szCs w:val="26"/>
+          <w:shd w:val="clear" w:color="auto" w:fill="FFFFFF"/>
+        </w:rPr>
+      </w:pPr>
+    </w:p>
+    <w:p>
+      <w:pPr>
+        <w:ind w:firstLine="576"/>
+        <w:jc w:val="both"/>
+        <w:rPr>
+          <w:sz w:val="26"/>
+          <w:szCs w:val="26"/>
+        </w:rPr>
+      </w:pPr>
+      <w:r>
+        <w:rPr>
+          <w:noProof/>
+        </w:rPr>
+        <w:drawing>
+          <wp:inline distT="0" distB="0" distL="0" distR="0">
+            <wp:extent cx="3015615" cy="1235710"/>
+            <wp:effectExtent l="0" t="0" r="0" b="2540"/>
+            <wp:docPr id="9" name="Picture 9" descr="https://iviettech.vn/wp-content/uploads/2014/03/Class_Notation1.png"/>
+            <wp:cNvGraphicFramePr>
+              <a:graphicFrameLocks xmlns:a="http://schemas.openxmlformats.org/drawingml/2006/main" noChangeAspect="1"/>
+            </wp:cNvGraphicFramePr>
+            <a:graphic xmlns:a="http://schemas.openxmlformats.org/drawingml/2006/main">
+              <a:graphicData uri="http://schemas.openxmlformats.org/drawingml/2006/picture">
+                <pic:pic xmlns:pic="http://schemas.openxmlformats.org/drawingml/2006/picture">
+                  <pic:nvPicPr>
+                    <pic:cNvPr id="0" name="Picture 4" descr="https://iviettech.vn/wp-content/uploads/2014/03/Class_Notation1.png"/>
+                    <pic:cNvPicPr>
+                      <a:picLocks noChangeAspect="1" noChangeArrowheads="1"/>
+                    </pic:cNvPicPr>
+                  </pic:nvPicPr>
+                  <pic:blipFill>
+                    <a:blip r:embed="rId13">
+                      <a:extLst>
+                        <a:ext uri="{28A0092B-C50C-407E-A947-70E740481C1C}">
+                          <a14:useLocalDpi xmlns:a14="http://schemas.microsoft.com/office/drawing/2010/main" val="0"/>
+                        </a:ext>
+                      </a:extLst>
+                    </a:blip>
+                    <a:srcRect/>
+                    <a:stretch>
+                      <a:fillRect/>
+                    </a:stretch>
+                  </pic:blipFill>
+                  <pic:spPr bwMode="auto">
+                    <a:xfrm>
+                      <a:off x="0" y="0"/>
+                      <a:ext cx="3015615" cy="1235710"/>
+                    </a:xfrm>
+                    <a:prstGeom prst="rect">
+                      <a:avLst/>
+                    </a:prstGeom>
+                    <a:noFill/>
+                    <a:ln>
+                      <a:noFill/>
+                    </a:ln>
+                  </pic:spPr>
+                </pic:pic>
+              </a:graphicData>
+            </a:graphic>
+          </wp:inline>
+        </w:drawing>
+      </w:r>
+    </w:p>
+    <w:p>
+      <w:pPr>
+        <w:ind w:firstLine="576"/>
+        <w:jc w:val="both"/>
+        <w:rPr>
+          <w:sz w:val="26"/>
+          <w:szCs w:val="26"/>
+        </w:rPr>
+      </w:pPr>
+    </w:p>
+    <w:p>
+      <w:pPr>
+        <w:ind w:firstLine="576"/>
+        <w:jc w:val="both"/>
+        <w:rPr>
+          <w:sz w:val="26"/>
+          <w:szCs w:val="26"/>
+        </w:rPr>
+      </w:pPr>
+      <w:r>
+        <w:rPr>
+          <w:sz w:val="26"/>
+          <w:szCs w:val="26"/>
+        </w:rPr>
+        <w:t xml:space="preserve">Trong đó: </w:t>
+      </w:r>
+    </w:p>
+    <w:p>
+      <w:pPr>
+        <w:ind w:firstLine="576"/>
+        <w:jc w:val="both"/>
+        <w:rPr>
+          <w:sz w:val="26"/>
+          <w:szCs w:val="26"/>
+        </w:rPr>
+      </w:pPr>
+      <w:r>
+        <w:rPr>
+          <w:sz w:val="26"/>
+          <w:szCs w:val="26"/>
+        </w:rPr>
+        <w:tab/>
+      </w:r>
+      <w:r>
+        <w:rPr>
+          <w:sz w:val="26"/>
+          <w:szCs w:val="26"/>
+        </w:rPr>
+        <w:tab/>
+      </w:r>
+      <w:proofErr w:type="gramStart"/>
+      <w:r>
+        <w:rPr>
+          <w:sz w:val="26"/>
+          <w:szCs w:val="26"/>
+        </w:rPr>
+        <w:t>Class Name: Tên lớp.</w:t>
+      </w:r>
+      <w:proofErr w:type="gramEnd"/>
+    </w:p>
+    <w:p>
+      <w:pPr>
+        <w:ind w:firstLine="576"/>
+        <w:jc w:val="both"/>
+        <w:rPr>
+          <w:sz w:val="26"/>
+          <w:szCs w:val="26"/>
+        </w:rPr>
+      </w:pPr>
+      <w:r>
+        <w:rPr>
+          <w:sz w:val="26"/>
+          <w:szCs w:val="26"/>
+        </w:rPr>
+        <w:tab/>
+      </w:r>
+      <w:r>
+        <w:rPr>
+          <w:sz w:val="26"/>
+          <w:szCs w:val="26"/>
+        </w:rPr>
+        <w:tab/>
+      </w:r>
+      <w:proofErr w:type="gramStart"/>
+      <w:r>
+        <w:rPr>
+          <w:sz w:val="26"/>
+          <w:szCs w:val="26"/>
+        </w:rPr>
+        <w:t>Attributes :</w:t>
+      </w:r>
+      <w:proofErr w:type="gramEnd"/>
+      <w:r>
+        <w:rPr>
+          <w:sz w:val="26"/>
+          <w:szCs w:val="26"/>
+        </w:rPr>
+        <w:t xml:space="preserve"> thuộc tính của lớp .</w:t>
+      </w:r>
+    </w:p>
+    <w:p>
+      <w:pPr>
+        <w:ind w:firstLine="576"/>
+        <w:jc w:val="both"/>
+        <w:rPr>
+          <w:sz w:val="26"/>
+          <w:szCs w:val="26"/>
+        </w:rPr>
+      </w:pPr>
+      <w:r>
+        <w:rPr>
+          <w:sz w:val="26"/>
+          <w:szCs w:val="26"/>
+        </w:rPr>
+        <w:tab/>
+      </w:r>
+      <w:r>
+        <w:rPr>
+          <w:sz w:val="26"/>
+          <w:szCs w:val="26"/>
+        </w:rPr>
+        <w:tab/>
+      </w:r>
+      <w:proofErr w:type="gramStart"/>
+      <w:r>
+        <w:rPr>
+          <w:sz w:val="26"/>
+          <w:szCs w:val="26"/>
+        </w:rPr>
+        <w:t>Methods :</w:t>
+      </w:r>
+      <w:proofErr w:type="gramEnd"/>
+      <w:r>
+        <w:rPr>
+          <w:sz w:val="26"/>
+          <w:szCs w:val="26"/>
+        </w:rPr>
+        <w:t xml:space="preserve"> Các phương thức của lớp</w:t>
+      </w:r>
+    </w:p>
+    <w:p>
+      <w:pPr>
+        <w:ind w:firstLine="576"/>
+        <w:jc w:val="both"/>
+        <w:rPr>
+          <w:sz w:val="26"/>
+          <w:szCs w:val="26"/>
+        </w:rPr>
+      </w:pPr>
+    </w:p>
+    <w:p>
+      <w:pPr>
+        <w:pStyle w:val="ListParagraph"/>
+        <w:numPr>
+          <w:ilvl w:val="0"/>
+          <w:numId w:val="25"/>
+        </w:numPr>
+        <w:jc w:val="both"/>
+        <w:rPr>
+          <w:b/>
+          <w:sz w:val="26"/>
+          <w:szCs w:val="26"/>
+        </w:rPr>
+      </w:pPr>
+      <w:r>
+        <w:rPr>
+          <w:b/>
+          <w:sz w:val="26"/>
+          <w:szCs w:val="26"/>
+        </w:rPr>
+        <w:t xml:space="preserve">Relationship </w:t>
+      </w:r>
+      <w:r>
+        <w:rPr>
+          <w:b/>
+          <w:sz w:val="26"/>
+          <w:szCs w:val="26"/>
+        </w:rPr>
+        <w:t>(Quan hệ )</w:t>
+      </w:r>
+    </w:p>
+    <w:p>
+      <w:pPr>
+        <w:jc w:val="both"/>
+        <w:rPr>
+          <w:b/>
+          <w:sz w:val="26"/>
+          <w:szCs w:val="26"/>
+        </w:rPr>
+      </w:pPr>
+    </w:p>
+    <w:p>
+      <w:pPr>
+        <w:pStyle w:val="NormalWeb"/>
+        <w:shd w:val="clear" w:color="auto" w:fill="FFFFFF"/>
+        <w:spacing w:before="180" w:beforeAutospacing="0" w:after="180" w:afterAutospacing="0"/>
+        <w:jc w:val="both"/>
+        <w:rPr>
+          <w:color w:val="2F2F2F"/>
+          <w:sz w:val="26"/>
+          <w:szCs w:val="26"/>
+        </w:rPr>
+      </w:pPr>
+      <w:r>
+        <w:rPr>
+          <w:b/>
+          <w:sz w:val="26"/>
+          <w:szCs w:val="26"/>
+        </w:rPr>
+        <w:t xml:space="preserve"> </w:t>
+      </w:r>
+      <w:r>
+        <w:rPr>
+          <w:b/>
+          <w:sz w:val="26"/>
+          <w:szCs w:val="26"/>
+        </w:rPr>
+        <w:tab/>
+      </w:r>
+      <w:proofErr w:type="gramStart"/>
+      <w:r>
+        <w:rPr>
+          <w:color w:val="2F2F2F"/>
+          <w:sz w:val="26"/>
+          <w:szCs w:val="26"/>
+        </w:rPr>
+        <w:t>Relationship thể hiện mối quan hệ giữa các Class với nhau.</w:t>
+      </w:r>
+      <w:proofErr w:type="gramEnd"/>
+      <w:r>
+        <w:rPr>
+          <w:color w:val="2F2F2F"/>
+          <w:sz w:val="26"/>
+          <w:szCs w:val="26"/>
+        </w:rPr>
+        <w:t xml:space="preserve"> Trong UML 2.0 có các quan hệ thường sử dụng như sau:</w:t>
+      </w:r>
+    </w:p>
+    <w:p>
+      <w:pPr>
+        <w:pStyle w:val="NormalWeb"/>
+        <w:numPr>
+          <w:ilvl w:val="0"/>
+          <w:numId w:val="32"/>
+        </w:numPr>
+        <w:shd w:val="clear" w:color="auto" w:fill="FFFFFF"/>
+        <w:spacing w:before="180" w:beforeAutospacing="0" w:after="180" w:afterAutospacing="0"/>
+        <w:jc w:val="both"/>
+        <w:rPr>
+          <w:color w:val="2F2F2F"/>
+          <w:sz w:val="26"/>
+          <w:szCs w:val="26"/>
+        </w:rPr>
+      </w:pPr>
+      <w:r>
+        <w:rPr>
+          <w:color w:val="2F2F2F"/>
+          <w:sz w:val="26"/>
+          <w:szCs w:val="26"/>
+        </w:rPr>
+        <w:t>Association</w:t>
+      </w:r>
+    </w:p>
+    <w:p>
+      <w:pPr>
+        <w:pStyle w:val="NormalWeb"/>
+        <w:numPr>
+          <w:ilvl w:val="0"/>
+          <w:numId w:val="32"/>
+        </w:numPr>
+        <w:shd w:val="clear" w:color="auto" w:fill="FFFFFF"/>
+        <w:spacing w:before="180" w:beforeAutospacing="0" w:after="180" w:afterAutospacing="0"/>
+        <w:jc w:val="both"/>
+        <w:rPr>
+          <w:color w:val="2F2F2F"/>
+          <w:sz w:val="26"/>
+          <w:szCs w:val="26"/>
+        </w:rPr>
+      </w:pPr>
+      <w:r>
+        <w:rPr>
+          <w:color w:val="2F2F2F"/>
+          <w:sz w:val="26"/>
+          <w:szCs w:val="26"/>
+        </w:rPr>
+        <w:t>Aggregation</w:t>
+      </w:r>
+    </w:p>
+    <w:p>
+      <w:pPr>
+        <w:pStyle w:val="NormalWeb"/>
+        <w:numPr>
+          <w:ilvl w:val="0"/>
+          <w:numId w:val="32"/>
+        </w:numPr>
+        <w:shd w:val="clear" w:color="auto" w:fill="FFFFFF"/>
+        <w:spacing w:before="180" w:beforeAutospacing="0" w:after="180" w:afterAutospacing="0"/>
+        <w:jc w:val="both"/>
+        <w:rPr>
+          <w:color w:val="2F2F2F"/>
+          <w:sz w:val="26"/>
+          <w:szCs w:val="26"/>
+        </w:rPr>
+      </w:pPr>
+      <w:r>
+        <w:rPr>
+          <w:color w:val="2F2F2F"/>
+          <w:sz w:val="26"/>
+          <w:szCs w:val="26"/>
+        </w:rPr>
+        <w:t>Composition</w:t>
+      </w:r>
+    </w:p>
+    <w:p>
+      <w:pPr>
+        <w:pStyle w:val="NormalWeb"/>
+        <w:numPr>
+          <w:ilvl w:val="0"/>
+          <w:numId w:val="32"/>
+        </w:numPr>
+        <w:shd w:val="clear" w:color="auto" w:fill="FFFFFF"/>
+        <w:spacing w:before="180" w:beforeAutospacing="0" w:after="180" w:afterAutospacing="0"/>
+        <w:jc w:val="both"/>
+        <w:rPr>
+          <w:color w:val="2F2F2F"/>
+          <w:sz w:val="26"/>
+          <w:szCs w:val="26"/>
+        </w:rPr>
+      </w:pPr>
+      <w:r>
+        <w:rPr>
+          <w:color w:val="2F2F2F"/>
+          <w:sz w:val="26"/>
+          <w:szCs w:val="26"/>
+        </w:rPr>
+        <w:t>Generalization</w:t>
+      </w:r>
+    </w:p>
+    <w:p>
+      <w:pPr>
+        <w:rPr>
+          <w:color w:val="2F2F2F"/>
+          <w:sz w:val="26"/>
+          <w:szCs w:val="26"/>
+        </w:rPr>
+      </w:pPr>
+      <w:r>
+        <w:rPr>
+          <w:color w:val="2F2F2F"/>
+          <w:sz w:val="26"/>
+          <w:szCs w:val="26"/>
+        </w:rPr>
+        <w:br w:type="page"/>
+      </w:r>
+    </w:p>
+    <w:p>
+      <w:pPr>
+        <w:pStyle w:val="NormalWeb"/>
+        <w:shd w:val="clear" w:color="auto" w:fill="FFFFFF"/>
+        <w:spacing w:before="180" w:beforeAutospacing="0" w:after="180" w:afterAutospacing="0"/>
+        <w:ind w:firstLine="720"/>
+        <w:jc w:val="both"/>
+        <w:rPr>
+          <w:color w:val="2F2F2F"/>
+          <w:sz w:val="26"/>
+          <w:szCs w:val="26"/>
+        </w:rPr>
+      </w:pPr>
+      <w:r>
+        <w:rPr>
+          <w:color w:val="2F2F2F"/>
+          <w:sz w:val="26"/>
+          <w:szCs w:val="26"/>
+        </w:rPr>
+        <w:lastRenderedPageBreak/>
+        <w:t>Chúng t</w:t>
+      </w:r>
+      <w:r>
+        <w:rPr>
+          <w:color w:val="2F2F2F"/>
+          <w:sz w:val="26"/>
+          <w:szCs w:val="26"/>
+        </w:rPr>
+        <w:t>a sẽ lần lượt tìm hiểu về chúng:</w:t>
+      </w:r>
+      <w:bookmarkStart w:id="17" w:name="_GoBack"/>
+      <w:bookmarkEnd w:id="17"/>
+    </w:p>
+    <w:p>
+      <w:pPr>
+        <w:pStyle w:val="NormalWeb"/>
+        <w:numPr>
+          <w:ilvl w:val="0"/>
+          <w:numId w:val="33"/>
+        </w:numPr>
+        <w:shd w:val="clear" w:color="auto" w:fill="FFFFFF"/>
+        <w:spacing w:before="180" w:beforeAutospacing="0" w:after="180" w:afterAutospacing="0"/>
+        <w:jc w:val="both"/>
+        <w:rPr>
+          <w:color w:val="2F2F2F"/>
+          <w:sz w:val="26"/>
+          <w:szCs w:val="26"/>
+        </w:rPr>
+      </w:pPr>
+      <w:r>
+        <w:rPr>
+          <w:b/>
+          <w:bCs/>
+          <w:iCs/>
+          <w:color w:val="2F2F2F"/>
+          <w:sz w:val="26"/>
+          <w:szCs w:val="26"/>
+        </w:rPr>
+        <w:t>Association</w:t>
+      </w:r>
+    </w:p>
+    <w:p>
+      <w:pPr>
+        <w:pStyle w:val="NormalWeb"/>
+        <w:shd w:val="clear" w:color="auto" w:fill="FFFFFF"/>
+        <w:spacing w:before="180" w:beforeAutospacing="0" w:after="180" w:afterAutospacing="0"/>
+        <w:ind w:firstLine="720"/>
+        <w:jc w:val="both"/>
+        <w:rPr>
+          <w:color w:val="2F2F2F"/>
+          <w:sz w:val="26"/>
+          <w:szCs w:val="26"/>
+        </w:rPr>
+      </w:pPr>
+      <w:proofErr w:type="gramStart"/>
+      <w:r>
+        <w:rPr>
+          <w:color w:val="2F2F2F"/>
+          <w:sz w:val="26"/>
+          <w:szCs w:val="26"/>
+        </w:rPr>
+        <w:t>Association là quan hệ giữa hai lớp với nhau, thể hiện chúng có liên quan với nhau.</w:t>
+      </w:r>
+      <w:proofErr w:type="gramEnd"/>
+      <w:r>
+        <w:rPr>
+          <w:color w:val="2F2F2F"/>
+          <w:sz w:val="26"/>
+          <w:szCs w:val="26"/>
+        </w:rPr>
+        <w:t xml:space="preserve"> Association thể hiện qua các quan hệ như “has: có”, “Own: sở hữu” v.v…</w:t>
+      </w:r>
+    </w:p>
+    <w:p>
+      <w:pPr>
+        <w:pStyle w:val="NormalWeb"/>
+        <w:shd w:val="clear" w:color="auto" w:fill="FFFFFF"/>
+        <w:spacing w:before="180" w:beforeAutospacing="0" w:after="180" w:afterAutospacing="0"/>
+        <w:jc w:val="both"/>
+        <w:rPr>
+          <w:color w:val="2F2F2F"/>
+          <w:sz w:val="26"/>
+          <w:szCs w:val="26"/>
+        </w:rPr>
+      </w:pPr>
+    </w:p>
+    <w:p>
+      <w:pPr>
+        <w:pStyle w:val="NormalWeb"/>
+        <w:shd w:val="clear" w:color="auto" w:fill="FFFFFF"/>
+        <w:spacing w:before="180" w:beforeAutospacing="0" w:after="180" w:afterAutospacing="0"/>
+        <w:jc w:val="both"/>
+        <w:rPr>
+          <w:color w:val="2F2F2F"/>
+          <w:sz w:val="26"/>
+          <w:szCs w:val="26"/>
+        </w:rPr>
+      </w:pPr>
+      <w:r>
+        <w:rPr>
+          <w:color w:val="2F2F2F"/>
+          <w:sz w:val="26"/>
+          <w:szCs w:val="26"/>
+        </w:rPr>
+        <w:tab/>
+      </w:r>
+      <w:r>
+        <w:rPr>
+          <w:noProof/>
+        </w:rPr>
+        <w:drawing>
+          <wp:inline distT="0" distB="0" distL="0" distR="0">
+            <wp:extent cx="3780790" cy="507365"/>
+            <wp:effectExtent l="0" t="0" r="0" b="6985"/>
+            <wp:docPr id="10" name="Picture 10" descr="https://iviettech.vn/wp-content/uploads/2014/03/Association-1.png"/>
+            <wp:cNvGraphicFramePr>
+              <a:graphicFrameLocks xmlns:a="http://schemas.openxmlformats.org/drawingml/2006/main" noChangeAspect="1"/>
+            </wp:cNvGraphicFramePr>
+            <a:graphic xmlns:a="http://schemas.openxmlformats.org/drawingml/2006/main">
+              <a:graphicData uri="http://schemas.openxmlformats.org/drawingml/2006/picture">
+                <pic:pic xmlns:pic="http://schemas.openxmlformats.org/drawingml/2006/picture">
+                  <pic:nvPicPr>
+                    <pic:cNvPr id="0" name="Picture 6" descr="https://iviettech.vn/wp-content/uploads/2014/03/Association-1.png"/>
+                    <pic:cNvPicPr>
+                      <a:picLocks noChangeAspect="1" noChangeArrowheads="1"/>
+                    </pic:cNvPicPr>
+                  </pic:nvPicPr>
+                  <pic:blipFill>
+                    <a:blip r:embed="rId14">
+                      <a:extLst>
+                        <a:ext uri="{28A0092B-C50C-407E-A947-70E740481C1C}">
+                          <a14:useLocalDpi xmlns:a14="http://schemas.microsoft.com/office/drawing/2010/main" val="0"/>
+                        </a:ext>
+                      </a:extLst>
+                    </a:blip>
+                    <a:srcRect/>
+                    <a:stretch>
+                      <a:fillRect/>
+                    </a:stretch>
+                  </pic:blipFill>
+                  <pic:spPr bwMode="auto">
+                    <a:xfrm>
+                      <a:off x="0" y="0"/>
+                      <a:ext cx="3780790" cy="507365"/>
+                    </a:xfrm>
+                    <a:prstGeom prst="rect">
+                      <a:avLst/>
+                    </a:prstGeom>
+                    <a:noFill/>
+                    <a:ln>
+                      <a:noFill/>
+                    </a:ln>
+                  </pic:spPr>
+                </pic:pic>
+              </a:graphicData>
+            </a:graphic>
+          </wp:inline>
+        </w:drawing>
+      </w:r>
+    </w:p>
+    <w:p>
+      <w:pPr>
+        <w:pStyle w:val="NormalWeb"/>
+        <w:numPr>
+          <w:ilvl w:val="0"/>
+          <w:numId w:val="33"/>
+        </w:numPr>
+        <w:shd w:val="clear" w:color="auto" w:fill="FFFFFF"/>
+        <w:spacing w:before="180" w:beforeAutospacing="0" w:after="180" w:afterAutospacing="0"/>
+        <w:jc w:val="both"/>
+        <w:rPr>
+          <w:color w:val="2F2F2F"/>
+          <w:sz w:val="26"/>
+          <w:szCs w:val="26"/>
+        </w:rPr>
+      </w:pPr>
+      <w:r>
+        <w:rPr>
+          <w:b/>
+          <w:bCs/>
+          <w:iCs/>
+          <w:color w:val="2F2F2F"/>
+          <w:sz w:val="26"/>
+          <w:szCs w:val="26"/>
+          <w:shd w:val="clear" w:color="auto" w:fill="FFFFFF"/>
+        </w:rPr>
+        <w:t>Aggregation</w:t>
+      </w:r>
+    </w:p>
+    <w:p>
+      <w:pPr>
+        <w:pStyle w:val="NormalWeb"/>
+        <w:shd w:val="clear" w:color="auto" w:fill="FFFFFF"/>
+        <w:spacing w:before="180" w:beforeAutospacing="0" w:after="180" w:afterAutospacing="0"/>
+        <w:ind w:firstLine="720"/>
+        <w:jc w:val="both"/>
+        <w:rPr>
+          <w:color w:val="2F2F2F"/>
+          <w:sz w:val="26"/>
+          <w:szCs w:val="26"/>
+          <w:shd w:val="clear" w:color="auto" w:fill="FFFFFF"/>
+        </w:rPr>
+      </w:pPr>
+      <w:proofErr w:type="gramStart"/>
+      <w:r>
+        <w:rPr>
+          <w:color w:val="2F2F2F"/>
+          <w:sz w:val="26"/>
+          <w:szCs w:val="26"/>
+          <w:shd w:val="clear" w:color="auto" w:fill="FFFFFF"/>
+        </w:rPr>
+        <w:t>Aggregation là một loại của quan hệ Association nhưng mạnh hơn.</w:t>
+      </w:r>
+      <w:proofErr w:type="gramEnd"/>
+      <w:r>
+        <w:rPr>
+          <w:color w:val="2F2F2F"/>
+          <w:sz w:val="26"/>
+          <w:szCs w:val="26"/>
+          <w:shd w:val="clear" w:color="auto" w:fill="FFFFFF"/>
+        </w:rPr>
+        <w:t xml:space="preserve"> </w:t>
+      </w:r>
+      <w:proofErr w:type="gramStart"/>
+      <w:r>
+        <w:rPr>
+          <w:color w:val="2F2F2F"/>
+          <w:sz w:val="26"/>
+          <w:szCs w:val="26"/>
+          <w:shd w:val="clear" w:color="auto" w:fill="FFFFFF"/>
+        </w:rPr>
+        <w:t>Nó có thể cùng thời gian sống (cùng sinh ra hoặc cùng chết đi)</w:t>
+      </w:r>
+      <w:r>
+        <w:rPr>
+          <w:color w:val="2F2F2F"/>
+          <w:sz w:val="26"/>
+          <w:szCs w:val="26"/>
+          <w:shd w:val="clear" w:color="auto" w:fill="FFFFFF"/>
+        </w:rPr>
+        <w:t>.</w:t>
+      </w:r>
+      <w:proofErr w:type="gramEnd"/>
+    </w:p>
+    <w:p>
+      <w:pPr>
+        <w:pStyle w:val="NormalWeb"/>
+        <w:shd w:val="clear" w:color="auto" w:fill="FFFFFF"/>
+        <w:spacing w:before="180" w:beforeAutospacing="0" w:after="180" w:afterAutospacing="0"/>
+        <w:ind w:firstLine="720"/>
+        <w:jc w:val="both"/>
+        <w:rPr>
+          <w:color w:val="2F2F2F"/>
+          <w:sz w:val="26"/>
+          <w:szCs w:val="26"/>
+          <w:shd w:val="clear" w:color="auto" w:fill="FFFFFF"/>
+        </w:rPr>
+      </w:pPr>
+    </w:p>
+    <w:p>
+      <w:pPr>
+        <w:pStyle w:val="NormalWeb"/>
+        <w:shd w:val="clear" w:color="auto" w:fill="FFFFFF"/>
+        <w:spacing w:before="180" w:beforeAutospacing="0" w:after="180" w:afterAutospacing="0"/>
+        <w:ind w:firstLine="720"/>
+        <w:jc w:val="both"/>
+        <w:rPr>
+          <w:color w:val="2F2F2F"/>
+          <w:sz w:val="26"/>
+          <w:szCs w:val="26"/>
+        </w:rPr>
+      </w:pPr>
+      <w:r>
+        <w:rPr>
+          <w:noProof/>
+        </w:rPr>
+        <w:drawing>
+          <wp:inline distT="0" distB="0" distL="0" distR="0" wp14:anchorId="75F2BD8E" wp14:editId="20B52407">
+            <wp:extent cx="1721147" cy="1641331"/>
+            <wp:effectExtent l="0" t="0" r="0" b="0"/>
+            <wp:docPr id="11" name="Picture 11" descr="https://iviettech.vn/wp-content/uploads/2014/03/Aggregation1.png"/>
+            <wp:cNvGraphicFramePr>
+              <a:graphicFrameLocks xmlns:a="http://schemas.openxmlformats.org/drawingml/2006/main" noChangeAspect="1"/>
+            </wp:cNvGraphicFramePr>
+            <a:graphic xmlns:a="http://schemas.openxmlformats.org/drawingml/2006/main">
+              <a:graphicData uri="http://schemas.openxmlformats.org/drawingml/2006/picture">
+                <pic:pic xmlns:pic="http://schemas.openxmlformats.org/drawingml/2006/picture">
+                  <pic:nvPicPr>
+                    <pic:cNvPr id="0" name="Picture 5" descr="https://iviettech.vn/wp-content/uploads/2014/03/Aggregation1.png"/>
+                    <pic:cNvPicPr>
+                      <a:picLocks noChangeAspect="1" noChangeArrowheads="1"/>
+                    </pic:cNvPicPr>
+                  </pic:nvPicPr>
+                  <pic:blipFill>
+                    <a:blip r:embed="rId15">
+                      <a:extLst>
+                        <a:ext uri="{28A0092B-C50C-407E-A947-70E740481C1C}">
+                          <a14:useLocalDpi xmlns:a14="http://schemas.microsoft.com/office/drawing/2010/main" val="0"/>
+                        </a:ext>
+                      </a:extLst>
+                    </a:blip>
+                    <a:srcRect/>
+                    <a:stretch>
+                      <a:fillRect/>
+                    </a:stretch>
+                  </pic:blipFill>
+                  <pic:spPr bwMode="auto">
+                    <a:xfrm>
+                      <a:off x="0" y="0"/>
+                      <a:ext cx="1721280" cy="1641458"/>
+                    </a:xfrm>
+                    <a:prstGeom prst="rect">
+                      <a:avLst/>
+                    </a:prstGeom>
+                    <a:noFill/>
+                    <a:ln>
+                      <a:noFill/>
+                    </a:ln>
+                  </pic:spPr>
+                </pic:pic>
+              </a:graphicData>
+            </a:graphic>
+          </wp:inline>
+        </w:drawing>
+      </w:r>
+    </w:p>
+    <w:p>
+      <w:pPr>
+        <w:pStyle w:val="NormalWeb"/>
+        <w:numPr>
+          <w:ilvl w:val="0"/>
+          <w:numId w:val="33"/>
+        </w:numPr>
+        <w:shd w:val="clear" w:color="auto" w:fill="FFFFFF"/>
+        <w:spacing w:before="180" w:beforeAutospacing="0" w:after="180" w:afterAutospacing="0"/>
+        <w:jc w:val="both"/>
+        <w:rPr>
+          <w:color w:val="2F2F2F"/>
+          <w:sz w:val="26"/>
+          <w:szCs w:val="26"/>
+        </w:rPr>
+      </w:pPr>
+      <w:r>
+        <w:rPr>
+          <w:color w:val="2F2F2F"/>
+          <w:sz w:val="26"/>
+          <w:szCs w:val="26"/>
+        </w:rPr>
+        <w:t>Composition</w:t>
+      </w:r>
+    </w:p>
+    <w:p>
+      <w:pPr>
+        <w:pStyle w:val="NormalWeb"/>
+        <w:shd w:val="clear" w:color="auto" w:fill="FFFFFF"/>
+        <w:spacing w:before="180" w:beforeAutospacing="0" w:after="180" w:afterAutospacing="0"/>
+        <w:ind w:firstLine="720"/>
+        <w:jc w:val="both"/>
+        <w:rPr>
+          <w:color w:val="2F2F2F"/>
+          <w:sz w:val="26"/>
+          <w:szCs w:val="26"/>
+          <w:shd w:val="clear" w:color="auto" w:fill="FFFFFF"/>
+        </w:rPr>
+      </w:pPr>
+      <w:r>
+        <w:rPr>
+          <w:color w:val="2F2F2F"/>
+          <w:sz w:val="26"/>
+          <w:szCs w:val="26"/>
+          <w:shd w:val="clear" w:color="auto" w:fill="FFFFFF"/>
+        </w:rPr>
+        <w:t xml:space="preserve">Composition là một loại mạnh hơn của Aggregation thể hiện quan hệ class này là một phần của class </w:t>
+      </w:r>
+      <w:proofErr w:type="gramStart"/>
+      <w:r>
+        <w:rPr>
+          <w:color w:val="2F2F2F"/>
+          <w:sz w:val="26"/>
+          <w:szCs w:val="26"/>
+          <w:shd w:val="clear" w:color="auto" w:fill="FFFFFF"/>
+        </w:rPr>
+        <w:t>kia</w:t>
+      </w:r>
+      <w:proofErr w:type="gramEnd"/>
+      <w:r>
+        <w:rPr>
+          <w:color w:val="2F2F2F"/>
+          <w:sz w:val="26"/>
+          <w:szCs w:val="26"/>
+          <w:shd w:val="clear" w:color="auto" w:fill="FFFFFF"/>
+        </w:rPr>
+        <w:t xml:space="preserve"> nên dẫn đến cùng tạo ra hoặc cùng chết đi.</w:t>
+      </w:r>
+    </w:p>
+    <w:p>
+      <w:pPr>
+        <w:pStyle w:val="NormalWeb"/>
+        <w:shd w:val="clear" w:color="auto" w:fill="FFFFFF"/>
+        <w:spacing w:before="180" w:beforeAutospacing="0" w:after="180" w:afterAutospacing="0"/>
+        <w:ind w:firstLine="720"/>
+        <w:jc w:val="both"/>
+        <w:rPr>
+          <w:rFonts w:ascii="Arial" w:hAnsi="Arial" w:cs="Arial"/>
+          <w:color w:val="2F2F2F"/>
+          <w:sz w:val="21"/>
+          <w:szCs w:val="21"/>
+          <w:shd w:val="clear" w:color="auto" w:fill="FFFFFF"/>
+        </w:rPr>
+      </w:pPr>
+    </w:p>
+    <w:p>
+      <w:pPr>
+        <w:pStyle w:val="NormalWeb"/>
+        <w:shd w:val="clear" w:color="auto" w:fill="FFFFFF"/>
+        <w:spacing w:before="180" w:beforeAutospacing="0" w:after="180" w:afterAutospacing="0"/>
+        <w:ind w:firstLine="720"/>
+        <w:jc w:val="both"/>
+        <w:rPr>
+          <w:color w:val="2F2F2F"/>
+          <w:sz w:val="26"/>
+          <w:szCs w:val="26"/>
+        </w:rPr>
+      </w:pPr>
+      <w:r>
+        <w:rPr>
+          <w:noProof/>
+        </w:rPr>
+        <w:drawing>
+          <wp:inline distT="0" distB="0" distL="0" distR="0">
+            <wp:extent cx="1803959" cy="2138406"/>
+            <wp:effectExtent l="0" t="0" r="6350" b="0"/>
+            <wp:docPr id="12" name="Picture 12" descr="https://iviettech.vn/wp-content/uploads/2014/03/Composition1.png"/>
+            <wp:cNvGraphicFramePr>
+              <a:graphicFrameLocks xmlns:a="http://schemas.openxmlformats.org/drawingml/2006/main" noChangeAspect="1"/>
+            </wp:cNvGraphicFramePr>
+            <a:graphic xmlns:a="http://schemas.openxmlformats.org/drawingml/2006/main">
+              <a:graphicData uri="http://schemas.openxmlformats.org/drawingml/2006/picture">
+                <pic:pic xmlns:pic="http://schemas.openxmlformats.org/drawingml/2006/picture">
+                  <pic:nvPicPr>
+                    <pic:cNvPr id="0" name="Picture 9" descr="https://iviettech.vn/wp-content/uploads/2014/03/Composition1.png"/>
+                    <pic:cNvPicPr>
+                      <a:picLocks noChangeAspect="1" noChangeArrowheads="1"/>
+                    </pic:cNvPicPr>
+                  </pic:nvPicPr>
+                  <pic:blipFill>
+                    <a:blip r:embed="rId16">
+                      <a:extLst>
+                        <a:ext uri="{28A0092B-C50C-407E-A947-70E740481C1C}">
+                          <a14:useLocalDpi xmlns:a14="http://schemas.microsoft.com/office/drawing/2010/main" val="0"/>
+                        </a:ext>
+                      </a:extLst>
+                    </a:blip>
+                    <a:srcRect/>
+                    <a:stretch>
+                      <a:fillRect/>
+                    </a:stretch>
+                  </pic:blipFill>
+                  <pic:spPr bwMode="auto">
+                    <a:xfrm>
+                      <a:off x="0" y="0"/>
+                      <a:ext cx="1805755" cy="2140535"/>
+                    </a:xfrm>
+                    <a:prstGeom prst="rect">
+                      <a:avLst/>
+                    </a:prstGeom>
+                    <a:noFill/>
+                    <a:ln>
+                      <a:noFill/>
+                    </a:ln>
+                  </pic:spPr>
+                </pic:pic>
+              </a:graphicData>
+            </a:graphic>
+          </wp:inline>
+        </w:drawing>
+      </w:r>
+    </w:p>
+    <w:p>
+      <w:pPr>
+        <w:rPr>
+          <w:rFonts w:ascii="Arial" w:hAnsi="Arial" w:cs="Arial"/>
+          <w:bCs/>
+          <w:iCs/>
+          <w:color w:val="2F2F2F"/>
+          <w:sz w:val="21"/>
+          <w:szCs w:val="21"/>
+          <w:shd w:val="clear" w:color="auto" w:fill="FFFFFF"/>
+        </w:rPr>
+      </w:pPr>
+      <w:r>
+        <w:rPr>
+          <w:rFonts w:ascii="Arial" w:hAnsi="Arial" w:cs="Arial"/>
+          <w:bCs/>
+          <w:iCs/>
+          <w:color w:val="2F2F2F"/>
+          <w:sz w:val="21"/>
+          <w:szCs w:val="21"/>
+          <w:shd w:val="clear" w:color="auto" w:fill="FFFFFF"/>
+        </w:rPr>
+        <w:br w:type="page"/>
+      </w:r>
+    </w:p>
+    <w:p>
+      <w:pPr>
+        <w:pStyle w:val="NormalWeb"/>
+        <w:numPr>
+          <w:ilvl w:val="0"/>
+          <w:numId w:val="33"/>
+        </w:numPr>
+        <w:shd w:val="clear" w:color="auto" w:fill="FFFFFF"/>
+        <w:spacing w:before="180" w:beforeAutospacing="0" w:after="180" w:afterAutospacing="0"/>
+        <w:jc w:val="both"/>
+        <w:rPr>
+          <w:color w:val="2F2F2F"/>
+          <w:sz w:val="26"/>
+          <w:szCs w:val="26"/>
+        </w:rPr>
+      </w:pPr>
+      <w:r>
+        <w:rPr>
+          <w:bCs/>
+          <w:iCs/>
+          <w:color w:val="2F2F2F"/>
+          <w:sz w:val="26"/>
+          <w:szCs w:val="26"/>
+          <w:shd w:val="clear" w:color="auto" w:fill="FFFFFF"/>
+        </w:rPr>
+        <w:lastRenderedPageBreak/>
+        <w:t>Generalization</w:t>
+      </w:r>
+    </w:p>
+    <w:p>
+      <w:pPr>
+        <w:pStyle w:val="NormalWeb"/>
+        <w:shd w:val="clear" w:color="auto" w:fill="FFFFFF"/>
+        <w:spacing w:before="180" w:beforeAutospacing="0" w:after="180" w:afterAutospacing="0"/>
+        <w:ind w:firstLine="720"/>
+        <w:jc w:val="both"/>
+        <w:rPr>
+          <w:color w:val="2F2F2F"/>
+          <w:sz w:val="26"/>
+          <w:szCs w:val="26"/>
+          <w:shd w:val="clear" w:color="auto" w:fill="FFFFFF"/>
+        </w:rPr>
+      </w:pPr>
+      <w:r>
+        <w:rPr>
+          <w:color w:val="2F2F2F"/>
+          <w:sz w:val="26"/>
+          <w:szCs w:val="26"/>
+          <w:shd w:val="clear" w:color="auto" w:fill="FFFFFF"/>
+        </w:rPr>
+        <w:t>Generalization là quan hệ thừa kế</w:t>
+      </w:r>
+    </w:p>
+    <w:p>
+      <w:pPr>
+        <w:pStyle w:val="NormalWeb"/>
+        <w:shd w:val="clear" w:color="auto" w:fill="FFFFFF"/>
+        <w:spacing w:before="180" w:beforeAutospacing="0" w:after="180" w:afterAutospacing="0"/>
+        <w:ind w:firstLine="720"/>
+        <w:jc w:val="both"/>
+        <w:rPr>
+          <w:color w:val="2F2F2F"/>
+          <w:sz w:val="26"/>
+          <w:szCs w:val="26"/>
+          <w:shd w:val="clear" w:color="auto" w:fill="FFFFFF"/>
+        </w:rPr>
+      </w:pPr>
+    </w:p>
+    <w:p>
+      <w:pPr>
+        <w:pStyle w:val="NormalWeb"/>
+        <w:shd w:val="clear" w:color="auto" w:fill="FFFFFF"/>
+        <w:spacing w:before="180" w:beforeAutospacing="0" w:after="180" w:afterAutospacing="0"/>
+        <w:ind w:firstLine="720"/>
+        <w:jc w:val="both"/>
+        <w:rPr>
+          <w:color w:val="2F2F2F"/>
+          <w:sz w:val="26"/>
+          <w:szCs w:val="26"/>
+        </w:rPr>
+      </w:pPr>
+      <w:r>
+        <w:rPr>
+          <w:noProof/>
+        </w:rPr>
+        <w:drawing>
+          <wp:inline distT="0" distB="0" distL="0" distR="0">
+            <wp:extent cx="5162880" cy="2182265"/>
+            <wp:effectExtent l="0" t="0" r="0" b="8890"/>
+            <wp:docPr id="13" name="Picture 13" descr="https://iviettech.vn/wp-content/uploads/2014/03/Generalization1.png"/>
+            <wp:cNvGraphicFramePr>
+              <a:graphicFrameLocks xmlns:a="http://schemas.openxmlformats.org/drawingml/2006/main" noChangeAspect="1"/>
+            </wp:cNvGraphicFramePr>
+            <a:graphic xmlns:a="http://schemas.openxmlformats.org/drawingml/2006/main">
+              <a:graphicData uri="http://schemas.openxmlformats.org/drawingml/2006/picture">
+                <pic:pic xmlns:pic="http://schemas.openxmlformats.org/drawingml/2006/picture">
+                  <pic:nvPicPr>
+                    <pic:cNvPr id="0" name="Picture 11" descr="https://iviettech.vn/wp-content/uploads/2014/03/Generalization1.png"/>
+                    <pic:cNvPicPr>
+                      <a:picLocks noChangeAspect="1" noChangeArrowheads="1"/>
+                    </pic:cNvPicPr>
+                  </pic:nvPicPr>
+                  <pic:blipFill>
+                    <a:blip r:embed="rId17">
+                      <a:extLst>
+                        <a:ext uri="{28A0092B-C50C-407E-A947-70E740481C1C}">
+                          <a14:useLocalDpi xmlns:a14="http://schemas.microsoft.com/office/drawing/2010/main" val="0"/>
+                        </a:ext>
+                      </a:extLst>
+                    </a:blip>
+                    <a:srcRect/>
+                    <a:stretch>
+                      <a:fillRect/>
+                    </a:stretch>
+                  </pic:blipFill>
+                  <pic:spPr bwMode="auto">
+                    <a:xfrm>
+                      <a:off x="0" y="0"/>
+                      <a:ext cx="5161023" cy="2181480"/>
+                    </a:xfrm>
+                    <a:prstGeom prst="rect">
+                      <a:avLst/>
+                    </a:prstGeom>
+                    <a:noFill/>
+                    <a:ln>
+                      <a:noFill/>
+                    </a:ln>
+                  </pic:spPr>
+                </pic:pic>
+              </a:graphicData>
+            </a:graphic>
+          </wp:inline>
+        </w:drawing>
+      </w:r>
+    </w:p>
+    <w:p>
+      <w:pPr>
+        <w:jc w:val="both"/>
+        <w:rPr>
+          <w:b/>
+          <w:sz w:val="26"/>
+          <w:szCs w:val="26"/>
+        </w:rPr>
+      </w:pPr>
+    </w:p>
+    <w:p>
+      <w:pPr>
+        <w:jc w:val="both"/>
+        <w:rPr>
+          <w:b/>
+          <w:sz w:val="26"/>
+          <w:szCs w:val="26"/>
+        </w:rPr>
+      </w:pPr>
+    </w:p>
+    <w:p>
+      <w:pPr>
+        <w:jc w:val="both"/>
+        <w:rPr>
+          <w:b/>
+          <w:sz w:val="26"/>
+          <w:szCs w:val="26"/>
+        </w:rPr>
+      </w:pPr>
+    </w:p>
+    <w:p>
+      <w:pPr>
+        <w:jc w:val="both"/>
+        <w:rPr>
+          <w:b/>
+          <w:sz w:val="26"/>
+          <w:szCs w:val="26"/>
+        </w:rPr>
+      </w:pPr>
+    </w:p>
+    <w:p>
+      <w:pPr>
+        <w:jc w:val="both"/>
+        <w:rPr>
+          <w:b/>
+          <w:sz w:val="26"/>
+          <w:szCs w:val="26"/>
+        </w:rPr>
+      </w:pPr>
+    </w:p>
+    <w:p>
+      <w:pPr>
+        <w:pStyle w:val="ListParagraph"/>
+        <w:numPr>
+          <w:ilvl w:val="0"/>
+          <w:numId w:val="25"/>
+        </w:numPr>
+        <w:jc w:val="both"/>
+        <w:rPr>
           <w:b/>
           <w:color w:val="0070C0"/>
           <w:sz w:val="26"/>
           <w:szCs w:val="26"/>
         </w:rPr>
       </w:pPr>
-      <w:bookmarkStart w:id="17" w:name="_Toc4017095"/>
-      <w:bookmarkStart w:id="18" w:name="_Toc4067445"/>
+      <w:bookmarkStart w:id="18" w:name="_Toc4017095"/>
+      <w:bookmarkStart w:id="19" w:name="_Toc4067445"/>
       <w:r>
         <w:rPr>
           <w:b/>
@@ -10010,6 +11379,35 @@
     </w:p>
     <w:p>
       <w:pPr>
+        <w:rPr>
+          <w:color w:val="000000" w:themeColor="text1"/>
+          <w:sz w:val="26"/>
+          <w:szCs w:val="26"/>
+        </w:rPr>
+      </w:pPr>
+      <w:r>
+        <w:rPr>
+          <w:color w:val="000000" w:themeColor="text1"/>
+          <w:sz w:val="26"/>
+          <w:szCs w:val="26"/>
+        </w:rPr>
+        <w:br w:type="page"/>
+      </w:r>
+    </w:p>
+    <w:p>
+      <w:pPr>
+        <w:pStyle w:val="ListParagraph"/>
+        <w:ind w:left="1800"/>
+        <w:jc w:val="both"/>
+        <w:rPr>
+          <w:color w:val="000000" w:themeColor="text1"/>
+          <w:sz w:val="26"/>
+          <w:szCs w:val="26"/>
+        </w:rPr>
+      </w:pPr>
+    </w:p>
+    <w:p>
+      <w:pPr>
         <w:pStyle w:val="ListParagraph"/>
         <w:ind w:left="1800"/>
         <w:jc w:val="both"/>
@@ -10040,7 +11438,33 @@
           <w:sz w:val="26"/>
           <w:szCs w:val="26"/>
         </w:rPr>
-        <w:t xml:space="preserve">Bước 4 : Xác định mối quan hệ </w:t>
+        <w:t xml:space="preserve">Bước </w:t>
+      </w:r>
+      <w:proofErr w:type="gramStart"/>
+      <w:r>
+        <w:rPr>
+          <w:color w:val="000000" w:themeColor="text1"/>
+          <w:sz w:val="26"/>
+          <w:szCs w:val="26"/>
+        </w:rPr>
+        <w:t>4 :</w:t>
+      </w:r>
+      <w:proofErr w:type="gramEnd"/>
+      <w:r>
+        <w:rPr>
+          <w:color w:val="000000" w:themeColor="text1"/>
+          <w:sz w:val="26"/>
+          <w:szCs w:val="26"/>
+        </w:rPr>
+        <w:t xml:space="preserve"> Xác định mối quan hệ </w:t>
+      </w:r>
+      <w:r>
+        <w:rPr>
+          <w:color w:val="000000" w:themeColor="text1"/>
+          <w:sz w:val="26"/>
+          <w:szCs w:val="26"/>
+        </w:rPr>
+        <w:t>.</w:t>
       </w:r>
     </w:p>
     <w:p>
@@ -10054,14 +11478,6 @@
           <w:szCs w:val="26"/>
         </w:rPr>
       </w:pPr>
-      <w:r>
-        <w:rPr>
-          <w:color w:val="000000" w:themeColor="text1"/>
-          <w:sz w:val="26"/>
-          <w:szCs w:val="26"/>
-        </w:rPr>
-        <w:t>Với mỗi đối tượng: liên kết với đối tượng khác, phụ thuộc hay được sinh ra (quan hệ kết hợp).</w:t>
-      </w:r>
     </w:p>
     <w:p>
       <w:pPr>
@@ -10080,25 +11496,7 @@
           <w:sz w:val="26"/>
           <w:szCs w:val="26"/>
         </w:rPr>
-        <w:t xml:space="preserve">Với mỗi quan </w:t>
-      </w:r>
-      <w:proofErr w:type="gramStart"/>
-      <w:r>
-        <w:rPr>
-          <w:color w:val="000000" w:themeColor="text1"/>
-          <w:sz w:val="26"/>
-          <w:szCs w:val="26"/>
-        </w:rPr>
-        <w:t>hệ :</w:t>
-      </w:r>
-      <w:proofErr w:type="gramEnd"/>
-      <w:r>
-        <w:rPr>
-          <w:color w:val="000000" w:themeColor="text1"/>
-          <w:sz w:val="26"/>
-          <w:szCs w:val="26"/>
-        </w:rPr>
-        <w:t xml:space="preserve"> mỗi cá thể (thể hiện) thuộc lớp này có thể kết hợp được với bao nhiêu cá thể của lớp khác.</w:t>
+        <w:t>Với mỗi đối tượng: liên kết với đối tượng khác, phụ thuộc hay được sinh ra (quan hệ kết hợp).</w:t>
       </w:r>
     </w:p>
     <w:p>
@@ -10112,32 +11510,6 @@
           <w:szCs w:val="26"/>
         </w:rPr>
       </w:pPr>
-      <w:r>
-        <w:rPr>
-          <w:color w:val="000000" w:themeColor="text1"/>
-          <w:sz w:val="26"/>
-          <w:szCs w:val="26"/>
-        </w:rPr>
-        <w:t xml:space="preserve">Ví </w:t>
-      </w:r>
-      <w:proofErr w:type="gramStart"/>
-      <w:r>
-        <w:rPr>
-          <w:color w:val="000000" w:themeColor="text1"/>
-          <w:sz w:val="26"/>
-          <w:szCs w:val="26"/>
-        </w:rPr>
-        <w:t>dụ :</w:t>
-      </w:r>
-      <w:proofErr w:type="gramEnd"/>
-      <w:r>
-        <w:rPr>
-          <w:color w:val="000000" w:themeColor="text1"/>
-          <w:sz w:val="26"/>
-          <w:szCs w:val="26"/>
-        </w:rPr>
-        <w:t xml:space="preserve"> </w:t>
-      </w:r>
     </w:p>
     <w:p>
       <w:pPr>
@@ -10152,13 +11524,101 @@
       </w:pPr>
       <w:r>
         <w:rPr>
+          <w:color w:val="000000" w:themeColor="text1"/>
+          <w:sz w:val="26"/>
+          <w:szCs w:val="26"/>
+        </w:rPr>
+        <w:t xml:space="preserve">Với mỗi quan </w:t>
+      </w:r>
+      <w:proofErr w:type="gramStart"/>
+      <w:r>
+        <w:rPr>
+          <w:color w:val="000000" w:themeColor="text1"/>
+          <w:sz w:val="26"/>
+          <w:szCs w:val="26"/>
+        </w:rPr>
+        <w:t>hệ :</w:t>
+      </w:r>
+      <w:proofErr w:type="gramEnd"/>
+      <w:r>
+        <w:rPr>
+          <w:color w:val="000000" w:themeColor="text1"/>
+          <w:sz w:val="26"/>
+          <w:szCs w:val="26"/>
+        </w:rPr>
+        <w:t xml:space="preserve"> mỗi cá thể (thể hiện) thuộc lớp này có thể kết hợp được với bao nhiêu cá thể của lớp khác.</w:t>
+      </w:r>
+    </w:p>
+    <w:p>
+      <w:pPr>
+        <w:pStyle w:val="ListParagraph"/>
+        <w:ind w:left="1800"/>
+        <w:jc w:val="both"/>
+        <w:rPr>
+          <w:color w:val="000000" w:themeColor="text1"/>
+          <w:sz w:val="26"/>
+          <w:szCs w:val="26"/>
+        </w:rPr>
+      </w:pPr>
+    </w:p>
+    <w:p>
+      <w:pPr>
+        <w:pStyle w:val="ListParagraph"/>
+        <w:ind w:left="1800"/>
+        <w:jc w:val="both"/>
+        <w:rPr>
+          <w:color w:val="000000" w:themeColor="text1"/>
+          <w:sz w:val="26"/>
+          <w:szCs w:val="26"/>
+        </w:rPr>
+      </w:pPr>
+      <w:r>
+        <w:rPr>
+          <w:color w:val="000000" w:themeColor="text1"/>
+          <w:sz w:val="26"/>
+          <w:szCs w:val="26"/>
+        </w:rPr>
+        <w:t xml:space="preserve">Ví </w:t>
+      </w:r>
+      <w:proofErr w:type="gramStart"/>
+      <w:r>
+        <w:rPr>
+          <w:color w:val="000000" w:themeColor="text1"/>
+          <w:sz w:val="26"/>
+          <w:szCs w:val="26"/>
+        </w:rPr>
+        <w:t>dụ :</w:t>
+      </w:r>
+      <w:proofErr w:type="gramEnd"/>
+      <w:r>
+        <w:rPr>
+          <w:color w:val="000000" w:themeColor="text1"/>
+          <w:sz w:val="26"/>
+          <w:szCs w:val="26"/>
+        </w:rPr>
+        <w:t xml:space="preserve"> </w:t>
+      </w:r>
+    </w:p>
+    <w:p>
+      <w:pPr>
+        <w:pStyle w:val="ListParagraph"/>
+        <w:ind w:left="1800"/>
+        <w:jc w:val="both"/>
+        <w:rPr>
+          <w:color w:val="000000" w:themeColor="text1"/>
+          <w:sz w:val="26"/>
+          <w:szCs w:val="26"/>
+        </w:rPr>
+      </w:pPr>
+      <w:r>
+        <w:rPr>
           <w:noProof/>
           <w:color w:val="000000" w:themeColor="text1"/>
           <w:sz w:val="26"/>
           <w:szCs w:val="26"/>
         </w:rPr>
         <w:drawing>
-          <wp:inline distT="0" distB="0" distL="0" distR="0" wp14:anchorId="02E8C927" wp14:editId="37798CAC">
+          <wp:inline distT="0" distB="0" distL="0" distR="0" wp14:anchorId="1DB16701" wp14:editId="39C96549">
             <wp:extent cx="4653892" cy="2771121"/>
             <wp:effectExtent l="0" t="0" r="0" b="0"/>
             <wp:docPr id="7" name="Picture 7"/>
@@ -10173,7 +11633,7 @@
                     <pic:cNvPicPr/>
                   </pic:nvPicPr>
                   <pic:blipFill>
-                    <a:blip r:embed="rId13">
+                    <a:blip r:embed="rId18">
                       <a:extLst>
                         <a:ext uri="{28A0092B-C50C-407E-A947-70E740481C1C}">
                           <a14:useLocalDpi xmlns:a14="http://schemas.microsoft.com/office/drawing/2010/main" val="0"/>
@@ -10199,19 +11659,6 @@
           </wp:inline>
         </w:drawing>
       </w:r>
-    </w:p>
-    <w:p>
-      <w:pPr>
-        <w:pStyle w:val="ListParagraph"/>
-        <w:ind w:left="1800"/>
-        <w:jc w:val="both"/>
-        <w:rPr>
-          <w:b/>
-          <w:color w:val="0070C0"/>
-          <w:sz w:val="26"/>
-          <w:szCs w:val="26"/>
-        </w:rPr>
-      </w:pPr>
       <w:r>
         <w:rPr>
           <w:color w:val="000000" w:themeColor="text1"/>
@@ -10219,15 +11666,6 @@
           <w:szCs w:val="26"/>
         </w:rPr>
         <w:t xml:space="preserve"> </w:t>
-      </w:r>
-      <w:r>
-        <w:rPr>
-          <w:b/>
-          <w:color w:val="0070C0"/>
-          <w:sz w:val="26"/>
-          <w:szCs w:val="26"/>
-        </w:rPr>
-        <w:br w:type="page"/>
       </w:r>
     </w:p>
     <w:p>
@@ -10252,7 +11690,6 @@
           <w:sz w:val="26"/>
           <w:szCs w:val="26"/>
         </w:rPr>
-        <w:lastRenderedPageBreak/>
         <w:t xml:space="preserve">Tìm các class dự kiến </w:t>
       </w:r>
     </w:p>
@@ -10300,19 +11737,6 @@
         </w:rPr>
         <w:t xml:space="preserve"> Use case Diagram của hệ thống : </w:t>
       </w:r>
-    </w:p>
-    <w:p>
-      <w:pPr>
-        <w:pStyle w:val="ListParagraph"/>
-        <w:ind w:left="1440"/>
-        <w:jc w:val="both"/>
-        <w:rPr>
-          <w:b/>
-          <w:color w:val="000000" w:themeColor="text1"/>
-          <w:sz w:val="26"/>
-          <w:szCs w:val="26"/>
-        </w:rPr>
-      </w:pPr>
     </w:p>
     <w:p>
       <w:pPr>
@@ -10485,10 +11909,6 @@
     <w:p>
       <w:pPr>
         <w:pStyle w:val="ListParagraph"/>
-        <w:numPr>
-          <w:ilvl w:val="0"/>
-          <w:numId w:val="26"/>
-        </w:numPr>
         <w:ind w:left="1440"/>
         <w:jc w:val="both"/>
         <w:rPr>
@@ -10524,9 +11944,9 @@
     <w:p>
       <w:pPr>
         <w:pStyle w:val="ListParagraph"/>
+        <w:ind w:left="1440"/>
         <w:jc w:val="both"/>
         <w:rPr>
-          <w:b/>
           <w:color w:val="000000" w:themeColor="text1"/>
           <w:sz w:val="26"/>
           <w:szCs w:val="26"/>
@@ -10971,14 +12391,6 @@
           <w:szCs w:val="26"/>
         </w:rPr>
       </w:pPr>
-      <w:r>
-        <w:rPr>
-          <w:color w:val="000000" w:themeColor="text1"/>
-          <w:sz w:val="26"/>
-          <w:szCs w:val="26"/>
-        </w:rPr>
-        <w:br w:type="page"/>
-      </w:r>
     </w:p>
     <w:p>
       <w:pPr>
@@ -10991,8 +12403,6 @@
           <w:szCs w:val="26"/>
         </w:rPr>
       </w:pPr>
-      <w:bookmarkStart w:id="19" w:name="_GoBack"/>
-      <w:bookmarkEnd w:id="19"/>
     </w:p>
     <w:p>
       <w:pPr>
@@ -11022,6 +12432,30 @@
     <w:p>
       <w:pPr>
         <w:pStyle w:val="ListParagraph"/>
+        <w:jc w:val="both"/>
+        <w:rPr>
+          <w:b/>
+          <w:color w:val="000000" w:themeColor="text1"/>
+          <w:sz w:val="26"/>
+          <w:szCs w:val="26"/>
+        </w:rPr>
+      </w:pPr>
+    </w:p>
+    <w:p>
+      <w:pPr>
+        <w:pStyle w:val="ListParagraph"/>
+        <w:jc w:val="both"/>
+        <w:rPr>
+          <w:b/>
+          <w:color w:val="000000" w:themeColor="text1"/>
+          <w:sz w:val="26"/>
+          <w:szCs w:val="26"/>
+        </w:rPr>
+      </w:pPr>
+    </w:p>
+    <w:p>
+      <w:pPr>
+        <w:pStyle w:val="ListParagraph"/>
         <w:ind w:left="0"/>
         <w:jc w:val="both"/>
         <w:rPr>
@@ -11038,10 +12472,10 @@
           <w:szCs w:val="26"/>
         </w:rPr>
         <w:drawing>
-          <wp:inline distT="0" distB="0" distL="0" distR="0" wp14:anchorId="5C9426E8">
-            <wp:extent cx="5683573" cy="4270442"/>
-            <wp:effectExtent l="0" t="0" r="0" b="0"/>
-            <wp:docPr id="8" name="Picture 8"/>
+          <wp:inline distT="0" distB="0" distL="0" distR="0">
+            <wp:extent cx="5759546" cy="3803597"/>
+            <wp:effectExtent l="0" t="0" r="0" b="6985"/>
+            <wp:docPr id="14" name="Picture 14"/>
             <wp:cNvGraphicFramePr>
               <a:graphicFrameLocks xmlns:a="http://schemas.openxmlformats.org/drawingml/2006/main" noChangeAspect="1"/>
             </wp:cNvGraphicFramePr>
@@ -11049,33 +12483,29 @@
               <a:graphicData uri="http://schemas.openxmlformats.org/drawingml/2006/picture">
                 <pic:pic xmlns:pic="http://schemas.openxmlformats.org/drawingml/2006/picture">
                   <pic:nvPicPr>
-                    <pic:cNvPr id="0" name="Picture 4"/>
-                    <pic:cNvPicPr>
-                      <a:picLocks noChangeAspect="1" noChangeArrowheads="1"/>
-                    </pic:cNvPicPr>
+                    <pic:cNvPr id="0" name="bieu do lop bo sung.png"/>
+                    <pic:cNvPicPr/>
                   </pic:nvPicPr>
                   <pic:blipFill>
-                    <a:blip r:embed="rId14">
+                    <a:blip r:embed="rId19">
                       <a:extLst>
                         <a:ext uri="{28A0092B-C50C-407E-A947-70E740481C1C}">
                           <a14:useLocalDpi xmlns:a14="http://schemas.microsoft.com/office/drawing/2010/main" val="0"/>
                         </a:ext>
                       </a:extLst>
                     </a:blip>
-                    <a:srcRect/>
                     <a:stretch>
                       <a:fillRect/>
                     </a:stretch>
                   </pic:blipFill>
-                  <pic:spPr bwMode="auto">
+                  <pic:spPr>
                     <a:xfrm>
                       <a:off x="0" y="0"/>
-                      <a:ext cx="5691387" cy="4276313"/>
+                      <a:ext cx="5760720" cy="3804372"/>
                     </a:xfrm>
                     <a:prstGeom prst="rect">
                       <a:avLst/>
                     </a:prstGeom>
-                    <a:noFill/>
                   </pic:spPr>
                 </pic:pic>
               </a:graphicData>
@@ -11106,8 +12536,8 @@
       <w:r>
         <w:t>Thiết kế hệ thống</w:t>
       </w:r>
-      <w:bookmarkEnd w:id="17"/>
       <w:bookmarkEnd w:id="18"/>
+      <w:bookmarkEnd w:id="19"/>
     </w:p>
     <w:p>
       <w:pPr>
@@ -11232,6 +12662,7 @@
           <w:u w:val="none"/>
           <w:lang w:val="en-US"/>
         </w:rPr>
+        <w:lastRenderedPageBreak/>
         <w:t>Thiết kế dữ liệu- Ánh xạ lớp sang bảng</w:t>
       </w:r>
       <w:bookmarkEnd w:id="22"/>
@@ -11367,7 +12798,6 @@
           <w:sz w:val="32"/>
           <w:szCs w:val="26"/>
         </w:rPr>
-        <w:lastRenderedPageBreak/>
         <w:t xml:space="preserve">CÀI ĐẶT </w:t>
       </w:r>
       <w:r>
@@ -11992,6 +13422,7 @@
           <w:szCs w:val="26"/>
           <w:lang w:val="fr-FR"/>
         </w:rPr>
+        <w:lastRenderedPageBreak/>
         <w:t xml:space="preserve"> (Kiểu Normal - Font Times New Roman 13, justified)</w:t>
       </w:r>
     </w:p>
@@ -12101,7 +13532,6 @@
           <w:szCs w:val="26"/>
           <w:lang w:val="fr-FR"/>
         </w:rPr>
-        <w:lastRenderedPageBreak/>
         <w:t>Mô tả thuật toán xử lý tương ứng với các tác động của người dùng (nên mô tả dưới dạng lưu đồ).</w:t>
       </w:r>
     </w:p>
@@ -12649,7 +14079,7 @@
                     </pic:cNvPicPr>
                   </pic:nvPicPr>
                   <pic:blipFill>
-                    <a:blip r:embed="rId15" cstate="print">
+                    <a:blip r:embed="rId20" cstate="print">
                       <a:extLst>
                         <a:ext uri="{28A0092B-C50C-407E-A947-70E740481C1C}">
                           <a14:useLocalDpi xmlns:a14="http://schemas.microsoft.com/office/drawing/2010/main" val="0"/>
@@ -13224,10 +14654,10 @@
           <w:position w:val="-28"/>
         </w:rPr>
         <w:object w:dxaOrig="2280" w:dyaOrig="660">
-          <v:shape id="_x0000_i1025" type="#_x0000_t75" style="width:114.15pt;height:33.7pt" o:ole="">
-            <v:imagedata r:id="rId16" o:title=""/>
+          <v:shape id="_x0000_i1025" type="#_x0000_t75" style="width:113.75pt;height:33.3pt" o:ole="">
+            <v:imagedata r:id="rId21" o:title=""/>
           </v:shape>
-          <o:OLEObject Type="Embed" ProgID="Equation.3" ShapeID="_x0000_i1025" DrawAspect="Content" ObjectID="_1614803104" r:id="rId17"/>
+          <o:OLEObject Type="Embed" ProgID="Equation.3" ShapeID="_x0000_i1025" DrawAspect="Content" ObjectID="_1614806381" r:id="rId22"/>
         </w:object>
       </w:r>
     </w:p>
@@ -13634,7 +15064,7 @@
         <w:rStyle w:val="PageNumber"/>
         <w:noProof/>
       </w:rPr>
-      <w:t>11</w:t>
+      <w:t>10</w:t>
     </w:r>
     <w:r>
       <w:rPr>
@@ -13699,7 +15129,7 @@
         <v:path o:extrusionok="f" gradientshapeok="t" o:connecttype="rect"/>
         <o:lock v:ext="edit" aspectratio="t"/>
       </v:shapetype>
-      <v:shape id="_x0000_i1047" type="#_x0000_t75" style="width:11.5pt;height:11.5pt" o:bullet="t">
+      <v:shape id="_x0000_i1086" type="#_x0000_t75" style="width:11.5pt;height:11.5pt" o:bullet="t">
         <v:imagedata r:id="rId1" o:title="mso78F2"/>
       </v:shape>
     </w:pict>
@@ -14559,6 +15989,120 @@
     </w:lvl>
   </w:abstractNum>
   <w:abstractNum w:abstractNumId="7">
+    <w:nsid w:val="19A20CB3"/>
+    <w:multiLevelType w:val="hybridMultilevel"/>
+    <w:tmpl w:val="E8E09FD2"/>
+    <w:lvl w:ilvl="0" w:tplc="04090007">
+      <w:start w:val="1"/>
+      <w:numFmt w:val="bullet"/>
+      <w:lvlText w:val=""/>
+      <w:lvlPicBulletId w:val="0"/>
+      <w:lvlJc w:val="left"/>
+      <w:pPr>
+        <w:ind w:left="1800" w:hanging="360"/>
+      </w:pPr>
+      <w:rPr>
+        <w:rFonts w:ascii="Symbol" w:hAnsi="Symbol" w:hint="default"/>
+      </w:rPr>
+    </w:lvl>
+    <w:lvl w:ilvl="1" w:tplc="04090003" w:tentative="1">
+      <w:start w:val="1"/>
+      <w:numFmt w:val="bullet"/>
+      <w:lvlText w:val="o"/>
+      <w:lvlJc w:val="left"/>
+      <w:pPr>
+        <w:ind w:left="2520" w:hanging="360"/>
+      </w:pPr>
+      <w:rPr>
+        <w:rFonts w:ascii="Courier New" w:hAnsi="Courier New" w:cs="Courier New" w:hint="default"/>
+      </w:rPr>
+    </w:lvl>
+    <w:lvl w:ilvl="2" w:tplc="04090005" w:tentative="1">
+      <w:start w:val="1"/>
+      <w:numFmt w:val="bullet"/>
+      <w:lvlText w:val=""/>
+      <w:lvlJc w:val="left"/>
+      <w:pPr>
+        <w:ind w:left="3240" w:hanging="360"/>
+      </w:pPr>
+      <w:rPr>
+        <w:rFonts w:ascii="Wingdings" w:hAnsi="Wingdings" w:hint="default"/>
+      </w:rPr>
+    </w:lvl>
+    <w:lvl w:ilvl="3" w:tplc="04090001" w:tentative="1">
+      <w:start w:val="1"/>
+      <w:numFmt w:val="bullet"/>
+      <w:lvlText w:val=""/>
+      <w:lvlJc w:val="left"/>
+      <w:pPr>
+        <w:ind w:left="3960" w:hanging="360"/>
+      </w:pPr>
+      <w:rPr>
+        <w:rFonts w:ascii="Symbol" w:hAnsi="Symbol" w:hint="default"/>
+      </w:rPr>
+    </w:lvl>
+    <w:lvl w:ilvl="4" w:tplc="04090003" w:tentative="1">
+      <w:start w:val="1"/>
+      <w:numFmt w:val="bullet"/>
+      <w:lvlText w:val="o"/>
+      <w:lvlJc w:val="left"/>
+      <w:pPr>
+        <w:ind w:left="4680" w:hanging="360"/>
+      </w:pPr>
+      <w:rPr>
+        <w:rFonts w:ascii="Courier New" w:hAnsi="Courier New" w:cs="Courier New" w:hint="default"/>
+      </w:rPr>
+    </w:lvl>
+    <w:lvl w:ilvl="5" w:tplc="04090005" w:tentative="1">
+      <w:start w:val="1"/>
+      <w:numFmt w:val="bullet"/>
+      <w:lvlText w:val=""/>
+      <w:lvlJc w:val="left"/>
+      <w:pPr>
+        <w:ind w:left="5400" w:hanging="360"/>
+      </w:pPr>
+      <w:rPr>
+        <w:rFonts w:ascii="Wingdings" w:hAnsi="Wingdings" w:hint="default"/>
+      </w:rPr>
+    </w:lvl>
+    <w:lvl w:ilvl="6" w:tplc="04090001" w:tentative="1">
+      <w:start w:val="1"/>
+      <w:numFmt w:val="bullet"/>
+      <w:lvlText w:val=""/>
+      <w:lvlJc w:val="left"/>
+      <w:pPr>
+        <w:ind w:left="6120" w:hanging="360"/>
+      </w:pPr>
+      <w:rPr>
+        <w:rFonts w:ascii="Symbol" w:hAnsi="Symbol" w:hint="default"/>
+      </w:rPr>
+    </w:lvl>
+    <w:lvl w:ilvl="7" w:tplc="04090003" w:tentative="1">
+      <w:start w:val="1"/>
+      <w:numFmt w:val="bullet"/>
+      <w:lvlText w:val="o"/>
+      <w:lvlJc w:val="left"/>
+      <w:pPr>
+        <w:ind w:left="6840" w:hanging="360"/>
+      </w:pPr>
+      <w:rPr>
+        <w:rFonts w:ascii="Courier New" w:hAnsi="Courier New" w:cs="Courier New" w:hint="default"/>
+      </w:rPr>
+    </w:lvl>
+    <w:lvl w:ilvl="8" w:tplc="04090005" w:tentative="1">
+      <w:start w:val="1"/>
+      <w:numFmt w:val="bullet"/>
+      <w:lvlText w:val=""/>
+      <w:lvlJc w:val="left"/>
+      <w:pPr>
+        <w:ind w:left="7560" w:hanging="360"/>
+      </w:pPr>
+      <w:rPr>
+        <w:rFonts w:ascii="Wingdings" w:hAnsi="Wingdings" w:hint="default"/>
+      </w:rPr>
+    </w:lvl>
+  </w:abstractNum>
+  <w:abstractNum w:abstractNumId="8">
     <w:nsid w:val="1A294034"/>
     <w:multiLevelType w:val="hybridMultilevel"/>
     <w:tmpl w:val="BE4265A8"/>
@@ -14671,7 +16215,7 @@
       </w:rPr>
     </w:lvl>
   </w:abstractNum>
-  <w:abstractNum w:abstractNumId="8">
+  <w:abstractNum w:abstractNumId="9">
     <w:nsid w:val="1A723C98"/>
     <w:multiLevelType w:val="hybridMultilevel"/>
     <w:tmpl w:val="A67087B0"/>
@@ -14811,7 +16355,7 @@
       </w:rPr>
     </w:lvl>
   </w:abstractNum>
-  <w:abstractNum w:abstractNumId="9">
+  <w:abstractNum w:abstractNumId="10">
     <w:nsid w:val="1C070132"/>
     <w:multiLevelType w:val="hybridMultilevel"/>
     <w:tmpl w:val="28301F6E"/>
@@ -14925,7 +16469,7 @@
       </w:rPr>
     </w:lvl>
   </w:abstractNum>
-  <w:abstractNum w:abstractNumId="10">
+  <w:abstractNum w:abstractNumId="11">
     <w:nsid w:val="20BC1579"/>
     <w:multiLevelType w:val="hybridMultilevel"/>
     <w:tmpl w:val="01EAD31C"/>
@@ -15038,7 +16582,121 @@
       </w:rPr>
     </w:lvl>
   </w:abstractNum>
-  <w:abstractNum w:abstractNumId="11">
+  <w:abstractNum w:abstractNumId="12">
+    <w:nsid w:val="215335E1"/>
+    <w:multiLevelType w:val="hybridMultilevel"/>
+    <w:tmpl w:val="9FDEAF3C"/>
+    <w:lvl w:ilvl="0" w:tplc="04090007">
+      <w:start w:val="1"/>
+      <w:numFmt w:val="bullet"/>
+      <w:lvlText w:val=""/>
+      <w:lvlPicBulletId w:val="0"/>
+      <w:lvlJc w:val="left"/>
+      <w:pPr>
+        <w:ind w:left="1296" w:hanging="360"/>
+      </w:pPr>
+      <w:rPr>
+        <w:rFonts w:ascii="Symbol" w:hAnsi="Symbol" w:hint="default"/>
+      </w:rPr>
+    </w:lvl>
+    <w:lvl w:ilvl="1" w:tplc="04090003" w:tentative="1">
+      <w:start w:val="1"/>
+      <w:numFmt w:val="bullet"/>
+      <w:lvlText w:val="o"/>
+      <w:lvlJc w:val="left"/>
+      <w:pPr>
+        <w:ind w:left="2016" w:hanging="360"/>
+      </w:pPr>
+      <w:rPr>
+        <w:rFonts w:ascii="Courier New" w:hAnsi="Courier New" w:cs="Courier New" w:hint="default"/>
+      </w:rPr>
+    </w:lvl>
+    <w:lvl w:ilvl="2" w:tplc="04090005" w:tentative="1">
+      <w:start w:val="1"/>
+      <w:numFmt w:val="bullet"/>
+      <w:lvlText w:val=""/>
+      <w:lvlJc w:val="left"/>
+      <w:pPr>
+        <w:ind w:left="2736" w:hanging="360"/>
+      </w:pPr>
+      <w:rPr>
+        <w:rFonts w:ascii="Wingdings" w:hAnsi="Wingdings" w:hint="default"/>
+      </w:rPr>
+    </w:lvl>
+    <w:lvl w:ilvl="3" w:tplc="04090001" w:tentative="1">
+      <w:start w:val="1"/>
+      <w:numFmt w:val="bullet"/>
+      <w:lvlText w:val=""/>
+      <w:lvlJc w:val="left"/>
+      <w:pPr>
+        <w:ind w:left="3456" w:hanging="360"/>
+      </w:pPr>
+      <w:rPr>
+        <w:rFonts w:ascii="Symbol" w:hAnsi="Symbol" w:hint="default"/>
+      </w:rPr>
+    </w:lvl>
+    <w:lvl w:ilvl="4" w:tplc="04090003" w:tentative="1">
+      <w:start w:val="1"/>
+      <w:numFmt w:val="bullet"/>
+      <w:lvlText w:val="o"/>
+      <w:lvlJc w:val="left"/>
+      <w:pPr>
+        <w:ind w:left="4176" w:hanging="360"/>
+      </w:pPr>
+      <w:rPr>
+        <w:rFonts w:ascii="Courier New" w:hAnsi="Courier New" w:cs="Courier New" w:hint="default"/>
+      </w:rPr>
+    </w:lvl>
+    <w:lvl w:ilvl="5" w:tplc="04090005" w:tentative="1">
+      <w:start w:val="1"/>
+      <w:numFmt w:val="bullet"/>
+      <w:lvlText w:val=""/>
+      <w:lvlJc w:val="left"/>
+      <w:pPr>
+        <w:ind w:left="4896" w:hanging="360"/>
+      </w:pPr>
+      <w:rPr>
+        <w:rFonts w:ascii="Wingdings" w:hAnsi="Wingdings" w:hint="default"/>
+      </w:rPr>
+    </w:lvl>
+    <w:lvl w:ilvl="6" w:tplc="04090001" w:tentative="1">
+      <w:start w:val="1"/>
+      <w:numFmt w:val="bullet"/>
+      <w:lvlText w:val=""/>
+      <w:lvlJc w:val="left"/>
+      <w:pPr>
+        <w:ind w:left="5616" w:hanging="360"/>
+      </w:pPr>
+      <w:rPr>
+        <w:rFonts w:ascii="Symbol" w:hAnsi="Symbol" w:hint="default"/>
+      </w:rPr>
+    </w:lvl>
+    <w:lvl w:ilvl="7" w:tplc="04090003" w:tentative="1">
+      <w:start w:val="1"/>
+      <w:numFmt w:val="bullet"/>
+      <w:lvlText w:val="o"/>
+      <w:lvlJc w:val="left"/>
+      <w:pPr>
+        <w:ind w:left="6336" w:hanging="360"/>
+      </w:pPr>
+      <w:rPr>
+        <w:rFonts w:ascii="Courier New" w:hAnsi="Courier New" w:cs="Courier New" w:hint="default"/>
+      </w:rPr>
+    </w:lvl>
+    <w:lvl w:ilvl="8" w:tplc="04090005" w:tentative="1">
+      <w:start w:val="1"/>
+      <w:numFmt w:val="bullet"/>
+      <w:lvlText w:val=""/>
+      <w:lvlJc w:val="left"/>
+      <w:pPr>
+        <w:ind w:left="7056" w:hanging="360"/>
+      </w:pPr>
+      <w:rPr>
+        <w:rFonts w:ascii="Wingdings" w:hAnsi="Wingdings" w:hint="default"/>
+      </w:rPr>
+    </w:lvl>
+  </w:abstractNum>
+  <w:abstractNum w:abstractNumId="13">
     <w:nsid w:val="222F2F3D"/>
     <w:multiLevelType w:val="hybridMultilevel"/>
     <w:tmpl w:val="CB3C7056"/>
@@ -15151,7 +16809,7 @@
       </w:rPr>
     </w:lvl>
   </w:abstractNum>
-  <w:abstractNum w:abstractNumId="12">
+  <w:abstractNum w:abstractNumId="14">
     <w:nsid w:val="23DE3B8B"/>
     <w:multiLevelType w:val="hybridMultilevel"/>
     <w:tmpl w:val="FD066240"/>
@@ -15265,7 +16923,7 @@
       </w:rPr>
     </w:lvl>
   </w:abstractNum>
-  <w:abstractNum w:abstractNumId="13">
+  <w:abstractNum w:abstractNumId="15">
     <w:nsid w:val="285A353F"/>
     <w:multiLevelType w:val="hybridMultilevel"/>
     <w:tmpl w:val="E8B29AE2"/>
@@ -15377,7 +17035,7 @@
       </w:rPr>
     </w:lvl>
   </w:abstractNum>
-  <w:abstractNum w:abstractNumId="14">
+  <w:abstractNum w:abstractNumId="16">
     <w:nsid w:val="367203BB"/>
     <w:multiLevelType w:val="hybridMultilevel"/>
     <w:tmpl w:val="86666446"/>
@@ -15466,7 +17124,7 @@
       </w:pPr>
     </w:lvl>
   </w:abstractNum>
-  <w:abstractNum w:abstractNumId="15">
+  <w:abstractNum w:abstractNumId="17">
     <w:nsid w:val="3694007A"/>
     <w:multiLevelType w:val="hybridMultilevel"/>
     <w:tmpl w:val="B626850E"/>
@@ -15557,7 +17215,7 @@
       </w:pPr>
     </w:lvl>
   </w:abstractNum>
-  <w:abstractNum w:abstractNumId="16">
+  <w:abstractNum w:abstractNumId="18">
     <w:nsid w:val="3D802AD5"/>
     <w:multiLevelType w:val="hybridMultilevel"/>
     <w:tmpl w:val="3560146E"/>
@@ -15646,7 +17304,7 @@
       </w:pPr>
     </w:lvl>
   </w:abstractNum>
-  <w:abstractNum w:abstractNumId="17">
+  <w:abstractNum w:abstractNumId="19">
     <w:nsid w:val="454F2BF8"/>
     <w:multiLevelType w:val="hybridMultilevel"/>
     <w:tmpl w:val="120EE2D6"/>
@@ -15760,7 +17418,7 @@
       </w:rPr>
     </w:lvl>
   </w:abstractNum>
-  <w:abstractNum w:abstractNumId="18">
+  <w:abstractNum w:abstractNumId="20">
     <w:nsid w:val="45A4616E"/>
     <w:multiLevelType w:val="hybridMultilevel"/>
     <w:tmpl w:val="0246AF82"/>
@@ -15873,7 +17531,7 @@
       </w:rPr>
     </w:lvl>
   </w:abstractNum>
-  <w:abstractNum w:abstractNumId="19">
+  <w:abstractNum w:abstractNumId="21">
     <w:nsid w:val="4DB02F1E"/>
     <w:multiLevelType w:val="hybridMultilevel"/>
     <w:tmpl w:val="8570892E"/>
@@ -15986,7 +17644,7 @@
       </w:rPr>
     </w:lvl>
   </w:abstractNum>
-  <w:abstractNum w:abstractNumId="20">
+  <w:abstractNum w:abstractNumId="22">
     <w:nsid w:val="563E61A1"/>
     <w:multiLevelType w:val="hybridMultilevel"/>
     <w:tmpl w:val="6F080BD2"/>
@@ -16072,7 +17730,7 @@
       </w:pPr>
     </w:lvl>
   </w:abstractNum>
-  <w:abstractNum w:abstractNumId="21">
+  <w:abstractNum w:abstractNumId="23">
     <w:nsid w:val="56A77D4D"/>
     <w:multiLevelType w:val="hybridMultilevel"/>
     <w:tmpl w:val="6D5617C0"/>
@@ -16186,7 +17844,7 @@
       </w:rPr>
     </w:lvl>
   </w:abstractNum>
-  <w:abstractNum w:abstractNumId="22">
+  <w:abstractNum w:abstractNumId="24">
     <w:nsid w:val="57D66783"/>
     <w:multiLevelType w:val="hybridMultilevel"/>
     <w:tmpl w:val="C6DEECCA"/>
@@ -16299,7 +17957,7 @@
       </w:rPr>
     </w:lvl>
   </w:abstractNum>
-  <w:abstractNum w:abstractNumId="23">
+  <w:abstractNum w:abstractNumId="25">
     <w:nsid w:val="5C155732"/>
     <w:multiLevelType w:val="hybridMultilevel"/>
     <w:tmpl w:val="C972AC5E"/>
@@ -16411,7 +18069,7 @@
       </w:rPr>
     </w:lvl>
   </w:abstractNum>
-  <w:abstractNum w:abstractNumId="24">
+  <w:abstractNum w:abstractNumId="26">
     <w:nsid w:val="5C4B6B6F"/>
     <w:multiLevelType w:val="hybridMultilevel"/>
     <w:tmpl w:val="DE6ECD42"/>
@@ -16525,7 +18183,7 @@
       </w:rPr>
     </w:lvl>
   </w:abstractNum>
-  <w:abstractNum w:abstractNumId="25">
+  <w:abstractNum w:abstractNumId="27">
     <w:nsid w:val="657759F9"/>
     <w:multiLevelType w:val="hybridMultilevel"/>
     <w:tmpl w:val="C1A2FCD8"/>
@@ -16638,7 +18296,7 @@
       </w:rPr>
     </w:lvl>
   </w:abstractNum>
-  <w:abstractNum w:abstractNumId="26">
+  <w:abstractNum w:abstractNumId="28">
     <w:nsid w:val="6CC80205"/>
     <w:multiLevelType w:val="hybridMultilevel"/>
     <w:tmpl w:val="4156128A"/>
@@ -16752,7 +18410,7 @@
       </w:rPr>
     </w:lvl>
   </w:abstractNum>
-  <w:abstractNum w:abstractNumId="27">
+  <w:abstractNum w:abstractNumId="29">
     <w:nsid w:val="6D691253"/>
     <w:multiLevelType w:val="hybridMultilevel"/>
     <w:tmpl w:val="5E54431E"/>
@@ -16865,7 +18523,7 @@
       </w:rPr>
     </w:lvl>
   </w:abstractNum>
-  <w:abstractNum w:abstractNumId="28">
+  <w:abstractNum w:abstractNumId="30">
     <w:nsid w:val="6E201C56"/>
     <w:multiLevelType w:val="hybridMultilevel"/>
     <w:tmpl w:val="9C24B702"/>
@@ -16979,7 +18637,7 @@
       </w:rPr>
     </w:lvl>
   </w:abstractNum>
-  <w:abstractNum w:abstractNumId="29">
+  <w:abstractNum w:abstractNumId="31">
     <w:nsid w:val="735562BE"/>
     <w:multiLevelType w:val="hybridMultilevel"/>
     <w:tmpl w:val="75604220"/>
@@ -17068,7 +18726,7 @@
       </w:pPr>
     </w:lvl>
   </w:abstractNum>
-  <w:abstractNum w:abstractNumId="30">
+  <w:abstractNum w:abstractNumId="32">
     <w:nsid w:val="7A277C5E"/>
     <w:multiLevelType w:val="hybridMultilevel"/>
     <w:tmpl w:val="FF32D5C6"/>
@@ -17189,91 +18847,97 @@
     <w:abstractNumId w:val="2"/>
   </w:num>
   <w:num w:numId="3">
-    <w:abstractNumId w:val="8"/>
+    <w:abstractNumId w:val="9"/>
   </w:num>
   <w:num w:numId="4">
-    <w:abstractNumId w:val="18"/>
+    <w:abstractNumId w:val="20"/>
   </w:num>
   <w:num w:numId="5">
     <w:abstractNumId w:val="1"/>
   </w:num>
   <w:num w:numId="6">
-    <w:abstractNumId w:val="11"/>
+    <w:abstractNumId w:val="13"/>
   </w:num>
   <w:num w:numId="7">
     <w:abstractNumId w:val="6"/>
   </w:num>
   <w:num w:numId="8">
-    <w:abstractNumId w:val="25"/>
+    <w:abstractNumId w:val="27"/>
   </w:num>
   <w:num w:numId="9">
-    <w:abstractNumId w:val="22"/>
+    <w:abstractNumId w:val="24"/>
   </w:num>
   <w:num w:numId="10">
     <w:abstractNumId w:val="3"/>
   </w:num>
   <w:num w:numId="11">
+    <w:abstractNumId w:val="23"/>
+  </w:num>
+  <w:num w:numId="12">
+    <w:abstractNumId w:val="10"/>
+  </w:num>
+  <w:num w:numId="13">
+    <w:abstractNumId w:val="19"/>
+  </w:num>
+  <w:num w:numId="14">
+    <w:abstractNumId w:val="14"/>
+  </w:num>
+  <w:num w:numId="15">
+    <w:abstractNumId w:val="30"/>
+  </w:num>
+  <w:num w:numId="16">
+    <w:abstractNumId w:val="32"/>
+  </w:num>
+  <w:num w:numId="17">
+    <w:abstractNumId w:val="31"/>
+  </w:num>
+  <w:num w:numId="18">
+    <w:abstractNumId w:val="11"/>
+  </w:num>
+  <w:num w:numId="19">
+    <w:abstractNumId w:val="29"/>
+  </w:num>
+  <w:num w:numId="20">
+    <w:abstractNumId w:val="16"/>
+  </w:num>
+  <w:num w:numId="21">
     <w:abstractNumId w:val="21"/>
   </w:num>
-  <w:num w:numId="12">
-    <w:abstractNumId w:val="9"/>
-  </w:num>
-  <w:num w:numId="13">
-    <w:abstractNumId w:val="17"/>
-  </w:num>
-  <w:num w:numId="14">
-    <w:abstractNumId w:val="12"/>
-  </w:num>
-  <w:num w:numId="15">
-    <w:abstractNumId w:val="28"/>
-  </w:num>
-  <w:num w:numId="16">
-    <w:abstractNumId w:val="30"/>
-  </w:num>
-  <w:num w:numId="17">
-    <w:abstractNumId w:val="29"/>
-  </w:num>
-  <w:num w:numId="18">
-    <w:abstractNumId w:val="10"/>
-  </w:num>
-  <w:num w:numId="19">
-    <w:abstractNumId w:val="27"/>
-  </w:num>
-  <w:num w:numId="20">
-    <w:abstractNumId w:val="14"/>
-  </w:num>
-  <w:num w:numId="21">
-    <w:abstractNumId w:val="19"/>
-  </w:num>
   <w:num w:numId="22">
-    <w:abstractNumId w:val="7"/>
+    <w:abstractNumId w:val="8"/>
   </w:num>
   <w:num w:numId="23">
-    <w:abstractNumId w:val="20"/>
+    <w:abstractNumId w:val="22"/>
   </w:num>
   <w:num w:numId="24">
-    <w:abstractNumId w:val="16"/>
+    <w:abstractNumId w:val="18"/>
   </w:num>
   <w:num w:numId="25">
-    <w:abstractNumId w:val="15"/>
+    <w:abstractNumId w:val="17"/>
   </w:num>
   <w:num w:numId="26">
     <w:abstractNumId w:val="4"/>
   </w:num>
   <w:num w:numId="27">
-    <w:abstractNumId w:val="13"/>
+    <w:abstractNumId w:val="15"/>
   </w:num>
   <w:num w:numId="28">
-    <w:abstractNumId w:val="23"/>
+    <w:abstractNumId w:val="25"/>
   </w:num>
   <w:num w:numId="29">
     <w:abstractNumId w:val="5"/>
   </w:num>
   <w:num w:numId="30">
+    <w:abstractNumId w:val="28"/>
+  </w:num>
+  <w:num w:numId="31">
     <w:abstractNumId w:val="26"/>
   </w:num>
-  <w:num w:numId="31">
-    <w:abstractNumId w:val="24"/>
+  <w:num w:numId="32">
+    <w:abstractNumId w:val="12"/>
+  </w:num>
+  <w:num w:numId="33">
+    <w:abstractNumId w:val="7"/>
   </w:num>
   <w:numIdMacAtCleanup w:val="24"/>
 </w:numbering>
@@ -17314,8 +18978,9 @@
     <w:lsdException w:name="Date" w:semiHidden="0" w:unhideWhenUsed="0"/>
     <w:lsdException w:name="Body Text First Indent" w:semiHidden="0" w:unhideWhenUsed="0"/>
     <w:lsdException w:name="Hyperlink" w:uiPriority="99"/>
-    <w:lsdException w:name="Strong" w:semiHidden="0" w:unhideWhenUsed="0" w:qFormat="1"/>
+    <w:lsdException w:name="Strong" w:semiHidden="0" w:uiPriority="22" w:unhideWhenUsed="0" w:qFormat="1"/>
     <w:lsdException w:name="Emphasis" w:semiHidden="0" w:unhideWhenUsed="0" w:qFormat="1"/>
+    <w:lsdException w:name="Normal (Web)" w:uiPriority="99"/>
     <w:lsdException w:name="Table Grid" w:semiHidden="0" w:unhideWhenUsed="0"/>
     <w:lsdException w:name="Placeholder Text" w:uiPriority="99" w:unhideWhenUsed="0"/>
     <w:lsdException w:name="No Spacing" w:semiHidden="0" w:uiPriority="1" w:unhideWhenUsed="0" w:qFormat="1"/>
@@ -17996,6 +19661,28 @@
       </w:tcPr>
     </w:tblStylePr>
   </w:style>
+  <w:style w:type="character" w:styleId="Strong">
+    <w:name w:val="Strong"/>
+    <w:basedOn w:val="DefaultParagraphFont"/>
+    <w:uiPriority w:val="22"/>
+    <w:qFormat/>
+    <w:rsid w:val="00392B19"/>
+    <w:rPr>
+      <w:b/>
+      <w:bCs/>
+    </w:rPr>
+  </w:style>
+  <w:style w:type="paragraph" w:styleId="NormalWeb">
+    <w:name w:val="Normal (Web)"/>
+    <w:basedOn w:val="Normal"/>
+    <w:uiPriority w:val="99"/>
+    <w:semiHidden/>
+    <w:unhideWhenUsed/>
+    <w:rsid w:val="00AC37EC"/>
+    <w:pPr>
+      <w:spacing w:before="100" w:beforeAutospacing="1" w:after="100" w:afterAutospacing="1"/>
+    </w:pPr>
+  </w:style>
 </w:styles>
 </file>
 
@@ -18034,8 +19721,9 @@
     <w:lsdException w:name="Date" w:semiHidden="0" w:unhideWhenUsed="0"/>
     <w:lsdException w:name="Body Text First Indent" w:semiHidden="0" w:unhideWhenUsed="0"/>
     <w:lsdException w:name="Hyperlink" w:uiPriority="99"/>
-    <w:lsdException w:name="Strong" w:semiHidden="0" w:unhideWhenUsed="0" w:qFormat="1"/>
+    <w:lsdException w:name="Strong" w:semiHidden="0" w:uiPriority="22" w:unhideWhenUsed="0" w:qFormat="1"/>
     <w:lsdException w:name="Emphasis" w:semiHidden="0" w:unhideWhenUsed="0" w:qFormat="1"/>
+    <w:lsdException w:name="Normal (Web)" w:uiPriority="99"/>
     <w:lsdException w:name="Table Grid" w:semiHidden="0" w:unhideWhenUsed="0"/>
     <w:lsdException w:name="Placeholder Text" w:uiPriority="99" w:unhideWhenUsed="0"/>
     <w:lsdException w:name="No Spacing" w:semiHidden="0" w:uiPriority="1" w:unhideWhenUsed="0" w:qFormat="1"/>
@@ -18716,6 +20404,28 @@
       </w:tcPr>
     </w:tblStylePr>
   </w:style>
+  <w:style w:type="character" w:styleId="Strong">
+    <w:name w:val="Strong"/>
+    <w:basedOn w:val="DefaultParagraphFont"/>
+    <w:uiPriority w:val="22"/>
+    <w:qFormat/>
+    <w:rsid w:val="00392B19"/>
+    <w:rPr>
+      <w:b/>
+      <w:bCs/>
+    </w:rPr>
+  </w:style>
+  <w:style w:type="paragraph" w:styleId="NormalWeb">
+    <w:name w:val="Normal (Web)"/>
+    <w:basedOn w:val="Normal"/>
+    <w:uiPriority w:val="99"/>
+    <w:semiHidden/>
+    <w:unhideWhenUsed/>
+    <w:rsid w:val="00AC37EC"/>
+    <w:pPr>
+      <w:spacing w:before="100" w:beforeAutospacing="1" w:after="100" w:afterAutospacing="1"/>
+    </w:pPr>
+  </w:style>
 </w:styles>
 </file>
 
@@ -18985,7 +20695,7 @@
 </file>
 
 <file path=customXml/itemProps1.xml><?xml version="1.0" encoding="utf-8"?>
-<ds:datastoreItem xmlns:ds="http://schemas.openxmlformats.org/officeDocument/2006/customXml" ds:itemID="{A6C227BE-7248-4D07-AF75-17D1F7CE0473}">
+<ds:datastoreItem xmlns:ds="http://schemas.openxmlformats.org/officeDocument/2006/customXml" ds:itemID="{1FF3861A-7907-4024-B8F4-983EB1B3DC0B}">
   <ds:schemaRefs>
     <ds:schemaRef ds:uri="http://schemas.openxmlformats.org/officeDocument/2006/bibliography"/>
   </ds:schemaRefs>

</xml_diff>

<commit_message>
Upload lại báo cáo
</commit_message>
<xml_diff>
--- a/Báo cáo Quản lý khu chung cư.docx
+++ b/Báo cáo Quản lý khu chung cư.docx
@@ -98,7 +98,7 @@
               </wp:anchor>
             </w:drawing>
           </mc:Choice>
-          <mc:Fallback xmlns:cx="http://schemas.microsoft.com/office/drawing/2014/chartex" xmlns:cx1="http://schemas.microsoft.com/office/drawing/2015/9/8/chartex" xmlns:w15="http://schemas.microsoft.com/office/word/2012/wordml" xmlns:w16se="http://schemas.microsoft.com/office/word/2015/wordml/symex">
+          <mc:Fallback xmlns:w16se="http://schemas.microsoft.com/office/word/2015/wordml/symex" xmlns:w15="http://schemas.microsoft.com/office/word/2012/wordml" xmlns:cx1="http://schemas.microsoft.com/office/drawing/2015/9/8/chartex" xmlns:cx="http://schemas.microsoft.com/office/drawing/2014/chartex">
             <w:pict>
               <v:line w14:anchorId="623EBCD4" id="Line 57" o:spid="_x0000_s1026" style="position:absolute;z-index:251658752;visibility:visible;mso-wrap-style:square;mso-width-percent:0;mso-height-percent:0;mso-wrap-distance-left:9pt;mso-wrap-distance-top:0;mso-wrap-distance-right:9pt;mso-wrap-distance-bottom:0;mso-position-horizontal:absolute;mso-position-horizontal-relative:text;mso-position-vertical:absolute;mso-position-vertical-relative:text;mso-width-percent:0;mso-height-percent:0;mso-width-relative:page;mso-height-relative:page" from="107.25pt,7.15pt" to="368.25pt,7.15pt" o:gfxdata="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"/>
             </w:pict>
@@ -834,8 +834,6 @@
                                     </w:rPr>
                                     <w:t>2017607983</w:t>
                                   </w:r>
-                                  <w:bookmarkStart w:id="0" w:name="_GoBack"/>
-                                  <w:bookmarkEnd w:id="0"/>
                                 </w:p>
                               </w:tc>
                               <w:tc>
@@ -1692,8 +1690,6 @@
                               </w:rPr>
                               <w:t>2017607983</w:t>
                             </w:r>
-                            <w:bookmarkStart w:id="1" w:name="_GoBack"/>
-                            <w:bookmarkEnd w:id="1"/>
                           </w:p>
                         </w:tc>
                         <w:tc>
@@ -2712,7 +2708,7 @@
                 <w:webHidden/>
                 <w:sz w:val="24"/>
               </w:rPr>
-              <w:t>4</w:t>
+              <w:t>6</w:t>
             </w:r>
             <w:r>
               <w:rPr>
@@ -2813,7 +2809,7 @@
                 <w:webHidden/>
                 <w:sz w:val="22"/>
               </w:rPr>
-              <w:t>4</w:t>
+              <w:t>6</w:t>
             </w:r>
             <w:r>
               <w:rPr>
@@ -2916,7 +2912,7 @@
                 <w:webHidden/>
                 <w:sz w:val="22"/>
               </w:rPr>
-              <w:t>4</w:t>
+              <w:t>9</w:t>
             </w:r>
             <w:r>
               <w:rPr>
@@ -3013,7 +3009,7 @@
                 <w:webHidden/>
                 <w:sz w:val="24"/>
               </w:rPr>
-              <w:t>4</w:t>
+              <w:t>11</w:t>
             </w:r>
             <w:r>
               <w:rPr>
@@ -3114,7 +3110,7 @@
                 <w:webHidden/>
                 <w:sz w:val="22"/>
               </w:rPr>
-              <w:t>4</w:t>
+              <w:t>13</w:t>
             </w:r>
             <w:r>
               <w:rPr>
@@ -3217,7 +3213,7 @@
                 <w:webHidden/>
                 <w:sz w:val="22"/>
               </w:rPr>
-              <w:t>4</w:t>
+              <w:t>14</w:t>
             </w:r>
             <w:r>
               <w:rPr>
@@ -3316,7 +3312,7 @@
                 <w:webHidden/>
                 <w:sz w:val="28"/>
               </w:rPr>
-              <w:t>4</w:t>
+              <w:t>14</w:t>
             </w:r>
             <w:r>
               <w:rPr>
@@ -3413,7 +3409,7 @@
                 <w:webHidden/>
                 <w:sz w:val="24"/>
               </w:rPr>
-              <w:t>4</w:t>
+              <w:t>14</w:t>
             </w:r>
             <w:r>
               <w:rPr>
@@ -3514,7 +3510,7 @@
                 <w:webHidden/>
                 <w:sz w:val="22"/>
               </w:rPr>
-              <w:t>4</w:t>
+              <w:t>14</w:t>
             </w:r>
             <w:r>
               <w:rPr>
@@ -3615,7 +3611,7 @@
                 <w:webHidden/>
                 <w:sz w:val="22"/>
               </w:rPr>
-              <w:t>4</w:t>
+              <w:t>14</w:t>
             </w:r>
             <w:r>
               <w:rPr>
@@ -3712,7 +3708,7 @@
                 <w:webHidden/>
                 <w:sz w:val="24"/>
               </w:rPr>
-              <w:t>5</w:t>
+              <w:t>14</w:t>
             </w:r>
             <w:r>
               <w:rPr>
@@ -3813,7 +3809,7 @@
                 <w:webHidden/>
                 <w:sz w:val="22"/>
               </w:rPr>
-              <w:t>5</w:t>
+              <w:t>14</w:t>
             </w:r>
             <w:r>
               <w:rPr>
@@ -3914,7 +3910,7 @@
                 <w:webHidden/>
                 <w:sz w:val="22"/>
               </w:rPr>
-              <w:t>5</w:t>
+              <w:t>14</w:t>
             </w:r>
             <w:r>
               <w:rPr>
@@ -4015,7 +4011,7 @@
                 <w:webHidden/>
                 <w:sz w:val="22"/>
               </w:rPr>
-              <w:t>5</w:t>
+              <w:t>15</w:t>
             </w:r>
             <w:r>
               <w:rPr>
@@ -4116,7 +4112,7 @@
                 <w:webHidden/>
                 <w:sz w:val="22"/>
               </w:rPr>
-              <w:t>5</w:t>
+              <w:t>15</w:t>
             </w:r>
             <w:r>
               <w:rPr>
@@ -4213,7 +4209,7 @@
                 <w:webHidden/>
                 <w:sz w:val="24"/>
               </w:rPr>
-              <w:t>6</w:t>
+              <w:t>15</w:t>
             </w:r>
             <w:r>
               <w:rPr>
@@ -4314,7 +4310,7 @@
                 <w:webHidden/>
                 <w:sz w:val="22"/>
               </w:rPr>
-              <w:t>6</w:t>
+              <w:t>15</w:t>
             </w:r>
             <w:r>
               <w:rPr>
@@ -4415,7 +4411,7 @@
                 <w:webHidden/>
                 <w:sz w:val="22"/>
               </w:rPr>
-              <w:t>6</w:t>
+              <w:t>15</w:t>
             </w:r>
             <w:r>
               <w:rPr>
@@ -4496,7 +4492,7 @@
                 <w:webHidden/>
                 <w:sz w:val="28"/>
               </w:rPr>
-              <w:t>8</w:t>
+              <w:t>18</w:t>
             </w:r>
             <w:r>
               <w:rPr>
@@ -4576,7 +4572,7 @@
                 <w:webHidden/>
                 <w:sz w:val="24"/>
               </w:rPr>
-              <w:t>8</w:t>
+              <w:t>18</w:t>
             </w:r>
             <w:r>
               <w:rPr>
@@ -4656,7 +4652,7 @@
                 <w:webHidden/>
                 <w:sz w:val="24"/>
               </w:rPr>
-              <w:t>8</w:t>
+              <w:t>18</w:t>
             </w:r>
             <w:r>
               <w:rPr>
@@ -4738,7 +4734,7 @@
                 <w:webHidden/>
                 <w:sz w:val="28"/>
               </w:rPr>
-              <w:t>8</w:t>
+              <w:t>18</w:t>
             </w:r>
             <w:r>
               <w:rPr>
@@ -4812,8 +4808,8 @@
         </w:rPr>
         <w:br w:type="page"/>
       </w:r>
-      <w:bookmarkStart w:id="2" w:name="_Toc4017087"/>
-      <w:bookmarkStart w:id="3" w:name="_Toc4067437"/>
+      <w:bookmarkStart w:id="0" w:name="_Toc4017087"/>
+      <w:bookmarkStart w:id="1" w:name="_Toc4067437"/>
       <w:r>
         <w:rPr>
           <w:rFonts w:cs="Arial"/>
@@ -4842,33 +4838,33 @@
         </w:rPr>
         <w:t xml:space="preserve"> cư</w:t>
       </w:r>
+      <w:bookmarkEnd w:id="0"/>
+      <w:bookmarkEnd w:id="1"/>
+    </w:p>
+    <w:p>
+      <w:pPr>
+        <w:pStyle w:val="Heading2"/>
+        <w:spacing w:line="360" w:lineRule="auto"/>
+        <w:rPr>
+          <w:rFonts w:ascii="Times New Roman" w:hAnsi="Times New Roman"/>
+          <w:sz w:val="28"/>
+          <w:szCs w:val="26"/>
+          <w:lang w:val="en-US"/>
+        </w:rPr>
+      </w:pPr>
+      <w:bookmarkStart w:id="2" w:name="_Toc4017088"/>
+      <w:bookmarkStart w:id="3" w:name="_Toc4067438"/>
+      <w:r>
+        <w:rPr>
+          <w:rFonts w:ascii="Times New Roman" w:hAnsi="Times New Roman"/>
+          <w:sz w:val="28"/>
+          <w:szCs w:val="26"/>
+          <w:lang w:val="en-US"/>
+        </w:rPr>
+        <w:t>Giới thiệu</w:t>
+      </w:r>
       <w:bookmarkEnd w:id="2"/>
       <w:bookmarkEnd w:id="3"/>
-    </w:p>
-    <w:p>
-      <w:pPr>
-        <w:pStyle w:val="Heading2"/>
-        <w:spacing w:line="360" w:lineRule="auto"/>
-        <w:rPr>
-          <w:rFonts w:ascii="Times New Roman" w:hAnsi="Times New Roman"/>
-          <w:sz w:val="28"/>
-          <w:szCs w:val="26"/>
-          <w:lang w:val="en-US"/>
-        </w:rPr>
-      </w:pPr>
-      <w:bookmarkStart w:id="4" w:name="_Toc4017088"/>
-      <w:bookmarkStart w:id="5" w:name="_Toc4067438"/>
-      <w:r>
-        <w:rPr>
-          <w:rFonts w:ascii="Times New Roman" w:hAnsi="Times New Roman"/>
-          <w:sz w:val="28"/>
-          <w:szCs w:val="26"/>
-          <w:lang w:val="en-US"/>
-        </w:rPr>
-        <w:t>Giới thiệu</w:t>
-      </w:r>
-      <w:bookmarkEnd w:id="4"/>
-      <w:bookmarkEnd w:id="5"/>
       <w:r>
         <w:rPr>
           <w:rFonts w:ascii="Times New Roman" w:hAnsi="Times New Roman"/>
@@ -5243,8 +5239,8 @@
           <w:lang w:val="en-US"/>
         </w:rPr>
       </w:pPr>
-      <w:bookmarkStart w:id="6" w:name="_Toc4017089"/>
-      <w:bookmarkStart w:id="7" w:name="_Toc4067439"/>
+      <w:bookmarkStart w:id="4" w:name="_Toc4017089"/>
+      <w:bookmarkStart w:id="5" w:name="_Toc4067439"/>
       <w:r>
         <w:rPr>
           <w:rFonts w:ascii="Times New Roman" w:hAnsi="Times New Roman"/>
@@ -5254,33 +5250,33 @@
         </w:rPr>
         <w:t>Khảo sát hệ thống</w:t>
       </w:r>
+      <w:bookmarkEnd w:id="4"/>
+      <w:bookmarkEnd w:id="5"/>
+      <w:r>
+        <w:rPr>
+          <w:rFonts w:ascii="Times New Roman" w:hAnsi="Times New Roman"/>
+          <w:sz w:val="28"/>
+          <w:szCs w:val="26"/>
+          <w:lang w:val="en-US"/>
+        </w:rPr>
+        <w:t xml:space="preserve"> (Phạm Văn Đại)</w:t>
+      </w:r>
+    </w:p>
+    <w:p>
+      <w:pPr>
+        <w:pStyle w:val="StyleTitre3Arial"/>
+      </w:pPr>
+      <w:bookmarkStart w:id="6" w:name="_Toc4017090"/>
+      <w:bookmarkStart w:id="7" w:name="_Toc4067440"/>
+      <w:bookmarkStart w:id="8" w:name="_Toc507831759"/>
+      <w:r>
+        <w:t>Khảo sát</w:t>
+      </w:r>
+      <w:r>
+        <w:t xml:space="preserve"> sơ bộ</w:t>
+      </w:r>
       <w:bookmarkEnd w:id="6"/>
       <w:bookmarkEnd w:id="7"/>
-      <w:r>
-        <w:rPr>
-          <w:rFonts w:ascii="Times New Roman" w:hAnsi="Times New Roman"/>
-          <w:sz w:val="28"/>
-          <w:szCs w:val="26"/>
-          <w:lang w:val="en-US"/>
-        </w:rPr>
-        <w:t xml:space="preserve"> (Phạm Văn Đại)</w:t>
-      </w:r>
-    </w:p>
-    <w:p>
-      <w:pPr>
-        <w:pStyle w:val="StyleTitre3Arial"/>
-      </w:pPr>
-      <w:bookmarkStart w:id="8" w:name="_Toc4017090"/>
-      <w:bookmarkStart w:id="9" w:name="_Toc4067440"/>
-      <w:bookmarkStart w:id="10" w:name="_Toc507831759"/>
-      <w:r>
-        <w:t>Khảo sát</w:t>
-      </w:r>
-      <w:r>
-        <w:t xml:space="preserve"> sơ bộ</w:t>
-      </w:r>
-      <w:bookmarkEnd w:id="8"/>
-      <w:bookmarkEnd w:id="9"/>
     </w:p>
     <w:p>
       <w:pPr>
@@ -5296,8 +5292,8 @@
           <w:lang w:val="fr-FR" w:eastAsia="fr-FR"/>
         </w:rPr>
       </w:pPr>
-      <w:bookmarkStart w:id="11" w:name="_Toc4017091"/>
-      <w:bookmarkStart w:id="12" w:name="_Toc4067441"/>
+      <w:bookmarkStart w:id="9" w:name="_Toc4017091"/>
+      <w:bookmarkStart w:id="10" w:name="_Toc4067441"/>
       <w:r>
         <w:rPr>
           <w:sz w:val="26"/>
@@ -5686,8 +5682,8 @@
         </w:rPr>
         <w:t>ặc tả yêu cầu người dùng</w:t>
       </w:r>
-      <w:bookmarkEnd w:id="11"/>
-      <w:bookmarkEnd w:id="12"/>
+      <w:bookmarkEnd w:id="9"/>
+      <w:bookmarkEnd w:id="10"/>
     </w:p>
     <w:p>
       <w:pPr>
@@ -8293,35 +8289,35 @@
           <w:szCs w:val="26"/>
         </w:rPr>
       </w:pPr>
-      <w:bookmarkStart w:id="13" w:name="_Toc4017092"/>
-      <w:bookmarkStart w:id="14" w:name="_Toc4067442"/>
+      <w:bookmarkStart w:id="11" w:name="_Toc4017092"/>
+      <w:bookmarkStart w:id="12" w:name="_Toc4067442"/>
       <w:r>
         <w:rPr>
           <w:sz w:val="26"/>
           <w:szCs w:val="26"/>
         </w:rPr>
         <w:t>Phân tích hệ thống</w:t>
+      </w:r>
+      <w:bookmarkEnd w:id="11"/>
+      <w:bookmarkEnd w:id="12"/>
+    </w:p>
+    <w:p>
+      <w:pPr>
+        <w:pStyle w:val="Heading3"/>
+        <w:rPr>
+          <w:u w:val="none"/>
+        </w:rPr>
+      </w:pPr>
+      <w:bookmarkStart w:id="13" w:name="_Toc4017093"/>
+      <w:bookmarkStart w:id="14" w:name="_Toc4067443"/>
+      <w:r>
+        <w:rPr>
+          <w:u w:val="none"/>
+        </w:rPr>
+        <w:t>Mô hình hóa chức năng hệ thống</w:t>
       </w:r>
       <w:bookmarkEnd w:id="13"/>
       <w:bookmarkEnd w:id="14"/>
-    </w:p>
-    <w:p>
-      <w:pPr>
-        <w:pStyle w:val="Heading3"/>
-        <w:rPr>
-          <w:u w:val="none"/>
-        </w:rPr>
-      </w:pPr>
-      <w:bookmarkStart w:id="15" w:name="_Toc4017093"/>
-      <w:bookmarkStart w:id="16" w:name="_Toc4067443"/>
-      <w:r>
-        <w:rPr>
-          <w:u w:val="none"/>
-        </w:rPr>
-        <w:t>Mô hình hóa chức năng hệ thống</w:t>
-      </w:r>
-      <w:bookmarkEnd w:id="15"/>
-      <w:bookmarkEnd w:id="16"/>
       <w:r>
         <w:rPr>
           <w:u w:val="none"/>
@@ -9484,8 +9480,8 @@
           <w:lang w:val="en-US"/>
         </w:rPr>
       </w:pPr>
-      <w:bookmarkStart w:id="17" w:name="_Toc4017094"/>
-      <w:bookmarkStart w:id="18" w:name="_Toc4067444"/>
+      <w:bookmarkStart w:id="15" w:name="_Toc4017094"/>
+      <w:bookmarkStart w:id="16" w:name="_Toc4067444"/>
       <w:r>
         <w:rPr>
           <w:sz w:val="26"/>
@@ -9495,8 +9491,8 @@
         </w:rPr>
         <w:t>Mô hình hóa dữ liệu của hệ thống</w:t>
       </w:r>
-      <w:bookmarkEnd w:id="17"/>
-      <w:bookmarkEnd w:id="18"/>
+      <w:bookmarkEnd w:id="15"/>
+      <w:bookmarkEnd w:id="16"/>
       <w:r>
         <w:rPr>
           <w:sz w:val="26"/>
@@ -10938,8 +10934,8 @@
           <w:szCs w:val="26"/>
         </w:rPr>
       </w:pPr>
-      <w:bookmarkStart w:id="19" w:name="_Toc4017095"/>
-      <w:bookmarkStart w:id="20" w:name="_Toc4067445"/>
+      <w:bookmarkStart w:id="17" w:name="_Toc4017095"/>
+      <w:bookmarkStart w:id="18" w:name="_Toc4067445"/>
       <w:r>
         <w:rPr>
           <w:b/>
@@ -11613,6 +11609,18 @@
           <w:szCs w:val="26"/>
         </w:rPr>
       </w:pPr>
+    </w:p>
+    <w:p>
+      <w:pPr>
+        <w:pStyle w:val="ListParagraph"/>
+        <w:ind w:left="360"/>
+        <w:jc w:val="both"/>
+        <w:rPr>
+          <w:color w:val="000000" w:themeColor="text1"/>
+          <w:sz w:val="26"/>
+          <w:szCs w:val="26"/>
+        </w:rPr>
+      </w:pPr>
       <w:r>
         <w:rPr>
           <w:noProof/>
@@ -11621,10 +11629,10 @@
           <w:szCs w:val="26"/>
         </w:rPr>
         <w:drawing>
-          <wp:inline distT="0" distB="0" distL="0" distR="0" wp14:anchorId="1DB16701" wp14:editId="39C96549">
-            <wp:extent cx="4653892" cy="2771121"/>
+          <wp:inline distT="0" distB="0" distL="0" distR="0">
+            <wp:extent cx="5760720" cy="5069840"/>
             <wp:effectExtent l="0" t="0" r="0" b="0"/>
-            <wp:docPr id="7" name="Picture 7"/>
+            <wp:docPr id="5" name="Picture 5"/>
             <wp:cNvGraphicFramePr>
               <a:graphicFrameLocks xmlns:a="http://schemas.openxmlformats.org/drawingml/2006/main" noChangeAspect="1"/>
             </wp:cNvGraphicFramePr>
@@ -11650,7 +11658,7 @@
                   <pic:spPr>
                     <a:xfrm>
                       <a:off x="0" y="0"/>
-                      <a:ext cx="4663747" cy="2776989"/>
+                      <a:ext cx="5760720" cy="5069840"/>
                     </a:xfrm>
                     <a:prstGeom prst="rect">
                       <a:avLst/>
@@ -11864,6 +11872,7 @@
           <w:sz w:val="26"/>
           <w:szCs w:val="26"/>
         </w:rPr>
+        <w:lastRenderedPageBreak/>
         <w:t>Use case Thông tin mua bán, in hợp đồng xác định class Hợp đồng.</w:t>
       </w:r>
     </w:p>
@@ -12397,6 +12406,25 @@
     </w:p>
     <w:p>
       <w:pPr>
+        <w:rPr>
+          <w:b/>
+          <w:color w:val="000000" w:themeColor="text1"/>
+          <w:sz w:val="26"/>
+          <w:szCs w:val="26"/>
+        </w:rPr>
+      </w:pPr>
+      <w:r>
+        <w:rPr>
+          <w:b/>
+          <w:color w:val="000000" w:themeColor="text1"/>
+          <w:sz w:val="26"/>
+          <w:szCs w:val="26"/>
+        </w:rPr>
+        <w:br w:type="page"/>
+      </w:r>
+    </w:p>
+    <w:p>
+      <w:pPr>
         <w:pStyle w:val="ListParagraph"/>
         <w:jc w:val="both"/>
         <w:rPr>
@@ -12429,9 +12457,20 @@
           <w:sz w:val="26"/>
           <w:szCs w:val="26"/>
         </w:rPr>
-        <w:t xml:space="preserve">Sau khi tìm kiếm xác định phân tích các bước ở trên ta có biểu đồ lớp như sau : </w:t>
-      </w:r>
-    </w:p>
+        <w:t xml:space="preserve">Sau khi tìm kiếm xác định phân tích các bước ở trên ta có biểu đồ lớp như </w:t>
+      </w:r>
+      <w:bookmarkStart w:id="19" w:name="_GoBack"/>
+      <w:r>
+        <w:rPr>
+          <w:b/>
+          <w:color w:val="000000" w:themeColor="text1"/>
+          <w:sz w:val="26"/>
+          <w:szCs w:val="26"/>
+        </w:rPr>
+        <w:t xml:space="preserve">sau : </w:t>
+      </w:r>
+    </w:p>
+    <w:bookmarkEnd w:id="19"/>
     <w:p>
       <w:pPr>
         <w:pStyle w:val="ListParagraph"/>
@@ -12476,9 +12515,9 @@
         </w:rPr>
         <w:drawing>
           <wp:inline distT="0" distB="0" distL="0" distR="0">
-            <wp:extent cx="5759546" cy="3803597"/>
-            <wp:effectExtent l="0" t="0" r="0" b="6985"/>
-            <wp:docPr id="14" name="Picture 14"/>
+            <wp:extent cx="5760720" cy="3721100"/>
+            <wp:effectExtent l="0" t="0" r="0" b="0"/>
+            <wp:docPr id="8" name="Picture 8"/>
             <wp:cNvGraphicFramePr>
               <a:graphicFrameLocks xmlns:a="http://schemas.openxmlformats.org/drawingml/2006/main" noChangeAspect="1"/>
             </wp:cNvGraphicFramePr>
@@ -12504,7 +12543,7 @@
                   <pic:spPr>
                     <a:xfrm>
                       <a:off x="0" y="0"/>
-                      <a:ext cx="5760720" cy="3804372"/>
+                      <a:ext cx="5760720" cy="3721100"/>
                     </a:xfrm>
                     <a:prstGeom prst="rect">
                       <a:avLst/>
@@ -12539,26 +12578,26 @@
       <w:r>
         <w:t>Thiết kế hệ thống</w:t>
       </w:r>
-      <w:bookmarkEnd w:id="19"/>
+      <w:bookmarkEnd w:id="17"/>
+      <w:bookmarkEnd w:id="18"/>
+    </w:p>
+    <w:p>
+      <w:pPr>
+        <w:pStyle w:val="Heading3"/>
+        <w:rPr>
+          <w:u w:val="none"/>
+        </w:rPr>
+      </w:pPr>
+      <w:bookmarkStart w:id="20" w:name="_Toc4017096"/>
+      <w:bookmarkStart w:id="21" w:name="_Toc4067446"/>
+      <w:r>
+        <w:rPr>
+          <w:u w:val="none"/>
+        </w:rPr>
+        <w:t>Thiết kế giao diện</w:t>
+      </w:r>
       <w:bookmarkEnd w:id="20"/>
-    </w:p>
-    <w:p>
-      <w:pPr>
-        <w:pStyle w:val="Heading3"/>
-        <w:rPr>
-          <w:u w:val="none"/>
-        </w:rPr>
-      </w:pPr>
-      <w:bookmarkStart w:id="21" w:name="_Toc4017096"/>
-      <w:bookmarkStart w:id="22" w:name="_Toc4067446"/>
-      <w:r>
-        <w:rPr>
-          <w:u w:val="none"/>
-        </w:rPr>
-        <w:t>Thiết kế giao diện</w:t>
-      </w:r>
       <w:bookmarkEnd w:id="21"/>
-      <w:bookmarkEnd w:id="22"/>
     </w:p>
     <w:p>
       <w:pPr>
@@ -12656,8 +12695,8 @@
           <w:lang w:val="en-US"/>
         </w:rPr>
       </w:pPr>
-      <w:bookmarkStart w:id="23" w:name="_Toc4017097"/>
-      <w:bookmarkStart w:id="24" w:name="_Toc4067447"/>
+      <w:bookmarkStart w:id="22" w:name="_Toc4017097"/>
+      <w:bookmarkStart w:id="23" w:name="_Toc4067447"/>
       <w:r>
         <w:rPr>
           <w:sz w:val="26"/>
@@ -12665,11 +12704,10 @@
           <w:u w:val="none"/>
           <w:lang w:val="en-US"/>
         </w:rPr>
-        <w:lastRenderedPageBreak/>
         <w:t>Thiết kế dữ liệu- Ánh xạ lớp sang bảng</w:t>
       </w:r>
+      <w:bookmarkEnd w:id="22"/>
       <w:bookmarkEnd w:id="23"/>
-      <w:bookmarkEnd w:id="24"/>
       <w:r>
         <w:rPr>
           <w:sz w:val="26"/>
@@ -12793,14 +12831,15 @@
           <w:szCs w:val="26"/>
         </w:rPr>
       </w:pPr>
-      <w:bookmarkStart w:id="25" w:name="_Toc4017098"/>
-      <w:bookmarkStart w:id="26" w:name="_Toc4067448"/>
-      <w:bookmarkEnd w:id="10"/>
+      <w:bookmarkStart w:id="24" w:name="_Toc4017098"/>
+      <w:bookmarkStart w:id="25" w:name="_Toc4067448"/>
+      <w:bookmarkEnd w:id="8"/>
       <w:r>
         <w:rPr>
           <w:sz w:val="32"/>
           <w:szCs w:val="26"/>
         </w:rPr>
+        <w:lastRenderedPageBreak/>
         <w:t xml:space="preserve">CÀI ĐẶT </w:t>
       </w:r>
       <w:r>
@@ -12810,8 +12849,8 @@
         </w:rPr>
         <w:t>&lt;tên đề tài thực hành&gt;</w:t>
       </w:r>
+      <w:bookmarkEnd w:id="24"/>
       <w:bookmarkEnd w:id="25"/>
-      <w:bookmarkEnd w:id="26"/>
     </w:p>
     <w:p>
       <w:pPr>
@@ -12822,8 +12861,8 @@
           <w:szCs w:val="26"/>
         </w:rPr>
       </w:pPr>
-      <w:bookmarkStart w:id="27" w:name="_Toc4017099"/>
-      <w:bookmarkStart w:id="28" w:name="_Toc4067449"/>
+      <w:bookmarkStart w:id="26" w:name="_Toc4017099"/>
+      <w:bookmarkStart w:id="27" w:name="_Toc4067449"/>
       <w:r>
         <w:rPr>
           <w:rFonts w:ascii="Times New Roman" w:hAnsi="Times New Roman"/>
@@ -12832,8 +12871,8 @@
         </w:rPr>
         <w:t>Giới thiệu công cụ.</w:t>
       </w:r>
+      <w:bookmarkEnd w:id="26"/>
       <w:bookmarkEnd w:id="27"/>
-      <w:bookmarkEnd w:id="28"/>
       <w:r>
         <w:rPr>
           <w:rFonts w:ascii="Times New Roman" w:hAnsi="Times New Roman"/>
@@ -12903,29 +12942,87 @@
       <w:pPr>
         <w:pStyle w:val="Heading3"/>
       </w:pPr>
-      <w:bookmarkStart w:id="29" w:name="_Toc4017100"/>
-      <w:bookmarkStart w:id="30" w:name="_Toc4067450"/>
+      <w:bookmarkStart w:id="28" w:name="_Toc4017100"/>
+      <w:bookmarkStart w:id="29" w:name="_Toc4067450"/>
       <w:r>
         <w:t xml:space="preserve">Tên mục </w:t>
       </w:r>
       <w:r>
         <w:t>nhỏ 1</w:t>
       </w:r>
+      <w:bookmarkEnd w:id="28"/>
       <w:bookmarkEnd w:id="29"/>
+    </w:p>
+    <w:p>
+      <w:pPr>
+        <w:ind w:firstLine="720"/>
+        <w:rPr>
+          <w:sz w:val="26"/>
+          <w:szCs w:val="26"/>
+        </w:rPr>
+      </w:pPr>
+      <w:r>
+        <w:rPr>
+          <w:sz w:val="26"/>
+          <w:szCs w:val="26"/>
+        </w:rPr>
+        <w:t>(Kiểu Normal - Font Times New Roman 1</w:t>
+      </w:r>
+      <w:r>
+        <w:rPr>
+          <w:sz w:val="26"/>
+          <w:szCs w:val="26"/>
+        </w:rPr>
+        <w:t>3</w:t>
+      </w:r>
+      <w:r>
+        <w:rPr>
+          <w:sz w:val="26"/>
+          <w:szCs w:val="26"/>
+        </w:rPr>
+        <w:t>, justified)</w:t>
+      </w:r>
+    </w:p>
+    <w:p>
+      <w:pPr>
+        <w:pStyle w:val="StyleTitre3Arial"/>
+      </w:pPr>
+      <w:bookmarkStart w:id="30" w:name="_Toc4017101"/>
+      <w:bookmarkStart w:id="31" w:name="_Toc4067451"/>
+      <w:r>
+        <w:t xml:space="preserve">Tên mục </w:t>
+      </w:r>
+      <w:r>
+        <w:t>nhỏ 2</w:t>
+      </w:r>
       <w:bookmarkEnd w:id="30"/>
-    </w:p>
-    <w:p>
-      <w:pPr>
-        <w:ind w:firstLine="720"/>
-        <w:rPr>
-          <w:sz w:val="26"/>
-          <w:szCs w:val="26"/>
-        </w:rPr>
-      </w:pPr>
-      <w:r>
-        <w:rPr>
-          <w:sz w:val="26"/>
-          <w:szCs w:val="26"/>
+      <w:bookmarkEnd w:id="31"/>
+    </w:p>
+    <w:p>
+      <w:pPr>
+        <w:pStyle w:val="Heading4"/>
+      </w:pPr>
+      <w:r>
+        <w:t>Tên mục nhỏ</w:t>
+      </w:r>
+      <w:r>
+        <w:t xml:space="preserve"> hơn</w:t>
+      </w:r>
+    </w:p>
+    <w:p>
+      <w:pPr>
+        <w:ind w:firstLine="576"/>
+        <w:rPr>
+          <w:sz w:val="26"/>
+          <w:szCs w:val="26"/>
+          <w:lang w:val="fr-FR"/>
+        </w:rPr>
+      </w:pPr>
+      <w:r>
+        <w:rPr>
+          <w:sz w:val="26"/>
+          <w:szCs w:val="26"/>
+          <w:lang w:val="fr-FR"/>
         </w:rPr>
         <w:t>(Kiểu Normal - Font Times New Roman 1</w:t>
       </w:r>
@@ -12933,6 +13030,7 @@
         <w:rPr>
           <w:sz w:val="26"/>
           <w:szCs w:val="26"/>
+          <w:lang w:val="fr-FR"/>
         </w:rPr>
         <w:t>3</w:t>
       </w:r>
@@ -12940,101 +13038,42 @@
         <w:rPr>
           <w:sz w:val="26"/>
           <w:szCs w:val="26"/>
+          <w:lang w:val="fr-FR"/>
         </w:rPr>
         <w:t>, justified)</w:t>
       </w:r>
     </w:p>
     <w:p>
       <w:pPr>
-        <w:pStyle w:val="StyleTitre3Arial"/>
-      </w:pPr>
-      <w:bookmarkStart w:id="31" w:name="_Toc4017101"/>
-      <w:bookmarkStart w:id="32" w:name="_Toc4067451"/>
-      <w:r>
-        <w:t xml:space="preserve">Tên mục </w:t>
-      </w:r>
-      <w:r>
-        <w:t>nhỏ 2</w:t>
-      </w:r>
-      <w:bookmarkEnd w:id="31"/>
+        <w:pStyle w:val="Heading2"/>
+      </w:pPr>
+      <w:bookmarkStart w:id="32" w:name="_Toc4017102"/>
+      <w:bookmarkStart w:id="33" w:name="_Toc4067452"/>
+      <w:r>
+        <w:t>Thực hiện bài toán</w:t>
+      </w:r>
       <w:bookmarkEnd w:id="32"/>
-    </w:p>
-    <w:p>
-      <w:pPr>
-        <w:pStyle w:val="Heading4"/>
-      </w:pPr>
-      <w:r>
-        <w:t>Tên mục nhỏ</w:t>
-      </w:r>
-      <w:r>
-        <w:t xml:space="preserve"> hơn</w:t>
-      </w:r>
-    </w:p>
-    <w:p>
-      <w:pPr>
-        <w:ind w:firstLine="576"/>
-        <w:rPr>
-          <w:sz w:val="26"/>
-          <w:szCs w:val="26"/>
-          <w:lang w:val="fr-FR"/>
-        </w:rPr>
-      </w:pPr>
-      <w:r>
-        <w:rPr>
-          <w:sz w:val="26"/>
-          <w:szCs w:val="26"/>
-          <w:lang w:val="fr-FR"/>
-        </w:rPr>
-        <w:t>(Kiểu Normal - Font Times New Roman 1</w:t>
-      </w:r>
-      <w:r>
-        <w:rPr>
-          <w:sz w:val="26"/>
-          <w:szCs w:val="26"/>
-          <w:lang w:val="fr-FR"/>
-        </w:rPr>
-        <w:t>3</w:t>
-      </w:r>
-      <w:r>
-        <w:rPr>
-          <w:sz w:val="26"/>
-          <w:szCs w:val="26"/>
-          <w:lang w:val="fr-FR"/>
-        </w:rPr>
-        <w:t>, justified)</w:t>
-      </w:r>
-    </w:p>
-    <w:p>
-      <w:pPr>
-        <w:pStyle w:val="Heading2"/>
-      </w:pPr>
-      <w:bookmarkStart w:id="33" w:name="_Toc4017102"/>
-      <w:bookmarkStart w:id="34" w:name="_Toc4067452"/>
-      <w:r>
-        <w:t>Thực hiện bài toán</w:t>
-      </w:r>
       <w:bookmarkEnd w:id="33"/>
+    </w:p>
+    <w:p>
+      <w:pPr>
+        <w:pStyle w:val="Heading3"/>
+        <w:rPr>
+          <w:sz w:val="26"/>
+          <w:szCs w:val="26"/>
+        </w:rPr>
+      </w:pPr>
+      <w:bookmarkStart w:id="34" w:name="_Toc4017103"/>
+      <w:bookmarkStart w:id="35" w:name="_Toc4067453"/>
+      <w:r>
+        <w:rPr>
+          <w:sz w:val="26"/>
+          <w:szCs w:val="26"/>
+        </w:rPr>
+        <w:t>Phân công công việc</w:t>
+      </w:r>
       <w:bookmarkEnd w:id="34"/>
-    </w:p>
-    <w:p>
-      <w:pPr>
-        <w:pStyle w:val="Heading3"/>
-        <w:rPr>
-          <w:sz w:val="26"/>
-          <w:szCs w:val="26"/>
-        </w:rPr>
-      </w:pPr>
-      <w:bookmarkStart w:id="35" w:name="_Toc4017103"/>
-      <w:bookmarkStart w:id="36" w:name="_Toc4067453"/>
-      <w:r>
-        <w:rPr>
-          <w:sz w:val="26"/>
-          <w:szCs w:val="26"/>
-        </w:rPr>
-        <w:t>Phân công công việc</w:t>
-      </w:r>
       <w:bookmarkEnd w:id="35"/>
-      <w:bookmarkEnd w:id="36"/>
     </w:p>
     <w:p>
       <w:pPr>
@@ -13219,13 +13258,13 @@
       <w:pPr>
         <w:pStyle w:val="Heading3"/>
       </w:pPr>
-      <w:bookmarkStart w:id="37" w:name="_Toc4017104"/>
-      <w:bookmarkStart w:id="38" w:name="_Toc4067454"/>
+      <w:bookmarkStart w:id="36" w:name="_Toc4017104"/>
+      <w:bookmarkStart w:id="37" w:name="_Toc4067454"/>
       <w:r>
         <w:t>&lt;Tên sinh viên1&gt;- &lt;nội dung thực hiện&gt;</w:t>
       </w:r>
+      <w:bookmarkEnd w:id="36"/>
       <w:bookmarkEnd w:id="37"/>
-      <w:bookmarkEnd w:id="38"/>
     </w:p>
     <w:p>
       <w:pPr>
@@ -13425,7 +13464,6 @@
           <w:szCs w:val="26"/>
           <w:lang w:val="fr-FR"/>
         </w:rPr>
-        <w:lastRenderedPageBreak/>
         <w:t xml:space="preserve"> (Kiểu Normal - Font Times New Roman 13, justified)</w:t>
       </w:r>
     </w:p>
@@ -13433,13 +13471,13 @@
       <w:pPr>
         <w:pStyle w:val="Heading3"/>
       </w:pPr>
-      <w:bookmarkStart w:id="39" w:name="_Toc4017105"/>
-      <w:bookmarkStart w:id="40" w:name="_Toc4067455"/>
+      <w:bookmarkStart w:id="38" w:name="_Toc4017105"/>
+      <w:bookmarkStart w:id="39" w:name="_Toc4067455"/>
       <w:r>
         <w:t>&lt;Tên sinh viên 2&gt;- &lt;nội dung thực hiện&gt;</w:t>
       </w:r>
+      <w:bookmarkEnd w:id="38"/>
       <w:bookmarkEnd w:id="39"/>
-      <w:bookmarkEnd w:id="40"/>
     </w:p>
     <w:p>
       <w:pPr>
@@ -13535,6 +13573,7 @@
           <w:szCs w:val="26"/>
           <w:lang w:val="fr-FR"/>
         </w:rPr>
+        <w:lastRenderedPageBreak/>
         <w:t>Mô tả thuật toán xử lý tương ứng với các tác động của người dùng (nên mô tả dưới dạng lưu đồ).</w:t>
       </w:r>
     </w:p>
@@ -13622,13 +13661,13 @@
       <w:pPr>
         <w:pStyle w:val="Heading3"/>
       </w:pPr>
-      <w:bookmarkStart w:id="41" w:name="_Toc4017106"/>
-      <w:bookmarkStart w:id="42" w:name="_Toc4067456"/>
+      <w:bookmarkStart w:id="40" w:name="_Toc4017106"/>
+      <w:bookmarkStart w:id="41" w:name="_Toc4067456"/>
       <w:r>
         <w:t>&lt;Tên sinh viên3 &gt;- &lt;nội dung thực hiện&gt;</w:t>
       </w:r>
+      <w:bookmarkEnd w:id="40"/>
       <w:bookmarkEnd w:id="41"/>
-      <w:bookmarkEnd w:id="42"/>
     </w:p>
     <w:p>
       <w:pPr>
@@ -13816,8 +13855,8 @@
           <w:szCs w:val="26"/>
         </w:rPr>
       </w:pPr>
-      <w:bookmarkStart w:id="43" w:name="_Toc4017107"/>
-      <w:bookmarkStart w:id="44" w:name="_Toc4067457"/>
+      <w:bookmarkStart w:id="42" w:name="_Toc4017107"/>
+      <w:bookmarkStart w:id="43" w:name="_Toc4067457"/>
       <w:r>
         <w:rPr>
           <w:rFonts w:ascii="Times New Roman" w:hAnsi="Times New Roman"/>
@@ -13826,120 +13865,120 @@
         </w:rPr>
         <w:t>Kết luận</w:t>
       </w:r>
+      <w:bookmarkEnd w:id="42"/>
       <w:bookmarkEnd w:id="43"/>
+    </w:p>
+    <w:p>
+      <w:pPr>
+        <w:rPr>
+          <w:lang w:val="fr-FR" w:eastAsia="fr-FR"/>
+        </w:rPr>
+      </w:pPr>
+      <w:r>
+        <w:rPr>
+          <w:lang w:val="fr-FR" w:eastAsia="fr-FR"/>
+        </w:rPr>
+        <w:t>&lt;đây là mục lớn cuối cùng, Nếu bài toán sinh viên làm có nhiều mục chi tiết hơn thì phần cuối cùng cũng để là kết luận</w:t>
+      </w:r>
+    </w:p>
+    <w:p>
+      <w:pPr>
+        <w:pStyle w:val="Heading3"/>
+        <w:rPr>
+          <w:u w:val="none"/>
+        </w:rPr>
+      </w:pPr>
+      <w:bookmarkStart w:id="44" w:name="_Toc4017108"/>
+      <w:bookmarkStart w:id="45" w:name="_Toc4067458"/>
+      <w:r>
+        <w:rPr>
+          <w:u w:val="none"/>
+        </w:rPr>
+        <w:t>Nội dung đã thực hiện</w:t>
+      </w:r>
       <w:bookmarkEnd w:id="44"/>
-    </w:p>
-    <w:p>
-      <w:pPr>
-        <w:rPr>
-          <w:lang w:val="fr-FR" w:eastAsia="fr-FR"/>
-        </w:rPr>
-      </w:pPr>
-      <w:r>
-        <w:rPr>
-          <w:lang w:val="fr-FR" w:eastAsia="fr-FR"/>
-        </w:rPr>
-        <w:t>&lt;đây là mục lớn cuối cùng, Nếu bài toán sinh viên làm có nhiều mục chi tiết hơn thì phần cuối cùng cũng để là kết luận</w:t>
+      <w:bookmarkEnd w:id="45"/>
+    </w:p>
+    <w:p>
+      <w:pPr>
+        <w:ind w:firstLine="709"/>
+        <w:rPr>
+          <w:sz w:val="26"/>
+          <w:szCs w:val="26"/>
+          <w:lang w:val="fr-FR"/>
+        </w:rPr>
+      </w:pPr>
+      <w:r>
+        <w:rPr>
+          <w:sz w:val="26"/>
+          <w:szCs w:val="26"/>
+          <w:lang w:val="fr-FR"/>
+        </w:rPr>
+        <w:t xml:space="preserve">Nội dung  trình bày ở đây : </w:t>
+      </w:r>
+      <w:r>
+        <w:rPr>
+          <w:sz w:val="26"/>
+          <w:szCs w:val="26"/>
+          <w:lang w:val="fr-FR"/>
+        </w:rPr>
+        <w:t xml:space="preserve">Nêu những điểm đã làm được, tính mở của ứng dụng và các </w:t>
+      </w:r>
+      <w:r>
+        <w:rPr>
+          <w:sz w:val="26"/>
+          <w:szCs w:val="26"/>
+          <w:lang w:val="fr-FR"/>
+        </w:rPr>
+        <w:t>đặc điểm khác nếu có</w:t>
+      </w:r>
+    </w:p>
+    <w:p>
+      <w:pPr>
+        <w:rPr>
+          <w:sz w:val="26"/>
+          <w:szCs w:val="26"/>
+          <w:lang w:val="fr-FR"/>
+        </w:rPr>
+      </w:pPr>
+      <w:r>
+        <w:rPr>
+          <w:sz w:val="26"/>
+          <w:szCs w:val="26"/>
+          <w:lang w:val="fr-FR"/>
+        </w:rPr>
+        <w:t>(Kiểu Normal - Font Times New Roman 13, justified)</w:t>
       </w:r>
     </w:p>
     <w:p>
       <w:pPr>
         <w:pStyle w:val="Heading3"/>
         <w:rPr>
+          <w:sz w:val="26"/>
+          <w:szCs w:val="26"/>
           <w:u w:val="none"/>
         </w:rPr>
       </w:pPr>
-      <w:bookmarkStart w:id="45" w:name="_Toc4017108"/>
-      <w:bookmarkStart w:id="46" w:name="_Toc4067458"/>
-      <w:r>
-        <w:rPr>
+      <w:bookmarkStart w:id="46" w:name="_Toc4017109"/>
+      <w:bookmarkStart w:id="47" w:name="_Toc4067459"/>
+      <w:r>
+        <w:rPr>
+          <w:sz w:val="26"/>
+          <w:szCs w:val="26"/>
           <w:u w:val="none"/>
         </w:rPr>
-        <w:t>Nội dung đã thực hiện</w:t>
-      </w:r>
-      <w:bookmarkEnd w:id="45"/>
+        <w:t>Hướng phát triển</w:t>
+      </w:r>
+      <w:r>
+        <w:rPr>
+          <w:sz w:val="26"/>
+          <w:szCs w:val="26"/>
+          <w:u w:val="none"/>
+        </w:rPr>
+        <w:t>.</w:t>
+      </w:r>
       <w:bookmarkEnd w:id="46"/>
-    </w:p>
-    <w:p>
-      <w:pPr>
-        <w:ind w:firstLine="709"/>
-        <w:rPr>
-          <w:sz w:val="26"/>
-          <w:szCs w:val="26"/>
-          <w:lang w:val="fr-FR"/>
-        </w:rPr>
-      </w:pPr>
-      <w:r>
-        <w:rPr>
-          <w:sz w:val="26"/>
-          <w:szCs w:val="26"/>
-          <w:lang w:val="fr-FR"/>
-        </w:rPr>
-        <w:t xml:space="preserve">Nội dung  trình bày ở đây : </w:t>
-      </w:r>
-      <w:r>
-        <w:rPr>
-          <w:sz w:val="26"/>
-          <w:szCs w:val="26"/>
-          <w:lang w:val="fr-FR"/>
-        </w:rPr>
-        <w:t xml:space="preserve">Nêu những điểm đã làm được, tính mở của ứng dụng và các </w:t>
-      </w:r>
-      <w:r>
-        <w:rPr>
-          <w:sz w:val="26"/>
-          <w:szCs w:val="26"/>
-          <w:lang w:val="fr-FR"/>
-        </w:rPr>
-        <w:t>đặc điểm khác nếu có</w:t>
-      </w:r>
-    </w:p>
-    <w:p>
-      <w:pPr>
-        <w:rPr>
-          <w:sz w:val="26"/>
-          <w:szCs w:val="26"/>
-          <w:lang w:val="fr-FR"/>
-        </w:rPr>
-      </w:pPr>
-      <w:r>
-        <w:rPr>
-          <w:sz w:val="26"/>
-          <w:szCs w:val="26"/>
-          <w:lang w:val="fr-FR"/>
-        </w:rPr>
-        <w:t>(Kiểu Normal - Font Times New Roman 13, justified)</w:t>
-      </w:r>
-    </w:p>
-    <w:p>
-      <w:pPr>
-        <w:pStyle w:val="Heading3"/>
-        <w:rPr>
-          <w:sz w:val="26"/>
-          <w:szCs w:val="26"/>
-          <w:u w:val="none"/>
-        </w:rPr>
-      </w:pPr>
-      <w:bookmarkStart w:id="47" w:name="_Toc4017109"/>
-      <w:bookmarkStart w:id="48" w:name="_Toc4067459"/>
-      <w:r>
-        <w:rPr>
-          <w:sz w:val="26"/>
-          <w:szCs w:val="26"/>
-          <w:u w:val="none"/>
-        </w:rPr>
-        <w:t>Hướng phát triển</w:t>
-      </w:r>
-      <w:r>
-        <w:rPr>
-          <w:sz w:val="26"/>
-          <w:szCs w:val="26"/>
-          <w:u w:val="none"/>
-        </w:rPr>
-        <w:t>.</w:t>
-      </w:r>
       <w:bookmarkEnd w:id="47"/>
-      <w:bookmarkEnd w:id="48"/>
     </w:p>
     <w:p>
       <w:pPr>
@@ -14660,7 +14699,7 @@
           <v:shape id="_x0000_i1025" type="#_x0000_t75" style="width:113.75pt;height:33.3pt" o:ole="">
             <v:imagedata r:id="rId21" o:title=""/>
           </v:shape>
-          <o:OLEObject Type="Embed" ProgID="Equation.3" ShapeID="_x0000_i1025" DrawAspect="Content" ObjectID="_1614807137" r:id="rId22"/>
+          <o:OLEObject Type="Embed" ProgID="Equation.3" ShapeID="_x0000_i1025" DrawAspect="Content" ObjectID="_1614846404" r:id="rId22"/>
         </w:object>
       </w:r>
     </w:p>
@@ -14685,8 +14724,8 @@
         </w:rPr>
         <w:br w:type="page"/>
       </w:r>
-      <w:bookmarkStart w:id="49" w:name="_Toc4017110"/>
-      <w:bookmarkStart w:id="50" w:name="_Toc4067460"/>
+      <w:bookmarkStart w:id="48" w:name="_Toc4017110"/>
+      <w:bookmarkStart w:id="49" w:name="_Toc4067460"/>
       <w:r>
         <w:rPr>
           <w:sz w:val="28"/>
@@ -14696,8 +14735,8 @@
         <w:lastRenderedPageBreak/>
         <w:t>Phụ lục</w:t>
       </w:r>
+      <w:bookmarkEnd w:id="48"/>
       <w:bookmarkEnd w:id="49"/>
-      <w:bookmarkEnd w:id="50"/>
     </w:p>
     <w:p>
       <w:pPr>
@@ -14713,8 +14752,8 @@
           <w:lang w:val="en-US"/>
         </w:rPr>
       </w:pPr>
-      <w:bookmarkStart w:id="51" w:name="_Toc4017111"/>
-      <w:bookmarkStart w:id="52" w:name="_Toc4067461"/>
+      <w:bookmarkStart w:id="50" w:name="_Toc4017111"/>
+      <w:bookmarkStart w:id="51" w:name="_Toc4067461"/>
       <w:r>
         <w:rPr>
           <w:rFonts w:ascii="Times New Roman" w:hAnsi="Times New Roman"/>
@@ -14724,8 +14763,8 @@
         </w:rPr>
         <w:t>Tên phụ lục 1</w:t>
       </w:r>
+      <w:bookmarkEnd w:id="50"/>
       <w:bookmarkEnd w:id="51"/>
-      <w:bookmarkEnd w:id="52"/>
     </w:p>
     <w:p>
       <w:pPr>
@@ -14802,8 +14841,8 @@
           <w:lang w:val="en-US"/>
         </w:rPr>
       </w:pPr>
-      <w:bookmarkStart w:id="53" w:name="_Toc4017112"/>
-      <w:bookmarkStart w:id="54" w:name="_Toc4067462"/>
+      <w:bookmarkStart w:id="52" w:name="_Toc4017112"/>
+      <w:bookmarkStart w:id="53" w:name="_Toc4067462"/>
       <w:r>
         <w:rPr>
           <w:rFonts w:ascii="Times New Roman" w:hAnsi="Times New Roman"/>
@@ -14813,8 +14852,8 @@
         </w:rPr>
         <w:t>Tên phụ lục 2</w:t>
       </w:r>
+      <w:bookmarkEnd w:id="52"/>
       <w:bookmarkEnd w:id="53"/>
-      <w:bookmarkEnd w:id="54"/>
     </w:p>
     <w:p>
       <w:pPr>
@@ -14876,9 +14915,9 @@
         </w:rPr>
         <w:t>, justified)</w:t>
       </w:r>
-      <w:bookmarkStart w:id="55" w:name="_Toc162950993"/>
-      <w:bookmarkStart w:id="56" w:name="_Toc162951053"/>
-      <w:bookmarkStart w:id="57" w:name="_Toc162951054"/>
+      <w:bookmarkStart w:id="54" w:name="_Toc162950993"/>
+      <w:bookmarkStart w:id="55" w:name="_Toc162951053"/>
+      <w:bookmarkStart w:id="56" w:name="_Toc162951054"/>
     </w:p>
     <w:p>
       <w:pPr>
@@ -14898,8 +14937,8 @@
           <w:lang w:val="en-US"/>
         </w:rPr>
       </w:pPr>
-      <w:bookmarkStart w:id="58" w:name="_Toc4017113"/>
-      <w:bookmarkStart w:id="59" w:name="_Toc4067463"/>
+      <w:bookmarkStart w:id="57" w:name="_Toc4017113"/>
+      <w:bookmarkStart w:id="58" w:name="_Toc4067463"/>
       <w:r>
         <w:rPr>
           <w:rFonts w:cs="Arial"/>
@@ -14909,11 +14948,11 @@
         </w:rPr>
         <w:t>Tài liệu tham khảo</w:t>
       </w:r>
+      <w:bookmarkEnd w:id="54"/>
       <w:bookmarkEnd w:id="55"/>
       <w:bookmarkEnd w:id="56"/>
       <w:bookmarkEnd w:id="57"/>
       <w:bookmarkEnd w:id="58"/>
-      <w:bookmarkEnd w:id="59"/>
     </w:p>
     <w:p>
       <w:pPr>
@@ -15067,7 +15106,7 @@
         <w:rStyle w:val="PageNumber"/>
         <w:noProof/>
       </w:rPr>
-      <w:t>2</w:t>
+      <w:t>14</w:t>
     </w:r>
     <w:r>
       <w:rPr>
@@ -20687,7 +20726,7 @@
   <a:extraClrSchemeLst/>
   <a:extLst>
     <a:ext uri="{05A4C25C-085E-4340-85A3-A5531E510DB2}">
-      <thm15:themeFamily xmlns="" xmlns:thm15="http://schemas.microsoft.com/office/thememl/2012/main" name="Office Theme" id="{62F939B6-93AF-4DB8-9C6B-D6C7DFDC589F}" vid="{4A3C46E8-61CC-4603-A589-7422A47A8E4A}"/>
+      <thm15:themeFamily xmlns:thm15="http://schemas.microsoft.com/office/thememl/2012/main" xmlns="" name="Office Theme" id="{62F939B6-93AF-4DB8-9C6B-D6C7DFDC589F}" vid="{4A3C46E8-61CC-4603-A589-7422A47A8E4A}"/>
     </a:ext>
   </a:extLst>
 </a:theme>
@@ -20698,7 +20737,7 @@
 </file>
 
 <file path=customXml/itemProps1.xml><?xml version="1.0" encoding="utf-8"?>
-<ds:datastoreItem xmlns:ds="http://schemas.openxmlformats.org/officeDocument/2006/customXml" ds:itemID="{9BC2BD40-5899-4FAF-AB44-1DF7D3DEE8A4}">
+<ds:datastoreItem xmlns:ds="http://schemas.openxmlformats.org/officeDocument/2006/customXml" ds:itemID="{4FCE89B6-1A77-471B-A26C-1406EE509D3C}">
   <ds:schemaRefs>
     <ds:schemaRef ds:uri="http://schemas.openxmlformats.org/officeDocument/2006/bibliography"/>
   </ds:schemaRefs>

</xml_diff>